<commit_message>
Documentación - Actualización de Gestión SQA
Se realiza la actualización de los siguientes documentos: informe final de SQA para la fase de elaboración iteración 1 junto a su correspondiente documento en formato PDF, CheckListProductoClave, Nomenclaturas y se añade el informe final de SQA para la fase de elaboración iteración 2.
</commit_message>
<xml_diff>
--- a/Fases_de_desarrollo/02-Elaboracion/07- Gestion de Calidad/E110-OSLO-Informe Final de SQA.docx
+++ b/Fases_de_desarrollo/02-Elaboracion/07- Gestion de Calidad/E110-OSLO-Informe Final de SQA.docx
@@ -1,6 +1,6 @@
 
 <file path=word/document.xml><?xml version="1.0" encoding="utf-8"?>
-<w:document xmlns:ve="http://schemas.openxmlformats.org/markup-compatibility/2006" xmlns:o="urn:schemas-microsoft-com:office:office" xmlns:r="http://schemas.openxmlformats.org/officeDocument/2006/relationships" xmlns:m="http://schemas.openxmlformats.org/officeDocument/2006/math" xmlns:v="urn:schemas-microsoft-com:vml" xmlns:wp="http://schemas.openxmlformats.org/drawingml/2006/wordprocessingDrawing" xmlns:w10="urn:schemas-microsoft-com:office:word" xmlns:w="http://schemas.openxmlformats.org/wordprocessingml/2006/main" xmlns:wne="http://schemas.microsoft.com/office/word/2006/wordml">
+<w:document xmlns:wpc="http://schemas.microsoft.com/office/word/2010/wordprocessingCanvas" xmlns:cx="http://schemas.microsoft.com/office/drawing/2014/chartex" xmlns:cx1="http://schemas.microsoft.com/office/drawing/2015/9/8/chartex" xmlns:cx2="http://schemas.microsoft.com/office/drawing/2015/10/21/chartex" xmlns:cx3="http://schemas.microsoft.com/office/drawing/2016/5/9/chartex" xmlns:cx4="http://schemas.microsoft.com/office/drawing/2016/5/10/chartex" xmlns:cx5="http://schemas.microsoft.com/office/drawing/2016/5/11/chartex" xmlns:cx6="http://schemas.microsoft.com/office/drawing/2016/5/12/chartex" xmlns:cx7="http://schemas.microsoft.com/office/drawing/2016/5/13/chartex" xmlns:cx8="http://schemas.microsoft.com/office/drawing/2016/5/14/chartex" xmlns:mc="http://schemas.openxmlformats.org/markup-compatibility/2006" xmlns:aink="http://schemas.microsoft.com/office/drawing/2016/ink" xmlns:am3d="http://schemas.microsoft.com/office/drawing/2017/model3d" xmlns:o="urn:schemas-microsoft-com:office:office" xmlns:oel="http://schemas.microsoft.com/office/2019/extlst" xmlns:r="http://schemas.openxmlformats.org/officeDocument/2006/relationships" xmlns:m="http://schemas.openxmlformats.org/officeDocument/2006/math" xmlns:v="urn:schemas-microsoft-com:vml" xmlns:wp14="http://schemas.microsoft.com/office/word/2010/wordprocessingDrawing" xmlns:wp="http://schemas.openxmlformats.org/drawingml/2006/wordprocessingDrawing" xmlns:w10="urn:schemas-microsoft-com:office:word" xmlns:w="http://schemas.openxmlformats.org/wordprocessingml/2006/main" xmlns:w14="http://schemas.microsoft.com/office/word/2010/wordml" xmlns:w15="http://schemas.microsoft.com/office/word/2012/wordml" xmlns:w16cex="http://schemas.microsoft.com/office/word/2018/wordml/cex" xmlns:w16cid="http://schemas.microsoft.com/office/word/2016/wordml/cid" xmlns:w16="http://schemas.microsoft.com/office/word/2018/wordml" xmlns:w16sdtdh="http://schemas.microsoft.com/office/word/2020/wordml/sdtdatahash" xmlns:w16se="http://schemas.microsoft.com/office/word/2015/wordml/symex" xmlns:wpg="http://schemas.microsoft.com/office/word/2010/wordprocessingGroup" xmlns:wpi="http://schemas.microsoft.com/office/word/2010/wordprocessingInk" xmlns:wne="http://schemas.microsoft.com/office/word/2006/wordml" xmlns:wps="http://schemas.microsoft.com/office/word/2010/wordprocessingShape" mc:Ignorable="w14 w15 w16se w16cid w16 w16cex w16sdtdh wp14">
   <w:body>
     <w:p>
       <w:pPr>
@@ -35,7 +35,7 @@
         <w:rPr>
           <w:noProof/>
         </w:rPr>
-        <w:pict>
+        <w:pict w14:anchorId="74C4D381">
           <v:rect id="_x0000_s2054" style="position:absolute;margin-left:0;margin-top:0;width:624.25pt;height:68.3pt;z-index:251653632;mso-width-percent:1050;mso-height-percent:900;mso-position-horizontal:center;mso-position-horizontal-relative:page;mso-position-vertical:bottom;mso-position-vertical-relative:page;mso-width-percent:1050;mso-height-percent:900;mso-height-relative:top-margin-area" o:allowincell="f" fillcolor="#e36c0a" strokecolor="#ed7d31 [3205]">
             <w10:wrap anchorx="page" anchory="page"/>
           </v:rect>
@@ -45,7 +45,7 @@
         <w:rPr>
           <w:noProof/>
         </w:rPr>
-        <w:pict>
+        <w:pict w14:anchorId="3DF2F8FE">
           <v:rect id="_x0000_s2057" style="position:absolute;margin-left:38.95pt;margin-top:-20.65pt;width:7.15pt;height:883.2pt;z-index:251651582;mso-height-percent:1050;mso-position-horizontal-relative:page;mso-position-vertical-relative:page;mso-height-percent:1050" o:allowincell="f" strokecolor="#ed7d31 [3205]">
             <w10:wrap anchorx="margin" anchory="page"/>
           </v:rect>
@@ -55,7 +55,7 @@
         <w:rPr>
           <w:noProof/>
         </w:rPr>
-        <w:pict>
+        <w:pict w14:anchorId="2D470F4D">
           <v:rect id="_x0000_s2056" style="position:absolute;margin-left:549.2pt;margin-top:-20.65pt;width:7.15pt;height:883.2pt;z-index:251652607;mso-height-percent:1050;mso-position-horizontal-relative:page;mso-position-vertical-relative:page;mso-height-percent:1050" o:allowincell="f" strokecolor="#ed7d31 [3205]">
             <w10:wrap anchorx="page" anchory="page"/>
           </v:rect>
@@ -65,7 +65,7 @@
         <w:rPr>
           <w:noProof/>
         </w:rPr>
-        <w:pict>
+        <w:pict w14:anchorId="1A22CD73">
           <v:rect id="_x0000_s2055" style="position:absolute;margin-left:-14.45pt;margin-top:.4pt;width:624.25pt;height:68.3pt;z-index:251654656;mso-width-percent:1050;mso-height-percent:900;mso-position-horizontal-relative:page;mso-position-vertical-relative:page;mso-width-percent:1050;mso-height-percent:900;mso-height-relative:top-margin-area" o:allowincell="f" fillcolor="#e36c0a" strokecolor="#ed7d31 [3205]">
             <w10:wrap anchorx="page" anchory="margin"/>
           </v:rect>
@@ -88,6 +88,14 @@
           <w:szCs w:val="72"/>
         </w:rPr>
         <w:t>Informe Final de SQA</w:t>
+      </w:r>
+      <w:r>
+        <w:rPr>
+          <w:rFonts w:ascii="Cambria" w:hAnsi="Cambria"/>
+          <w:sz w:val="72"/>
+          <w:szCs w:val="72"/>
+        </w:rPr>
+        <w:t xml:space="preserve"> (Elaboración iteración 1)</w:t>
       </w:r>
     </w:p>
     <w:p>
@@ -188,7 +196,7 @@
         <w:rPr>
           <w:noProof/>
         </w:rPr>
-        <w:pict>
+        <w:pict w14:anchorId="44306B66">
           <v:shapetype id="_x0000_t75" coordsize="21600,21600" o:spt="75" o:preferrelative="t" path="m@4@5l@4@11@9@11@9@5xe" filled="f" stroked="f">
             <v:stroke joinstyle="miter"/>
             <v:formulas>
@@ -218,7 +226,7 @@
         <w:rPr>
           <w:noProof/>
         </w:rPr>
-        <w:pict>
+        <w:pict w14:anchorId="109511DB">
           <v:shape id="2 Imagen" o:spid="_x0000_s2071" type="#_x0000_t75" alt="UNPA.JPG" style="position:absolute;left:0;text-align:left;margin-left:327.65pt;margin-top:504.15pt;width:139.7pt;height:193.9pt;z-index:251657728;visibility:visible;mso-position-horizontal-relative:margin;mso-position-vertical-relative:margin" o:gfxdata="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">
             <v:imagedata r:id="rId10" o:title=""/>
             <o:lock v:ext="edit" aspectratio="f"/>
@@ -238,7 +246,7 @@
         <w:rPr>
           <w:noProof/>
         </w:rPr>
-        <w:pict>
+        <w:pict w14:anchorId="41DAC451">
           <v:shapetype id="_x0000_t202" coordsize="21600,21600" o:spt="202" path="m,l,21600r21600,l21600,xe">
             <v:stroke joinstyle="miter"/>
             <v:path gradientshapeok="t" o:connecttype="rect"/>
@@ -270,7 +278,7 @@
           <w:noProof/>
           <w:lang w:eastAsia="es-ES"/>
         </w:rPr>
-        <w:pict>
+        <w:pict w14:anchorId="00AA3564">
           <v:rect id="_x0000_s2065" style="position:absolute;left:0;text-align:left;margin-left:315.7pt;margin-top:-76.25pt;width:195.35pt;height:844.9pt;z-index:-251656704;mso-position-horizontal-relative:margin;mso-position-vertical-relative:margin" fillcolor="#ed7d31 [3205]" strokecolor="#e36c0a">
             <w10:wrap type="square" anchorx="margin" anchory="margin"/>
           </v:rect>
@@ -288,7 +296,7 @@
     </w:p>
     <w:p>
       <w:pPr>
-        <w:pStyle w:val="TtulodeTDC"/>
+        <w:pStyle w:val="TtuloTDC"/>
         <w:tabs>
           <w:tab w:val="left" w:pos="5954"/>
         </w:tabs>
@@ -1065,7 +1073,13 @@
         <w:t xml:space="preserve">En el presente documento se </w:t>
       </w:r>
       <w:r>
-        <w:t xml:space="preserve">detallan las mediciones sobre las actividades realizadas por el Responsable de SQA a lo largo del proyecto </w:t>
+        <w:t xml:space="preserve">detallan las mediciones sobre las actividades realizadas por el </w:t>
+      </w:r>
+      <w:r>
+        <w:t>responsable</w:t>
+      </w:r>
+      <w:r>
+        <w:t xml:space="preserve"> de SQA a lo largo del proyecto </w:t>
       </w:r>
       <w:r>
         <w:t xml:space="preserve">de desarrollo para la aplicación web Testify </w:t>
@@ -1116,33 +1130,168 @@
       </w:r>
     </w:p>
     <w:p>
+      <w:pPr>
+        <w:spacing w:before="0" w:line="240" w:lineRule="auto"/>
+      </w:pPr>
       <w:r>
         <w:t>Revisiones de documentos: 30</w:t>
       </w:r>
     </w:p>
     <w:p>
-      <w:r>
-        <w:t>Revisiones técnicas formales (RTF): 6</w:t>
-      </w:r>
-    </w:p>
-    <w:p>
-      <w:r>
-        <w:t>Reuniones de equipo: 39</w:t>
-      </w:r>
-    </w:p>
-    <w:p>
-      <w:r>
-        <w:t>Gestión de calidad: 90%</w:t>
-      </w:r>
-    </w:p>
-    <w:p>
-      <w:r>
-        <w:t>Cobertura de pruebas: 95%</w:t>
-      </w:r>
-    </w:p>
-    <w:p>
-      <w:r>
-        <w:t>Apego al proceso de gestión organizacional: 90%</w:t>
+      <w:pPr>
+        <w:spacing w:before="0" w:line="240" w:lineRule="auto"/>
+      </w:pPr>
+      <w:r>
+        <w:t>Revisiones de documentos clave: 7</w:t>
+      </w:r>
+    </w:p>
+    <w:p>
+      <w:pPr>
+        <w:spacing w:before="0" w:line="240" w:lineRule="auto"/>
+      </w:pPr>
+      <w:r>
+        <w:t xml:space="preserve">Revisiones técnicas formales (RTF): </w:t>
+      </w:r>
+      <w:r>
+        <w:t>1</w:t>
+      </w:r>
+    </w:p>
+    <w:p>
+      <w:pPr>
+        <w:spacing w:before="0" w:line="240" w:lineRule="auto"/>
+      </w:pPr>
+      <w:r>
+        <w:t xml:space="preserve">Reuniones de equipo: </w:t>
+      </w:r>
+      <w:r>
+        <w:t>10</w:t>
+      </w:r>
+    </w:p>
+    <w:p>
+      <w:pPr>
+        <w:spacing w:before="0" w:line="240" w:lineRule="auto"/>
+      </w:pPr>
+      <w:r>
+        <w:t xml:space="preserve">Gestión de calidad: </w:t>
+      </w:r>
+      <w:r>
+        <w:t>100</w:t>
+      </w:r>
+      <w:r>
+        <w:t>%</w:t>
+      </w:r>
+    </w:p>
+    <w:p>
+      <w:pPr>
+        <w:spacing w:before="0" w:line="240" w:lineRule="auto"/>
+      </w:pPr>
+      <w:r>
+        <w:t xml:space="preserve">Cobertura de pruebas: </w:t>
+      </w:r>
+      <w:r>
+        <w:t>100</w:t>
+      </w:r>
+      <w:r>
+        <w:t>%</w:t>
+      </w:r>
+    </w:p>
+    <w:p>
+      <w:pPr>
+        <w:spacing w:before="0" w:line="240" w:lineRule="auto"/>
+      </w:pPr>
+    </w:p>
+    <w:p>
+      <w:pPr>
+        <w:spacing w:before="0" w:line="240" w:lineRule="auto"/>
+      </w:pPr>
+      <w:r>
+        <w:t xml:space="preserve">Apego al proceso de gestión organizacional: </w:t>
+      </w:r>
+      <w:r>
+        <w:t>100</w:t>
+      </w:r>
+      <w:r>
+        <w:t>%</w:t>
+      </w:r>
+    </w:p>
+    <w:p>
+      <w:pPr>
+        <w:spacing w:before="0" w:line="240" w:lineRule="auto"/>
+      </w:pPr>
+      <w:r>
+        <w:t xml:space="preserve">Incluyen y se dividen en: </w:t>
+      </w:r>
+    </w:p>
+    <w:p>
+      <w:pPr>
+        <w:numPr>
+          <w:ilvl w:val="0"/>
+          <w:numId w:val="15"/>
+        </w:numPr>
+        <w:spacing w:before="0" w:line="240" w:lineRule="auto"/>
+      </w:pPr>
+      <w:r>
+        <w:t>Planificación y seguimiento del proyecto ¿Se cumplieron los hitos del cronograma? Si=20%</w:t>
+      </w:r>
+    </w:p>
+    <w:p>
+      <w:pPr>
+        <w:numPr>
+          <w:ilvl w:val="0"/>
+          <w:numId w:val="15"/>
+        </w:numPr>
+        <w:spacing w:before="0" w:line="240" w:lineRule="auto"/>
+      </w:pPr>
+      <w:r>
+        <w:t>Gestión de riesgos ¿Se identificaron y gestionaron los riesgos según el plan? Si=20%</w:t>
+      </w:r>
+    </w:p>
+    <w:p>
+      <w:pPr>
+        <w:numPr>
+          <w:ilvl w:val="0"/>
+          <w:numId w:val="15"/>
+        </w:numPr>
+        <w:spacing w:before="0" w:line="240" w:lineRule="auto"/>
+      </w:pPr>
+      <w:r>
+        <w:t xml:space="preserve">Comunicación interna con el cliente </w:t>
+      </w:r>
+      <w:r>
+        <w:t>¿Se realizaron las reuniones planificadas y se generaron los informes? Si=</w:t>
+      </w:r>
+      <w:r>
+        <w:t>20%</w:t>
+      </w:r>
+    </w:p>
+    <w:p>
+      <w:pPr>
+        <w:numPr>
+          <w:ilvl w:val="0"/>
+          <w:numId w:val="15"/>
+        </w:numPr>
+        <w:spacing w:before="0" w:line="240" w:lineRule="auto"/>
+      </w:pPr>
+      <w:r>
+        <w:t xml:space="preserve">Documentación y registros </w:t>
+      </w:r>
+      <w:r>
+        <w:t>¿Se mantuvieron los documentos actualizados? Si=</w:t>
+      </w:r>
+      <w:r>
+        <w:t>20%</w:t>
+      </w:r>
+    </w:p>
+    <w:p>
+      <w:pPr>
+        <w:numPr>
+          <w:ilvl w:val="0"/>
+          <w:numId w:val="15"/>
+        </w:numPr>
+        <w:spacing w:before="0" w:line="240" w:lineRule="auto"/>
+      </w:pPr>
+      <w:r>
+        <w:t>Gestión de configuración: ¿Se mantuvieron los lineamientos definidos en el plan de gestión de configuración y ambiente controlado? Si = 20%</w:t>
       </w:r>
     </w:p>
     <w:p/>
@@ -1160,43 +1309,93 @@
       </w:r>
     </w:p>
     <w:p>
+      <w:pPr>
+        <w:spacing w:before="0" w:line="240" w:lineRule="auto"/>
+      </w:pPr>
       <w:r>
         <w:t xml:space="preserve">Revisiones de documentos: </w:t>
       </w:r>
       <w:r>
-        <w:t>6</w:t>
-      </w:r>
-    </w:p>
-    <w:p>
-      <w:r>
-        <w:t>Revisiones técnicas formales (RTF): 0</w:t>
-      </w:r>
-    </w:p>
-    <w:p>
-      <w:r>
-        <w:t>Reuniones de equipo: 11</w:t>
-      </w:r>
-      <w:r>
-        <w:t xml:space="preserve"> (1 Cancelada) Total: 10</w:t>
-      </w:r>
-    </w:p>
-    <w:p>
+        <w:t xml:space="preserve">32 = </w:t>
+      </w:r>
+      <w:r>
+        <w:t xml:space="preserve">100% </w:t>
+      </w:r>
+    </w:p>
+    <w:p>
+      <w:pPr>
+        <w:spacing w:before="0" w:line="240" w:lineRule="auto"/>
+      </w:pPr>
+      <w:r>
+        <w:t xml:space="preserve">Revisiones de documentos clave: </w:t>
+      </w:r>
+      <w:r>
+        <w:t xml:space="preserve">2/7 = 28.57% </w:t>
+      </w:r>
+    </w:p>
+    <w:p>
+      <w:pPr>
+        <w:spacing w:before="0" w:line="240" w:lineRule="auto"/>
+      </w:pPr>
+      <w:r>
+        <w:t xml:space="preserve">Revisiones técnicas formales (RTF): </w:t>
+      </w:r>
+      <w:r>
+        <w:t xml:space="preserve">0% </w:t>
+      </w:r>
+      <w:r>
+        <w:t xml:space="preserve">= </w:t>
+      </w:r>
+      <w:r>
+        <w:t>(</w:t>
+      </w:r>
+      <w:r>
+        <w:t>1 Programada, pero no realizada debido a que no fue estrictamente necesaria).</w:t>
+      </w:r>
+    </w:p>
+    <w:p>
+      <w:pPr>
+        <w:spacing w:before="0" w:line="240" w:lineRule="auto"/>
+      </w:pPr>
+      <w:r>
+        <w:t xml:space="preserve">Reuniones de equipo: </w:t>
+      </w:r>
+      <w:r>
+        <w:t>12</w:t>
+      </w:r>
+      <w:r>
+        <w:t xml:space="preserve"> (1 Cancelada) Total: 1</w:t>
+      </w:r>
+      <w:r>
+        <w:t>1</w:t>
+      </w:r>
+      <w:r>
+        <w:t xml:space="preserve"> = 100%</w:t>
+      </w:r>
+    </w:p>
+    <w:p>
+      <w:pPr>
+        <w:spacing w:before="0" w:line="240" w:lineRule="auto"/>
+      </w:pPr>
       <w:r>
         <w:t xml:space="preserve">Gestión de calidad: </w:t>
       </w:r>
       <w:r>
-        <w:t>6</w:t>
-      </w:r>
-      <w:r>
-        <w:t>0%</w:t>
-      </w:r>
-    </w:p>
-    <w:p>
+        <w:t>95.83%</w:t>
+      </w:r>
+    </w:p>
+    <w:p>
+      <w:pPr>
+        <w:spacing w:before="0" w:line="240" w:lineRule="auto"/>
+      </w:pPr>
       <w:r>
         <w:t>Cobertura de pruebas: 0%</w:t>
       </w:r>
     </w:p>
     <w:p>
+      <w:pPr>
+        <w:spacing w:before="0" w:line="240" w:lineRule="auto"/>
+      </w:pPr>
       <w:r>
         <w:t>Apego al proceso de gestión organizacional:</w:t>
       </w:r>
@@ -1204,24 +1403,201 @@
         <w:t xml:space="preserve"> </w:t>
       </w:r>
       <w:r>
-        <w:t>5</w:t>
-      </w:r>
-      <w:r>
-        <w:t>0</w:t>
+        <w:t>79.62</w:t>
       </w:r>
       <w:r>
         <w:t>%</w:t>
       </w:r>
     </w:p>
-    <w:p/>
+    <w:p>
+      <w:pPr>
+        <w:spacing w:before="0" w:line="240" w:lineRule="auto"/>
+      </w:pPr>
+      <w:r>
+        <w:t xml:space="preserve">Incluyen y se dividen en: </w:t>
+      </w:r>
+    </w:p>
+    <w:p>
+      <w:pPr>
+        <w:numPr>
+          <w:ilvl w:val="0"/>
+          <w:numId w:val="16"/>
+        </w:numPr>
+        <w:spacing w:before="0" w:line="240" w:lineRule="auto"/>
+      </w:pPr>
+      <w:r>
+        <w:t>Planificación y seguimiento del cronograma. Si=20%</w:t>
+      </w:r>
+    </w:p>
+    <w:p>
+      <w:pPr>
+        <w:numPr>
+          <w:ilvl w:val="0"/>
+          <w:numId w:val="16"/>
+        </w:numPr>
+        <w:spacing w:before="0" w:line="240" w:lineRule="auto"/>
+      </w:pPr>
+      <w:r>
+        <w:t>Gestión de riesgos. Si=20%</w:t>
+      </w:r>
+    </w:p>
+    <w:p>
+      <w:pPr>
+        <w:numPr>
+          <w:ilvl w:val="0"/>
+          <w:numId w:val="16"/>
+        </w:numPr>
+        <w:spacing w:before="0" w:line="240" w:lineRule="auto"/>
+      </w:pPr>
+      <w:r>
+        <w:lastRenderedPageBreak/>
+        <w:t>Comunicación interna con el cliente. Si=20%</w:t>
+      </w:r>
+    </w:p>
+    <w:p>
+      <w:pPr>
+        <w:numPr>
+          <w:ilvl w:val="0"/>
+          <w:numId w:val="16"/>
+        </w:numPr>
+        <w:spacing w:before="0" w:line="240" w:lineRule="auto"/>
+      </w:pPr>
+      <w:r>
+        <w:t xml:space="preserve">Documentación y registros. </w:t>
+      </w:r>
+      <w:r>
+        <w:t>No</w:t>
+      </w:r>
+      <w:r>
+        <w:t>=</w:t>
+      </w:r>
+      <w:r>
+        <w:t>14.62</w:t>
+      </w:r>
+      <w:r>
+        <w:t>%</w:t>
+      </w:r>
+    </w:p>
+    <w:p>
+      <w:pPr>
+        <w:numPr>
+          <w:ilvl w:val="0"/>
+          <w:numId w:val="16"/>
+        </w:numPr>
+        <w:spacing w:before="0" w:line="240" w:lineRule="auto"/>
+      </w:pPr>
+      <w:r>
+        <w:t>Gestión de configuración. No = 5%</w:t>
+      </w:r>
+    </w:p>
+    <w:p>
+      <w:pPr>
+        <w:spacing w:before="0" w:line="240" w:lineRule="auto"/>
+        <w:ind w:left="0" w:firstLine="0"/>
+      </w:pPr>
+    </w:p>
+    <w:p>
+      <w:pPr>
+        <w:spacing w:before="0" w:line="240" w:lineRule="auto"/>
+        <w:rPr>
+          <w:b/>
+          <w:bCs/>
+        </w:rPr>
+      </w:pPr>
+      <w:r>
+        <w:rPr>
+          <w:b/>
+          <w:bCs/>
+        </w:rPr>
+        <w:t>Cálculo</w:t>
+      </w:r>
+      <w:r>
+        <w:rPr>
+          <w:b/>
+          <w:bCs/>
+        </w:rPr>
+        <w:t xml:space="preserve"> de porcentajes de actividades</w:t>
+      </w:r>
+      <w:r>
+        <w:rPr>
+          <w:b/>
+          <w:bCs/>
+        </w:rPr>
+        <w:t>:</w:t>
+      </w:r>
+    </w:p>
+    <w:p>
+      <w:pPr>
+        <w:spacing w:before="0" w:line="240" w:lineRule="auto"/>
+      </w:pPr>
+      <w:r>
+        <w:rPr>
+          <w:b/>
+          <w:bCs/>
+        </w:rPr>
+        <w:t>Total, de actividades planificadas:</w:t>
+      </w:r>
+      <w:r>
+        <w:t xml:space="preserve"> 30+7+1+10 = 48</w:t>
+      </w:r>
+    </w:p>
+    <w:p>
+      <w:pPr>
+        <w:spacing w:before="0" w:line="240" w:lineRule="auto"/>
+      </w:pPr>
+      <w:r>
+        <w:rPr>
+          <w:b/>
+          <w:bCs/>
+        </w:rPr>
+        <w:t>Total</w:t>
+      </w:r>
+      <w:r>
+        <w:rPr>
+          <w:b/>
+          <w:bCs/>
+        </w:rPr>
+        <w:t>,</w:t>
+      </w:r>
+      <w:r>
+        <w:rPr>
+          <w:b/>
+          <w:bCs/>
+        </w:rPr>
+        <w:t xml:space="preserve"> de actividades realizadas:</w:t>
+      </w:r>
+      <w:r>
+        <w:t xml:space="preserve"> 32+2+1+11 = 46</w:t>
+      </w:r>
+    </w:p>
+    <w:p>
+      <w:pPr>
+        <w:spacing w:before="0" w:line="240" w:lineRule="auto"/>
+      </w:pPr>
+      <w:r>
+        <w:rPr>
+          <w:b/>
+          <w:bCs/>
+        </w:rPr>
+        <w:t>Gestión de calidad:</w:t>
+      </w:r>
+      <w:r>
+        <w:t xml:space="preserve"> (46/48) * 100 = 95.83%</w:t>
+      </w:r>
+    </w:p>
+    <w:p>
+      <w:pPr>
+        <w:spacing w:before="0" w:line="240" w:lineRule="auto"/>
+      </w:pPr>
+    </w:p>
     <w:p>
       <w:pPr>
         <w:pStyle w:val="PSI-Ttulo2"/>
+        <w:spacing w:before="0" w:line="240" w:lineRule="auto"/>
       </w:pPr>
       <w:bookmarkStart w:id="4" w:name="_Toc16487923"/>
       <w:bookmarkStart w:id="5" w:name="_Toc257626809"/>
       <w:r>
-        <w:lastRenderedPageBreak/>
         <w:t>Cantidad de errores encontrados:</w:t>
       </w:r>
       <w:bookmarkEnd w:id="4"/>
@@ -1230,6 +1606,7 @@
     <w:p>
       <w:pPr>
         <w:pStyle w:val="PSI-Ttulo3"/>
+        <w:spacing w:before="0" w:line="240" w:lineRule="auto"/>
       </w:pPr>
       <w:bookmarkStart w:id="6" w:name="_Toc16487924"/>
       <w:bookmarkStart w:id="7" w:name="_Toc257626810"/>
@@ -1242,12 +1619,27 @@
         <w:t>Al momento de confeccionar el presente documento el equipo de desarrollo OSLO se encuentra en la fase de Elaboración, Iteración 1</w:t>
       </w:r>
       <w:r>
-        <w:t xml:space="preserve"> y solo se presentaran los errores considerados en los productos “clave”, los productos de “apoyo” se encuentran adjunto en el anexo  ChecklistProductosClave.xlxs</w:t>
+        <w:t xml:space="preserve"> y solo se </w:t>
+      </w:r>
+      <w:r>
+        <w:t>presentarán</w:t>
+      </w:r>
+      <w:r>
+        <w:t xml:space="preserve"> los errores considerados en los productos “clave”, los productos de “apoyo” se encuentran adjunto en el </w:t>
+      </w:r>
+      <w:r>
+        <w:t>anexo ChecklistProductosClave.xlxs</w:t>
+      </w:r>
+      <w:r>
+        <w:br/>
       </w:r>
     </w:p>
     <w:bookmarkEnd w:id="6"/>
     <w:bookmarkEnd w:id="7"/>
     <w:p>
+      <w:pPr>
+        <w:spacing w:before="0" w:line="240" w:lineRule="auto"/>
+      </w:pPr>
       <w:r>
         <w:t>Los p</w:t>
       </w:r>
@@ -1261,7 +1653,10 @@
         <w:t>clave</w:t>
       </w:r>
       <w:r>
-        <w:t>” se detallan en el “Plan de calidad” y son los siguientes</w:t>
+        <w:t xml:space="preserve">” se detallan en el “Plan de calidad” y </w:t>
+      </w:r>
+      <w:r>
+        <w:t>los siguientes fueron revisaron</w:t>
       </w:r>
       <w:r>
         <w:t>:</w:t>
@@ -1273,9 +1668,16 @@
           <w:ilvl w:val="0"/>
           <w:numId w:val="14"/>
         </w:numPr>
-      </w:pPr>
-      <w:r>
-        <w:t>Revisión de SQA –  Especificación de Requerimientos de Software.</w:t>
+        <w:spacing w:before="0" w:line="240" w:lineRule="auto"/>
+      </w:pPr>
+      <w:r>
+        <w:t xml:space="preserve">Revisión de SQA </w:t>
+      </w:r>
+      <w:r>
+        <w:t>– Especificación</w:t>
+      </w:r>
+      <w:r>
+        <w:t xml:space="preserve"> de Requerimientos de Software.</w:t>
       </w:r>
     </w:p>
     <w:p>
@@ -1284,119 +1686,203 @@
           <w:ilvl w:val="0"/>
           <w:numId w:val="14"/>
         </w:numPr>
-      </w:pPr>
-      <w:r>
-        <w:t>Revisión de SQA – Modelo de Casos de Uso.</w:t>
+        <w:spacing w:before="0" w:line="240" w:lineRule="auto"/>
+      </w:pPr>
+      <w:r>
+        <w:t>Revisión de SQA – Plan de Riesgos.</w:t>
+      </w:r>
+      <w:r>
+        <w:br/>
+      </w:r>
+    </w:p>
+    <w:p>
+      <w:pPr>
+        <w:spacing w:before="0" w:line="240" w:lineRule="auto"/>
+        <w:ind w:left="0" w:firstLine="0"/>
+      </w:pPr>
+      <w:r>
+        <w:t>Revis</w:t>
+      </w:r>
+      <w:r>
+        <w:t>iones</w:t>
+      </w:r>
+      <w:r>
+        <w:t xml:space="preserve"> en total</w:t>
+      </w:r>
+      <w:r>
+        <w:t xml:space="preserve">: </w:t>
+      </w:r>
+      <w:r>
+        <w:t>4</w:t>
+      </w:r>
+      <w:r>
+        <w:t xml:space="preserve"> veces.</w:t>
       </w:r>
     </w:p>
     <w:p>
       <w:pPr>
         <w:numPr>
           <w:ilvl w:val="0"/>
-          <w:numId w:val="14"/>
+          <w:numId w:val="17"/>
         </w:numPr>
-      </w:pPr>
-      <w:r>
-        <w:t>Revisión de SQA –  Modelo de Diseño.</w:t>
+        <w:spacing w:before="0" w:line="240" w:lineRule="auto"/>
+      </w:pPr>
+      <w:r>
+        <w:t xml:space="preserve">Especificación de Requerimientos de Software: </w:t>
+      </w:r>
+      <w:r>
+        <w:rPr>
+          <w:b/>
+          <w:bCs/>
+        </w:rPr>
+        <w:t xml:space="preserve">revisado </w:t>
+      </w:r>
+      <w:r>
+        <w:rPr>
+          <w:b/>
+          <w:bCs/>
+        </w:rPr>
+        <w:t>2</w:t>
+      </w:r>
+      <w:r>
+        <w:rPr>
+          <w:b/>
+          <w:bCs/>
+        </w:rPr>
+        <w:t xml:space="preserve"> veces</w:t>
       </w:r>
     </w:p>
     <w:p>
       <w:pPr>
         <w:numPr>
           <w:ilvl w:val="0"/>
-          <w:numId w:val="14"/>
+          <w:numId w:val="17"/>
         </w:numPr>
-      </w:pPr>
-      <w:r>
-        <w:t>Revisión de SQA –  Arquitectura del Sistema.</w:t>
+        <w:spacing w:before="0" w:line="240" w:lineRule="auto"/>
+      </w:pPr>
+      <w:r>
+        <w:t xml:space="preserve">Plan de Riesgos: </w:t>
+      </w:r>
+      <w:r>
+        <w:rPr>
+          <w:b/>
+          <w:bCs/>
+        </w:rPr>
+        <w:t xml:space="preserve">revisado </w:t>
+      </w:r>
+      <w:r>
+        <w:rPr>
+          <w:b/>
+          <w:bCs/>
+        </w:rPr>
+        <w:t>1</w:t>
+      </w:r>
+      <w:r>
+        <w:rPr>
+          <w:b/>
+          <w:bCs/>
+        </w:rPr>
+        <w:t xml:space="preserve"> veces</w:t>
       </w:r>
     </w:p>
     <w:p>
       <w:pPr>
         <w:numPr>
           <w:ilvl w:val="0"/>
-          <w:numId w:val="14"/>
+          <w:numId w:val="17"/>
         </w:numPr>
-      </w:pPr>
-      <w:r>
-        <w:t>Revisión de SQA –  Plan de pruebas.</w:t>
-      </w:r>
-    </w:p>
-    <w:p>
-      <w:pPr>
-        <w:numPr>
-          <w:ilvl w:val="0"/>
-          <w:numId w:val="14"/>
-        </w:numPr>
-      </w:pPr>
-      <w:r>
-        <w:t>Revisión de SQA – Plan de Riesgos.</w:t>
-      </w:r>
-    </w:p>
-    <w:p>
-      <w:pPr>
-        <w:numPr>
-          <w:ilvl w:val="0"/>
-          <w:numId w:val="14"/>
-        </w:numPr>
-      </w:pPr>
-      <w:r>
-        <w:t>Revisión de SQA – Manual de usuario.</w:t>
+        <w:spacing w:before="0" w:line="240" w:lineRule="auto"/>
+      </w:pPr>
+      <w:r>
+        <w:t>Revisión rutinaria:</w:t>
+      </w:r>
+      <w:r>
+        <w:rPr>
+          <w:b/>
+          <w:bCs/>
+        </w:rPr>
+        <w:t xml:space="preserve"> 1 vez 0 errores encontrados:</w:t>
+      </w:r>
+    </w:p>
+    <w:p>
+      <w:pPr>
+        <w:spacing w:before="0" w:line="240" w:lineRule="auto"/>
+      </w:pPr>
+      <w:r>
+        <w:t xml:space="preserve">Errores encontrados: </w:t>
+      </w:r>
+      <w:r>
+        <w:t>3</w:t>
+      </w:r>
+    </w:p>
+    <w:p>
+      <w:pPr>
+        <w:spacing w:before="0" w:line="240" w:lineRule="auto"/>
+      </w:pPr>
+    </w:p>
+    <w:p>
+      <w:pPr>
+        <w:spacing w:before="0" w:line="240" w:lineRule="auto"/>
+        <w:rPr>
+          <w:b/>
+          <w:bCs/>
+        </w:rPr>
+      </w:pPr>
+      <w:r>
+        <w:rPr>
+          <w:b/>
+          <w:bCs/>
+        </w:rPr>
+        <w:t>Conclusión sobre el Proceso:</w:t>
+      </w:r>
+    </w:p>
+    <w:p>
+      <w:pPr>
+        <w:spacing w:before="0" w:line="240" w:lineRule="auto"/>
+      </w:pPr>
+      <w:r>
+        <w:t xml:space="preserve"> Aunque se encontraron errores en los documentos revisados, estos son leve, lo que indica que el proceso de creación está funcionando en su mayoría, pero necesita ajustes menores para alinearse con los estándares establecidos</w:t>
+      </w:r>
+      <w:r>
+        <w:t>.</w:t>
+      </w:r>
+    </w:p>
+    <w:p>
+      <w:pPr>
+        <w:spacing w:before="0" w:line="240" w:lineRule="auto"/>
+      </w:pPr>
+    </w:p>
+    <w:p>
+      <w:pPr>
+        <w:spacing w:before="0" w:line="240" w:lineRule="auto"/>
+        <w:rPr>
+          <w:b/>
+          <w:bCs/>
+        </w:rPr>
+      </w:pPr>
+      <w:r>
+        <w:rPr>
+          <w:b/>
+          <w:bCs/>
+        </w:rPr>
+        <w:t>Evaluación de Errores:</w:t>
+      </w:r>
+    </w:p>
+    <w:p>
+      <w:pPr>
+        <w:spacing w:before="0" w:line="240" w:lineRule="auto"/>
+      </w:pPr>
+      <w:r>
+        <w:t xml:space="preserve">       Errores Leves: ortografía, formato</w:t>
+      </w:r>
+      <w:r>
+        <w:t>, estándar OSLO definido para nomenclatura de nombres de documentos y diseño</w:t>
+      </w:r>
+      <w:r>
+        <w:t>.</w:t>
       </w:r>
     </w:p>
     <w:p/>
-    <w:p>
-      <w:r>
-        <w:t>Los siguientes documentos “claves” fueron revisados a la fecha:</w:t>
-      </w:r>
-    </w:p>
-    <w:p>
-      <w:pPr>
-        <w:numPr>
-          <w:ilvl w:val="0"/>
-          <w:numId w:val="14"/>
-        </w:numPr>
-      </w:pPr>
-      <w:r>
-        <w:t>Revisión de SQA –  Especificación de Requerimientos de Software.</w:t>
-      </w:r>
-    </w:p>
-    <w:p>
-      <w:pPr>
-        <w:numPr>
-          <w:ilvl w:val="0"/>
-          <w:numId w:val="14"/>
-        </w:numPr>
-      </w:pPr>
-      <w:r>
-        <w:t>Revisión de SQA – Plan de Riesgos.</w:t>
-      </w:r>
-    </w:p>
-    <w:p>
-      <w:r>
-        <w:t>Revisado</w:t>
-      </w:r>
-      <w:r>
-        <w:t xml:space="preserve"> en total</w:t>
-      </w:r>
-      <w:r>
-        <w:t xml:space="preserve">: </w:t>
-      </w:r>
-      <w:r>
-        <w:t>4</w:t>
-      </w:r>
-      <w:r>
-        <w:t xml:space="preserve"> veces.</w:t>
-      </w:r>
-    </w:p>
-    <w:p>
-      <w:r>
-        <w:t xml:space="preserve">Errores encontrados: </w:t>
-      </w:r>
-      <w:r>
-        <w:t>3</w:t>
-      </w:r>
-    </w:p>
     <w:p>
       <w:pPr>
         <w:pStyle w:val="PSI-Ttulo2"/>
@@ -1411,7 +1897,13 @@
     </w:p>
     <w:p>
       <w:r>
-        <w:t>A continuación se detalla el apego al proceso como se detalla en el anexo:</w:t>
+        <w:t xml:space="preserve">A </w:t>
+      </w:r>
+      <w:r>
+        <w:t>continuación,</w:t>
+      </w:r>
+      <w:r>
+        <w:t xml:space="preserve"> se detalla el apego al proceso como se detalla en el anexo:</w:t>
       </w:r>
     </w:p>
     <w:tbl>
@@ -1430,7 +1922,7 @@
           <w:left w:w="70" w:type="dxa"/>
           <w:right w:w="70" w:type="dxa"/>
         </w:tblCellMar>
-        <w:tblLook w:val="04A0"/>
+        <w:tblLook w:val="04A0" w:firstRow="1" w:lastRow="0" w:firstColumn="1" w:lastColumn="0" w:noHBand="0" w:noVBand="1"/>
       </w:tblPr>
       <w:tblGrid>
         <w:gridCol w:w="1560"/>
@@ -2312,6 +2804,7 @@
                 <w:szCs w:val="20"/>
                 <w:lang w:eastAsia="es-ES"/>
               </w:rPr>
+              <w:lastRenderedPageBreak/>
               <w:t>Especificación de Requerimientos de Software.</w:t>
             </w:r>
           </w:p>
@@ -2543,26 +3036,116 @@
       <w:bookmarkStart w:id="10" w:name="_Toc16487926"/>
       <w:bookmarkStart w:id="11" w:name="_Toc257626812"/>
       <w:r>
-        <w:lastRenderedPageBreak/>
         <w:t>Evaluación Final</w:t>
       </w:r>
       <w:bookmarkEnd w:id="10"/>
       <w:bookmarkEnd w:id="11"/>
     </w:p>
     <w:p>
-      <w:r>
-        <w:t>El administrador de SQA realiza una evaluación final sobre el desarrollo del proyecto en cada fase e iteración, destacando problemas, soluciones aplicadas y su impacto en la calidad del proyecto.</w:t>
-      </w:r>
-    </w:p>
-    <w:p>
-      <w:pPr>
-        <w:pStyle w:val="MNormal"/>
-        <w:ind w:left="567"/>
-        <w:rPr>
-          <w:rFonts w:ascii="Tahoma" w:hAnsi="Tahoma"/>
-        </w:rPr>
-      </w:pPr>
-    </w:p>
+      <w:pPr>
+        <w:spacing w:before="0" w:line="240" w:lineRule="auto"/>
+      </w:pPr>
+      <w:r>
+        <w:t xml:space="preserve">Se realizo el análisis de los valores obtenidos para la documentación general la misma se realizo en su totalidad </w:t>
+      </w:r>
+      <w:r>
+        <w:t xml:space="preserve">completando el 100% </w:t>
+      </w:r>
+      <w:r>
+        <w:t>sobrepasando la planificación, en cuanto a los documentos clave solo se revisó un 28.57% debido a la naturaleza de la fase de Elaboración iteración 1 en la que se encuentra el equipo de desarrollo OSLO así mismo se planifico una revisión técnica formal (RTF) para el fin de la iteración y que no fue realizada debido a que no fue estrictamente necesaria abarcando un 0%, de las reuniones de equipo se llevaron a cabo 12 (1 Cancelada) en total 11 es decir un 100% sobrepasando la planificación, de estas actividades podemos concluir que la gestión de calidad se llevó en un 95.83% del 100% planificado. Independientemente y dado en la fase que nos encontramos la cobertura de pruebas fue de un 0% a la espera de pruebas en fases tempranas de desarrollo o sobre prototipos</w:t>
+      </w:r>
+      <w:r>
+        <w:t>. Por otra parte, e</w:t>
+      </w:r>
+      <w:r>
+        <w:t>l apego al proceso de gestión organizacional</w:t>
+      </w:r>
+      <w:r>
+        <w:t xml:space="preserve"> fue de un</w:t>
+      </w:r>
+      <w:r>
+        <w:t xml:space="preserve"> </w:t>
+      </w:r>
+      <w:r>
+        <w:t>79.62</w:t>
+      </w:r>
+      <w:r>
+        <w:t>%</w:t>
+      </w:r>
+      <w:r>
+        <w:t xml:space="preserve"> sobre el 100% planificado estas i</w:t>
+      </w:r>
+      <w:r>
+        <w:t>ncluyen y se dividen en</w:t>
+      </w:r>
+      <w:r>
+        <w:t xml:space="preserve"> p</w:t>
+      </w:r>
+      <w:r>
+        <w:t>lanificación y seguimiento del cronograma</w:t>
+      </w:r>
+      <w:r>
+        <w:t xml:space="preserve"> </w:t>
+      </w:r>
+      <w:r>
+        <w:t>20%</w:t>
+      </w:r>
+      <w:r>
+        <w:t>, g</w:t>
+      </w:r>
+      <w:r>
+        <w:t>estión de riesgos</w:t>
+      </w:r>
+      <w:r>
+        <w:t xml:space="preserve"> </w:t>
+      </w:r>
+      <w:r>
+        <w:t>20%</w:t>
+      </w:r>
+      <w:r>
+        <w:t>, c</w:t>
+      </w:r>
+      <w:r>
+        <w:t>omunicación interna con el cliente</w:t>
+      </w:r>
+      <w:r>
+        <w:t xml:space="preserve"> </w:t>
+      </w:r>
+      <w:r>
+        <w:t>20%</w:t>
+      </w:r>
+      <w:r>
+        <w:t>, d</w:t>
+      </w:r>
+      <w:r>
+        <w:t>ocumentación y registros</w:t>
+      </w:r>
+      <w:r>
+        <w:t xml:space="preserve"> </w:t>
+      </w:r>
+      <w:r>
+        <w:t>14.62</w:t>
+      </w:r>
+      <w:r>
+        <w:t>%</w:t>
+      </w:r>
+      <w:r>
+        <w:t>, g</w:t>
+      </w:r>
+      <w:r>
+        <w:t>estión de configuración</w:t>
+      </w:r>
+      <w:r>
+        <w:t xml:space="preserve"> </w:t>
+      </w:r>
+      <w:r>
+        <w:t>5%</w:t>
+      </w:r>
+      <w:r>
+        <w:t>, se realizará el ajuste correspondiente para que en la siguiente iteración el proceso se apegue a lo planificado y establecido en el plan de SQA calidad.</w:t>
+      </w:r>
+    </w:p>
+    <w:p/>
     <w:p>
       <w:pPr>
         <w:pStyle w:val="PSI-Ttulo2"/>
@@ -2591,6 +3174,10 @@
         <w:t xml:space="preserve"> </w:t>
       </w:r>
       <w:r>
+        <w:rPr>
+          <w:b/>
+          <w:bCs/>
+        </w:rPr>
         <w:t>No se realizaron revisiones</w:t>
       </w:r>
       <w:r>
@@ -2626,7 +3213,13 @@
       <w:bookmarkEnd w:id="16"/>
       <w:bookmarkEnd w:id="17"/>
       <w:r>
-        <w:t xml:space="preserve"> (en progreso)</w:t>
+        <w:t xml:space="preserve"> (</w:t>
+      </w:r>
+      <w:r>
+        <w:t>Finalizado</w:t>
+      </w:r>
+      <w:r>
+        <w:t>)</w:t>
       </w:r>
     </w:p>
     <w:p>
@@ -2634,7 +3227,19 @@
         <w:t>Desarrollo del Proyecto:</w:t>
       </w:r>
       <w:r>
-        <w:t xml:space="preserve"> A la fecha aun no se realiza la correcta validación de los requerimientos.</w:t>
+        <w:t xml:space="preserve"> A la fecha</w:t>
+      </w:r>
+      <w:r>
+        <w:t xml:space="preserve"> </w:t>
+      </w:r>
+      <w:r>
+        <w:t xml:space="preserve">se </w:t>
+      </w:r>
+      <w:r>
+        <w:t>realizó</w:t>
+      </w:r>
+      <w:r>
+        <w:t xml:space="preserve"> la correcta validación de los requerimientos.</w:t>
       </w:r>
     </w:p>
     <w:p>
@@ -2642,25 +3247,31 @@
         <w:t>Desarrollo del Área de Calidad:</w:t>
       </w:r>
       <w:r>
-        <w:t xml:space="preserve"> Se realizaron 3 revisiones de los documentos planificados, y se encontraron 2 errores menores en el documento de especificación de requerimientos.</w:t>
-      </w:r>
-    </w:p>
-    <w:p>
-      <w:pPr>
-        <w:pStyle w:val="PSI-Ttulo3"/>
-      </w:pPr>
-    </w:p>
-    <w:p>
-      <w:pPr>
-        <w:pStyle w:val="PSI-Ttulo3"/>
-      </w:pPr>
-      <w:bookmarkStart w:id="18" w:name="_Toc257626816"/>
-      <w:r>
-        <w:t>Segunda Iteración</w:t>
-      </w:r>
-      <w:bookmarkEnd w:id="18"/>
-      <w:r>
-        <w:t xml:space="preserve"> (por empezar)</w:t>
+        <w:t xml:space="preserve"> Se realizaron </w:t>
+      </w:r>
+      <w:r>
+        <w:t>4</w:t>
+      </w:r>
+      <w:r>
+        <w:t xml:space="preserve"> revisiones de los documentos </w:t>
+      </w:r>
+      <w:r>
+        <w:t>claves</w:t>
+      </w:r>
+      <w:r>
+        <w:t xml:space="preserve">, y se encontraron </w:t>
+      </w:r>
+      <w:r>
+        <w:t>2</w:t>
+      </w:r>
+      <w:r>
+        <w:t xml:space="preserve"> errores menores en el documento de especificación de requerimientos</w:t>
+      </w:r>
+      <w:r>
+        <w:t xml:space="preserve"> y 1 error menor en el plan de riesgos</w:t>
+      </w:r>
+      <w:r>
+        <w:t>.</w:t>
       </w:r>
     </w:p>
     <w:sectPr>
@@ -2677,8 +3288,8 @@
 </file>
 
 <file path=word/endnotes.xml><?xml version="1.0" encoding="utf-8"?>
-<w:endnotes xmlns:ve="http://schemas.openxmlformats.org/markup-compatibility/2006" xmlns:o="urn:schemas-microsoft-com:office:office" xmlns:r="http://schemas.openxmlformats.org/officeDocument/2006/relationships" xmlns:m="http://schemas.openxmlformats.org/officeDocument/2006/math" xmlns:v="urn:schemas-microsoft-com:vml" xmlns:wp="http://schemas.openxmlformats.org/drawingml/2006/wordprocessingDrawing" xmlns:w10="urn:schemas-microsoft-com:office:word" xmlns:w="http://schemas.openxmlformats.org/wordprocessingml/2006/main" xmlns:wne="http://schemas.microsoft.com/office/word/2006/wordml">
-  <w:endnote w:type="separator" w:id="0">
+<w:endnotes xmlns:wpc="http://schemas.microsoft.com/office/word/2010/wordprocessingCanvas" xmlns:cx="http://schemas.microsoft.com/office/drawing/2014/chartex" xmlns:cx1="http://schemas.microsoft.com/office/drawing/2015/9/8/chartex" xmlns:cx2="http://schemas.microsoft.com/office/drawing/2015/10/21/chartex" xmlns:cx3="http://schemas.microsoft.com/office/drawing/2016/5/9/chartex" xmlns:cx4="http://schemas.microsoft.com/office/drawing/2016/5/10/chartex" xmlns:cx5="http://schemas.microsoft.com/office/drawing/2016/5/11/chartex" xmlns:cx6="http://schemas.microsoft.com/office/drawing/2016/5/12/chartex" xmlns:cx7="http://schemas.microsoft.com/office/drawing/2016/5/13/chartex" xmlns:cx8="http://schemas.microsoft.com/office/drawing/2016/5/14/chartex" xmlns:mc="http://schemas.openxmlformats.org/markup-compatibility/2006" xmlns:aink="http://schemas.microsoft.com/office/drawing/2016/ink" xmlns:am3d="http://schemas.microsoft.com/office/drawing/2017/model3d" xmlns:o="urn:schemas-microsoft-com:office:office" xmlns:oel="http://schemas.microsoft.com/office/2019/extlst" xmlns:r="http://schemas.openxmlformats.org/officeDocument/2006/relationships" xmlns:m="http://schemas.openxmlformats.org/officeDocument/2006/math" xmlns:v="urn:schemas-microsoft-com:vml" xmlns:wp14="http://schemas.microsoft.com/office/word/2010/wordprocessingDrawing" xmlns:wp="http://schemas.openxmlformats.org/drawingml/2006/wordprocessingDrawing" xmlns:w10="urn:schemas-microsoft-com:office:word" xmlns:w="http://schemas.openxmlformats.org/wordprocessingml/2006/main" xmlns:w14="http://schemas.microsoft.com/office/word/2010/wordml" xmlns:w15="http://schemas.microsoft.com/office/word/2012/wordml" xmlns:w16cex="http://schemas.microsoft.com/office/word/2018/wordml/cex" xmlns:w16cid="http://schemas.microsoft.com/office/word/2016/wordml/cid" xmlns:w16="http://schemas.microsoft.com/office/word/2018/wordml" xmlns:w16sdtdh="http://schemas.microsoft.com/office/word/2020/wordml/sdtdatahash" xmlns:w16se="http://schemas.microsoft.com/office/word/2015/wordml/symex" xmlns:wpg="http://schemas.microsoft.com/office/word/2010/wordprocessingGroup" xmlns:wpi="http://schemas.microsoft.com/office/word/2010/wordprocessingInk" xmlns:wne="http://schemas.microsoft.com/office/word/2006/wordml" xmlns:wps="http://schemas.microsoft.com/office/word/2010/wordprocessingShape" mc:Ignorable="w14 w15 w16se w16cid w16 w16cex w16sdtdh wp14">
+  <w:endnote w:type="separator" w:id="-1">
     <w:p>
       <w:pPr>
         <w:spacing w:before="0" w:line="240" w:lineRule="auto"/>
@@ -2689,7 +3300,7 @@
     </w:p>
     <w:p/>
   </w:endnote>
-  <w:endnote w:type="continuationSeparator" w:id="1">
+  <w:endnote w:type="continuationSeparator" w:id="0">
     <w:p>
       <w:pPr>
         <w:spacing w:before="0" w:line="240" w:lineRule="auto"/>
@@ -2704,7 +3315,7 @@
 </file>
 
 <file path=word/footer1.xml><?xml version="1.0" encoding="utf-8"?>
-<w:ftr xmlns:ve="http://schemas.openxmlformats.org/markup-compatibility/2006" xmlns:o="urn:schemas-microsoft-com:office:office" xmlns:r="http://schemas.openxmlformats.org/officeDocument/2006/relationships" xmlns:m="http://schemas.openxmlformats.org/officeDocument/2006/math" xmlns:v="urn:schemas-microsoft-com:vml" xmlns:wp="http://schemas.openxmlformats.org/drawingml/2006/wordprocessingDrawing" xmlns:w10="urn:schemas-microsoft-com:office:word" xmlns:w="http://schemas.openxmlformats.org/wordprocessingml/2006/main" xmlns:wne="http://schemas.microsoft.com/office/word/2006/wordml">
+<w:ftr xmlns:wpc="http://schemas.microsoft.com/office/word/2010/wordprocessingCanvas" xmlns:cx="http://schemas.microsoft.com/office/drawing/2014/chartex" xmlns:cx1="http://schemas.microsoft.com/office/drawing/2015/9/8/chartex" xmlns:cx2="http://schemas.microsoft.com/office/drawing/2015/10/21/chartex" xmlns:cx3="http://schemas.microsoft.com/office/drawing/2016/5/9/chartex" xmlns:cx4="http://schemas.microsoft.com/office/drawing/2016/5/10/chartex" xmlns:cx5="http://schemas.microsoft.com/office/drawing/2016/5/11/chartex" xmlns:cx6="http://schemas.microsoft.com/office/drawing/2016/5/12/chartex" xmlns:cx7="http://schemas.microsoft.com/office/drawing/2016/5/13/chartex" xmlns:cx8="http://schemas.microsoft.com/office/drawing/2016/5/14/chartex" xmlns:mc="http://schemas.openxmlformats.org/markup-compatibility/2006" xmlns:aink="http://schemas.microsoft.com/office/drawing/2016/ink" xmlns:am3d="http://schemas.microsoft.com/office/drawing/2017/model3d" xmlns:o="urn:schemas-microsoft-com:office:office" xmlns:oel="http://schemas.microsoft.com/office/2019/extlst" xmlns:r="http://schemas.openxmlformats.org/officeDocument/2006/relationships" xmlns:m="http://schemas.openxmlformats.org/officeDocument/2006/math" xmlns:v="urn:schemas-microsoft-com:vml" xmlns:wp14="http://schemas.microsoft.com/office/word/2010/wordprocessingDrawing" xmlns:wp="http://schemas.openxmlformats.org/drawingml/2006/wordprocessingDrawing" xmlns:w10="urn:schemas-microsoft-com:office:word" xmlns:w="http://schemas.openxmlformats.org/wordprocessingml/2006/main" xmlns:w14="http://schemas.microsoft.com/office/word/2010/wordml" xmlns:w15="http://schemas.microsoft.com/office/word/2012/wordml" xmlns:w16cex="http://schemas.microsoft.com/office/word/2018/wordml/cex" xmlns:w16cid="http://schemas.microsoft.com/office/word/2016/wordml/cid" xmlns:w16="http://schemas.microsoft.com/office/word/2018/wordml" xmlns:w16sdtdh="http://schemas.microsoft.com/office/word/2020/wordml/sdtdatahash" xmlns:w16se="http://schemas.microsoft.com/office/word/2015/wordml/symex" xmlns:wpg="http://schemas.microsoft.com/office/word/2010/wordprocessingGroup" xmlns:wpi="http://schemas.microsoft.com/office/word/2010/wordprocessingInk" xmlns:wne="http://schemas.microsoft.com/office/word/2006/wordml" xmlns:wps="http://schemas.microsoft.com/office/word/2010/wordprocessingShape" mc:Ignorable="w14 w15 w16se w16cid w16 w16cex w16sdtdh wp14">
   <w:p>
     <w:pPr>
       <w:tabs>
@@ -2717,7 +3328,7 @@
         <w:noProof/>
         <w:lang w:eastAsia="zh-TW"/>
       </w:rPr>
-      <w:pict>
+      <w:pict w14:anchorId="3DB8BE33">
         <v:rect id="_x0000_s1035" style="position:absolute;margin-left:549.15pt;margin-top:778.5pt;width:7.15pt;height:62.2pt;z-index:251654144;mso-height-percent:900;mso-position-horizontal-relative:page;mso-position-vertical-relative:page;mso-height-percent:900;mso-height-relative:bottom-margin-area" fillcolor="#ed7d31 [3205]" strokecolor="#ed7d31 [3205]">
           <w10:wrap anchorx="page" anchory="page"/>
         </v:rect>
@@ -2728,7 +3339,7 @@
         <w:noProof/>
         <w:lang w:val="es-AR"/>
       </w:rPr>
-      <w:pict>
+      <w:pict w14:anchorId="73658257">
         <v:shapetype id="_x0000_t32" coordsize="21600,21600" o:spt="32" o:oned="t" path="m,l21600,21600e" filled="f">
           <v:path arrowok="t" fillok="f" o:connecttype="none"/>
           <o:lock v:ext="edit" shapetype="t"/>
@@ -2741,7 +3352,7 @@
         <w:noProof/>
         <w:lang w:eastAsia="es-ES"/>
       </w:rPr>
-      <w:pict>
+      <w:pict w14:anchorId="18463F51">
         <v:rect id="_x0000_s1050" style="position:absolute;margin-left:38.95pt;margin-top:778.55pt;width:7.15pt;height:62.95pt;z-index:251655168;mso-height-percent:900;mso-position-horizontal-relative:page;mso-position-vertical-relative:page;mso-height-percent:900;mso-height-relative:bottom-margin-area" fillcolor="#ed7d31 [3205]" strokecolor="#ed7d31 [3205]">
           <w10:wrap anchorx="margin" anchory="page"/>
         </v:rect>
@@ -2844,8 +3455,8 @@
 </file>
 
 <file path=word/footnotes.xml><?xml version="1.0" encoding="utf-8"?>
-<w:footnotes xmlns:ve="http://schemas.openxmlformats.org/markup-compatibility/2006" xmlns:o="urn:schemas-microsoft-com:office:office" xmlns:r="http://schemas.openxmlformats.org/officeDocument/2006/relationships" xmlns:m="http://schemas.openxmlformats.org/officeDocument/2006/math" xmlns:v="urn:schemas-microsoft-com:vml" xmlns:wp="http://schemas.openxmlformats.org/drawingml/2006/wordprocessingDrawing" xmlns:w10="urn:schemas-microsoft-com:office:word" xmlns:w="http://schemas.openxmlformats.org/wordprocessingml/2006/main" xmlns:wne="http://schemas.microsoft.com/office/word/2006/wordml">
-  <w:footnote w:type="separator" w:id="0">
+<w:footnotes xmlns:wpc="http://schemas.microsoft.com/office/word/2010/wordprocessingCanvas" xmlns:cx="http://schemas.microsoft.com/office/drawing/2014/chartex" xmlns:cx1="http://schemas.microsoft.com/office/drawing/2015/9/8/chartex" xmlns:cx2="http://schemas.microsoft.com/office/drawing/2015/10/21/chartex" xmlns:cx3="http://schemas.microsoft.com/office/drawing/2016/5/9/chartex" xmlns:cx4="http://schemas.microsoft.com/office/drawing/2016/5/10/chartex" xmlns:cx5="http://schemas.microsoft.com/office/drawing/2016/5/11/chartex" xmlns:cx6="http://schemas.microsoft.com/office/drawing/2016/5/12/chartex" xmlns:cx7="http://schemas.microsoft.com/office/drawing/2016/5/13/chartex" xmlns:cx8="http://schemas.microsoft.com/office/drawing/2016/5/14/chartex" xmlns:mc="http://schemas.openxmlformats.org/markup-compatibility/2006" xmlns:aink="http://schemas.microsoft.com/office/drawing/2016/ink" xmlns:am3d="http://schemas.microsoft.com/office/drawing/2017/model3d" xmlns:o="urn:schemas-microsoft-com:office:office" xmlns:oel="http://schemas.microsoft.com/office/2019/extlst" xmlns:r="http://schemas.openxmlformats.org/officeDocument/2006/relationships" xmlns:m="http://schemas.openxmlformats.org/officeDocument/2006/math" xmlns:v="urn:schemas-microsoft-com:vml" xmlns:wp14="http://schemas.microsoft.com/office/word/2010/wordprocessingDrawing" xmlns:wp="http://schemas.openxmlformats.org/drawingml/2006/wordprocessingDrawing" xmlns:w10="urn:schemas-microsoft-com:office:word" xmlns:w="http://schemas.openxmlformats.org/wordprocessingml/2006/main" xmlns:w14="http://schemas.microsoft.com/office/word/2010/wordml" xmlns:w15="http://schemas.microsoft.com/office/word/2012/wordml" xmlns:w16cex="http://schemas.microsoft.com/office/word/2018/wordml/cex" xmlns:w16cid="http://schemas.microsoft.com/office/word/2016/wordml/cid" xmlns:w16="http://schemas.microsoft.com/office/word/2018/wordml" xmlns:w16sdtdh="http://schemas.microsoft.com/office/word/2020/wordml/sdtdatahash" xmlns:w16se="http://schemas.microsoft.com/office/word/2015/wordml/symex" xmlns:wpg="http://schemas.microsoft.com/office/word/2010/wordprocessingGroup" xmlns:wpi="http://schemas.microsoft.com/office/word/2010/wordprocessingInk" xmlns:wne="http://schemas.microsoft.com/office/word/2006/wordml" xmlns:wps="http://schemas.microsoft.com/office/word/2010/wordprocessingShape" mc:Ignorable="w14 w15 w16se w16cid w16 w16cex w16sdtdh wp14">
+  <w:footnote w:type="separator" w:id="-1">
     <w:p>
       <w:pPr>
         <w:spacing w:before="0" w:line="240" w:lineRule="auto"/>
@@ -2856,7 +3467,7 @@
     </w:p>
     <w:p/>
   </w:footnote>
-  <w:footnote w:type="continuationSeparator" w:id="1">
+  <w:footnote w:type="continuationSeparator" w:id="0">
     <w:p>
       <w:pPr>
         <w:spacing w:before="0" w:line="240" w:lineRule="auto"/>
@@ -2871,7 +3482,7 @@
 </file>
 
 <file path=word/header1.xml><?xml version="1.0" encoding="utf-8"?>
-<w:hdr xmlns:ve="http://schemas.openxmlformats.org/markup-compatibility/2006" xmlns:o="urn:schemas-microsoft-com:office:office" xmlns:r="http://schemas.openxmlformats.org/officeDocument/2006/relationships" xmlns:m="http://schemas.openxmlformats.org/officeDocument/2006/math" xmlns:v="urn:schemas-microsoft-com:vml" xmlns:wp="http://schemas.openxmlformats.org/drawingml/2006/wordprocessingDrawing" xmlns:w10="urn:schemas-microsoft-com:office:word" xmlns:w="http://schemas.openxmlformats.org/wordprocessingml/2006/main" xmlns:wne="http://schemas.microsoft.com/office/word/2006/wordml">
+<w:hdr xmlns:wpc="http://schemas.microsoft.com/office/word/2010/wordprocessingCanvas" xmlns:cx="http://schemas.microsoft.com/office/drawing/2014/chartex" xmlns:cx1="http://schemas.microsoft.com/office/drawing/2015/9/8/chartex" xmlns:cx2="http://schemas.microsoft.com/office/drawing/2015/10/21/chartex" xmlns:cx3="http://schemas.microsoft.com/office/drawing/2016/5/9/chartex" xmlns:cx4="http://schemas.microsoft.com/office/drawing/2016/5/10/chartex" xmlns:cx5="http://schemas.microsoft.com/office/drawing/2016/5/11/chartex" xmlns:cx6="http://schemas.microsoft.com/office/drawing/2016/5/12/chartex" xmlns:cx7="http://schemas.microsoft.com/office/drawing/2016/5/13/chartex" xmlns:cx8="http://schemas.microsoft.com/office/drawing/2016/5/14/chartex" xmlns:mc="http://schemas.openxmlformats.org/markup-compatibility/2006" xmlns:aink="http://schemas.microsoft.com/office/drawing/2016/ink" xmlns:am3d="http://schemas.microsoft.com/office/drawing/2017/model3d" xmlns:o="urn:schemas-microsoft-com:office:office" xmlns:oel="http://schemas.microsoft.com/office/2019/extlst" xmlns:r="http://schemas.openxmlformats.org/officeDocument/2006/relationships" xmlns:m="http://schemas.openxmlformats.org/officeDocument/2006/math" xmlns:v="urn:schemas-microsoft-com:vml" xmlns:wp14="http://schemas.microsoft.com/office/word/2010/wordprocessingDrawing" xmlns:wp="http://schemas.openxmlformats.org/drawingml/2006/wordprocessingDrawing" xmlns:w10="urn:schemas-microsoft-com:office:word" xmlns:w="http://schemas.openxmlformats.org/wordprocessingml/2006/main" xmlns:w14="http://schemas.microsoft.com/office/word/2010/wordml" xmlns:w15="http://schemas.microsoft.com/office/word/2012/wordml" xmlns:w16cex="http://schemas.microsoft.com/office/word/2018/wordml/cex" xmlns:w16cid="http://schemas.microsoft.com/office/word/2016/wordml/cid" xmlns:w16="http://schemas.microsoft.com/office/word/2018/wordml" xmlns:w16sdtdh="http://schemas.microsoft.com/office/word/2020/wordml/sdtdatahash" xmlns:w16se="http://schemas.microsoft.com/office/word/2015/wordml/symex" xmlns:wpg="http://schemas.microsoft.com/office/word/2010/wordprocessingGroup" xmlns:wpi="http://schemas.microsoft.com/office/word/2010/wordprocessingInk" xmlns:wne="http://schemas.microsoft.com/office/word/2006/wordml" xmlns:wps="http://schemas.microsoft.com/office/word/2010/wordprocessingShape" mc:Ignorable="w14 w15 w16se w16cid w16 w16cex w16sdtdh wp14">
   <w:p>
     <w:pPr>
       <w:pStyle w:val="Encabezado"/>
@@ -2883,7 +3494,7 @@
       <w:rPr>
         <w:noProof/>
       </w:rPr>
-      <w:pict>
+      <w:pict w14:anchorId="4F4BE304">
         <v:shapetype id="_x0000_t75" coordsize="21600,21600" o:spt="75" o:preferrelative="t" path="m@4@5l@4@11@9@11@9@5xe" filled="f" stroked="f">
           <v:stroke joinstyle="miter"/>
           <v:formulas>
@@ -2936,7 +3547,7 @@
         <w:noProof/>
         <w:szCs w:val="36"/>
       </w:rPr>
-      <w:pict>
+      <w:pict w14:anchorId="2D50DD8E">
         <v:shapetype id="_x0000_t32" coordsize="21600,21600" o:spt="32" o:oned="t" path="m,l21600,21600e" filled="f">
           <v:path arrowok="t" fillok="f" o:connecttype="none"/>
           <o:lock v:ext="edit" shapetype="t"/>
@@ -2950,7 +3561,7 @@
         <w:noProof/>
         <w:szCs w:val="36"/>
       </w:rPr>
-      <w:pict>
+      <w:pict w14:anchorId="125066E8">
         <v:shape id="1 Imagen" o:spid="_x0000_s1066" type="#_x0000_t75" alt="UNPA.JPG" style="position:absolute;margin-left:-37.05pt;margin-top:-67.75pt;width:33.5pt;height:52.5pt;z-index:251660288;visibility:visible;mso-position-horizontal-relative:margin;mso-position-vertical-relative:margin">
           <v:imagedata r:id="rId2" o:title="UNPA"/>
           <w10:wrap type="square" anchorx="margin" anchory="margin"/>
@@ -2964,7 +3575,7 @@
         <w:szCs w:val="36"/>
         <w:lang w:eastAsia="es-ES"/>
       </w:rPr>
-      <w:pict>
+      <w:pict w14:anchorId="31888F59">
         <v:rect id="_x0000_s1065" style="position:absolute;margin-left:39.3pt;margin-top:.4pt;width:7.15pt;height:62.95pt;z-index:251659264;mso-height-percent:900;mso-position-horizontal-relative:page;mso-position-vertical-relative:page;mso-height-percent:900;mso-height-relative:bottom-margin-area" fillcolor="#ed7d31 [3205]" strokecolor="#ed7d31 [3205]">
           <w10:wrap anchorx="margin" anchory="page"/>
         </v:rect>
@@ -2977,7 +3588,7 @@
         <w:szCs w:val="36"/>
         <w:lang w:eastAsia="es-ES"/>
       </w:rPr>
-      <w:pict>
+      <w:pict w14:anchorId="5EF02498">
         <v:rect id="_x0000_s1058" style="position:absolute;margin-left:549.6pt;margin-top:.4pt;width:7.15pt;height:62.95pt;z-index:251657216;mso-height-percent:900;mso-position-horizontal-relative:page;mso-position-vertical-relative:page;mso-height-percent:900;mso-height-relative:bottom-margin-area" fillcolor="#ed7d31 [3205]" strokecolor="#ed7d31 [3205]">
           <w10:wrap anchorx="margin" anchory="page"/>
         </v:rect>
@@ -3017,8 +3628,8 @@
 </file>
 
 <file path=word/numbering.xml><?xml version="1.0" encoding="utf-8"?>
-<w:numbering xmlns:ve="http://schemas.openxmlformats.org/markup-compatibility/2006" xmlns:o="urn:schemas-microsoft-com:office:office" xmlns:r="http://schemas.openxmlformats.org/officeDocument/2006/relationships" xmlns:m="http://schemas.openxmlformats.org/officeDocument/2006/math" xmlns:v="urn:schemas-microsoft-com:vml" xmlns:wp="http://schemas.openxmlformats.org/drawingml/2006/wordprocessingDrawing" xmlns:w10="urn:schemas-microsoft-com:office:word" xmlns:w="http://schemas.openxmlformats.org/wordprocessingml/2006/main" xmlns:wne="http://schemas.microsoft.com/office/word/2006/wordml">
-  <w:abstractNum w:abstractNumId="0">
+<w:numbering xmlns:wpc="http://schemas.microsoft.com/office/word/2010/wordprocessingCanvas" xmlns:cx="http://schemas.microsoft.com/office/drawing/2014/chartex" xmlns:cx1="http://schemas.microsoft.com/office/drawing/2015/9/8/chartex" xmlns:cx2="http://schemas.microsoft.com/office/drawing/2015/10/21/chartex" xmlns:cx3="http://schemas.microsoft.com/office/drawing/2016/5/9/chartex" xmlns:cx4="http://schemas.microsoft.com/office/drawing/2016/5/10/chartex" xmlns:cx5="http://schemas.microsoft.com/office/drawing/2016/5/11/chartex" xmlns:cx6="http://schemas.microsoft.com/office/drawing/2016/5/12/chartex" xmlns:cx7="http://schemas.microsoft.com/office/drawing/2016/5/13/chartex" xmlns:cx8="http://schemas.microsoft.com/office/drawing/2016/5/14/chartex" xmlns:mc="http://schemas.openxmlformats.org/markup-compatibility/2006" xmlns:aink="http://schemas.microsoft.com/office/drawing/2016/ink" xmlns:am3d="http://schemas.microsoft.com/office/drawing/2017/model3d" xmlns:o="urn:schemas-microsoft-com:office:office" xmlns:oel="http://schemas.microsoft.com/office/2019/extlst" xmlns:r="http://schemas.openxmlformats.org/officeDocument/2006/relationships" xmlns:m="http://schemas.openxmlformats.org/officeDocument/2006/math" xmlns:v="urn:schemas-microsoft-com:vml" xmlns:wp14="http://schemas.microsoft.com/office/word/2010/wordprocessingDrawing" xmlns:wp="http://schemas.openxmlformats.org/drawingml/2006/wordprocessingDrawing" xmlns:w10="urn:schemas-microsoft-com:office:word" xmlns:w="http://schemas.openxmlformats.org/wordprocessingml/2006/main" xmlns:w14="http://schemas.microsoft.com/office/word/2010/wordml" xmlns:w15="http://schemas.microsoft.com/office/word/2012/wordml" xmlns:w16cex="http://schemas.microsoft.com/office/word/2018/wordml/cex" xmlns:w16cid="http://schemas.microsoft.com/office/word/2016/wordml/cid" xmlns:w16="http://schemas.microsoft.com/office/word/2018/wordml" xmlns:w16sdtdh="http://schemas.microsoft.com/office/word/2020/wordml/sdtdatahash" xmlns:w16se="http://schemas.microsoft.com/office/word/2015/wordml/symex" xmlns:wpg="http://schemas.microsoft.com/office/word/2010/wordprocessingGroup" xmlns:wpi="http://schemas.microsoft.com/office/word/2010/wordprocessingInk" xmlns:wne="http://schemas.microsoft.com/office/word/2006/wordml" xmlns:wps="http://schemas.microsoft.com/office/word/2010/wordprocessingShape" mc:Ignorable="w14 w15 w16se w16cid w16 w16cex w16sdtdh wp14">
+  <w:abstractNum w:abstractNumId="0" w15:restartNumberingAfterBreak="0">
     <w:nsid w:val="00000003"/>
     <w:multiLevelType w:val="multilevel"/>
     <w:tmpl w:val="00000003"/>
@@ -3176,7 +3787,7 @@
       </w:rPr>
     </w:lvl>
   </w:abstractNum>
-  <w:abstractNum w:abstractNumId="1">
+  <w:abstractNum w:abstractNumId="1" w15:restartNumberingAfterBreak="0">
     <w:nsid w:val="00000004"/>
     <w:multiLevelType w:val="multilevel"/>
     <w:tmpl w:val="796A7516"/>
@@ -3334,7 +3945,7 @@
       </w:rPr>
     </w:lvl>
   </w:abstractNum>
-  <w:abstractNum w:abstractNumId="2">
+  <w:abstractNum w:abstractNumId="2" w15:restartNumberingAfterBreak="0">
     <w:nsid w:val="00000005"/>
     <w:multiLevelType w:val="multilevel"/>
     <w:tmpl w:val="00000005"/>
@@ -3492,7 +4103,7 @@
       </w:rPr>
     </w:lvl>
   </w:abstractNum>
-  <w:abstractNum w:abstractNumId="3">
+  <w:abstractNum w:abstractNumId="3" w15:restartNumberingAfterBreak="0">
     <w:nsid w:val="00000006"/>
     <w:multiLevelType w:val="multilevel"/>
     <w:tmpl w:val="00000006"/>
@@ -3650,7 +4261,7 @@
       </w:rPr>
     </w:lvl>
   </w:abstractNum>
-  <w:abstractNum w:abstractNumId="4">
+  <w:abstractNum w:abstractNumId="4" w15:restartNumberingAfterBreak="0">
     <w:nsid w:val="09263569"/>
     <w:multiLevelType w:val="hybridMultilevel"/>
     <w:tmpl w:val="6D1E7364"/>
@@ -3763,7 +4374,93 @@
       </w:rPr>
     </w:lvl>
   </w:abstractNum>
-  <w:abstractNum w:abstractNumId="5">
+  <w:abstractNum w:abstractNumId="5" w15:restartNumberingAfterBreak="0">
+    <w:nsid w:val="0C653C84"/>
+    <w:multiLevelType w:val="hybridMultilevel"/>
+    <w:tmpl w:val="C8E210CC"/>
+    <w:lvl w:ilvl="0" w:tplc="FFFFFFFF">
+      <w:start w:val="1"/>
+      <w:numFmt w:val="decimal"/>
+      <w:lvlText w:val="%1."/>
+      <w:lvlJc w:val="left"/>
+      <w:pPr>
+        <w:ind w:left="720" w:hanging="360"/>
+      </w:pPr>
+    </w:lvl>
+    <w:lvl w:ilvl="1" w:tplc="FFFFFFFF" w:tentative="1">
+      <w:start w:val="1"/>
+      <w:numFmt w:val="lowerLetter"/>
+      <w:lvlText w:val="%2."/>
+      <w:lvlJc w:val="left"/>
+      <w:pPr>
+        <w:ind w:left="1440" w:hanging="360"/>
+      </w:pPr>
+    </w:lvl>
+    <w:lvl w:ilvl="2" w:tplc="FFFFFFFF" w:tentative="1">
+      <w:start w:val="1"/>
+      <w:numFmt w:val="lowerRoman"/>
+      <w:lvlText w:val="%3."/>
+      <w:lvlJc w:val="right"/>
+      <w:pPr>
+        <w:ind w:left="2160" w:hanging="180"/>
+      </w:pPr>
+    </w:lvl>
+    <w:lvl w:ilvl="3" w:tplc="FFFFFFFF" w:tentative="1">
+      <w:start w:val="1"/>
+      <w:numFmt w:val="decimal"/>
+      <w:lvlText w:val="%4."/>
+      <w:lvlJc w:val="left"/>
+      <w:pPr>
+        <w:ind w:left="2880" w:hanging="360"/>
+      </w:pPr>
+    </w:lvl>
+    <w:lvl w:ilvl="4" w:tplc="FFFFFFFF" w:tentative="1">
+      <w:start w:val="1"/>
+      <w:numFmt w:val="lowerLetter"/>
+      <w:lvlText w:val="%5."/>
+      <w:lvlJc w:val="left"/>
+      <w:pPr>
+        <w:ind w:left="3600" w:hanging="360"/>
+      </w:pPr>
+    </w:lvl>
+    <w:lvl w:ilvl="5" w:tplc="FFFFFFFF" w:tentative="1">
+      <w:start w:val="1"/>
+      <w:numFmt w:val="lowerRoman"/>
+      <w:lvlText w:val="%6."/>
+      <w:lvlJc w:val="right"/>
+      <w:pPr>
+        <w:ind w:left="4320" w:hanging="180"/>
+      </w:pPr>
+    </w:lvl>
+    <w:lvl w:ilvl="6" w:tplc="FFFFFFFF" w:tentative="1">
+      <w:start w:val="1"/>
+      <w:numFmt w:val="decimal"/>
+      <w:lvlText w:val="%7."/>
+      <w:lvlJc w:val="left"/>
+      <w:pPr>
+        <w:ind w:left="5040" w:hanging="360"/>
+      </w:pPr>
+    </w:lvl>
+    <w:lvl w:ilvl="7" w:tplc="FFFFFFFF" w:tentative="1">
+      <w:start w:val="1"/>
+      <w:numFmt w:val="lowerLetter"/>
+      <w:lvlText w:val="%8."/>
+      <w:lvlJc w:val="left"/>
+      <w:pPr>
+        <w:ind w:left="5760" w:hanging="360"/>
+      </w:pPr>
+    </w:lvl>
+    <w:lvl w:ilvl="8" w:tplc="FFFFFFFF" w:tentative="1">
+      <w:start w:val="1"/>
+      <w:numFmt w:val="lowerRoman"/>
+      <w:lvlText w:val="%9."/>
+      <w:lvlJc w:val="right"/>
+      <w:pPr>
+        <w:ind w:left="6480" w:hanging="180"/>
+      </w:pPr>
+    </w:lvl>
+  </w:abstractNum>
+  <w:abstractNum w:abstractNumId="6" w15:restartNumberingAfterBreak="0">
     <w:nsid w:val="11EC450D"/>
     <w:multiLevelType w:val="hybridMultilevel"/>
     <w:tmpl w:val="8D1847A2"/>
@@ -3876,7 +4573,93 @@
       </w:rPr>
     </w:lvl>
   </w:abstractNum>
-  <w:abstractNum w:abstractNumId="6">
+  <w:abstractNum w:abstractNumId="7" w15:restartNumberingAfterBreak="0">
+    <w:nsid w:val="14147331"/>
+    <w:multiLevelType w:val="hybridMultilevel"/>
+    <w:tmpl w:val="C8E210CC"/>
+    <w:lvl w:ilvl="0" w:tplc="2C0A000F">
+      <w:start w:val="1"/>
+      <w:numFmt w:val="decimal"/>
+      <w:lvlText w:val="%1."/>
+      <w:lvlJc w:val="left"/>
+      <w:pPr>
+        <w:ind w:left="720" w:hanging="360"/>
+      </w:pPr>
+    </w:lvl>
+    <w:lvl w:ilvl="1" w:tplc="2C0A0019" w:tentative="1">
+      <w:start w:val="1"/>
+      <w:numFmt w:val="lowerLetter"/>
+      <w:lvlText w:val="%2."/>
+      <w:lvlJc w:val="left"/>
+      <w:pPr>
+        <w:ind w:left="1440" w:hanging="360"/>
+      </w:pPr>
+    </w:lvl>
+    <w:lvl w:ilvl="2" w:tplc="2C0A001B" w:tentative="1">
+      <w:start w:val="1"/>
+      <w:numFmt w:val="lowerRoman"/>
+      <w:lvlText w:val="%3."/>
+      <w:lvlJc w:val="right"/>
+      <w:pPr>
+        <w:ind w:left="2160" w:hanging="180"/>
+      </w:pPr>
+    </w:lvl>
+    <w:lvl w:ilvl="3" w:tplc="2C0A000F" w:tentative="1">
+      <w:start w:val="1"/>
+      <w:numFmt w:val="decimal"/>
+      <w:lvlText w:val="%4."/>
+      <w:lvlJc w:val="left"/>
+      <w:pPr>
+        <w:ind w:left="2880" w:hanging="360"/>
+      </w:pPr>
+    </w:lvl>
+    <w:lvl w:ilvl="4" w:tplc="2C0A0019" w:tentative="1">
+      <w:start w:val="1"/>
+      <w:numFmt w:val="lowerLetter"/>
+      <w:lvlText w:val="%5."/>
+      <w:lvlJc w:val="left"/>
+      <w:pPr>
+        <w:ind w:left="3600" w:hanging="360"/>
+      </w:pPr>
+    </w:lvl>
+    <w:lvl w:ilvl="5" w:tplc="2C0A001B" w:tentative="1">
+      <w:start w:val="1"/>
+      <w:numFmt w:val="lowerRoman"/>
+      <w:lvlText w:val="%6."/>
+      <w:lvlJc w:val="right"/>
+      <w:pPr>
+        <w:ind w:left="4320" w:hanging="180"/>
+      </w:pPr>
+    </w:lvl>
+    <w:lvl w:ilvl="6" w:tplc="2C0A000F" w:tentative="1">
+      <w:start w:val="1"/>
+      <w:numFmt w:val="decimal"/>
+      <w:lvlText w:val="%7."/>
+      <w:lvlJc w:val="left"/>
+      <w:pPr>
+        <w:ind w:left="5040" w:hanging="360"/>
+      </w:pPr>
+    </w:lvl>
+    <w:lvl w:ilvl="7" w:tplc="2C0A0019" w:tentative="1">
+      <w:start w:val="1"/>
+      <w:numFmt w:val="lowerLetter"/>
+      <w:lvlText w:val="%8."/>
+      <w:lvlJc w:val="left"/>
+      <w:pPr>
+        <w:ind w:left="5760" w:hanging="360"/>
+      </w:pPr>
+    </w:lvl>
+    <w:lvl w:ilvl="8" w:tplc="2C0A001B" w:tentative="1">
+      <w:start w:val="1"/>
+      <w:numFmt w:val="lowerRoman"/>
+      <w:lvlText w:val="%9."/>
+      <w:lvlJc w:val="right"/>
+      <w:pPr>
+        <w:ind w:left="6480" w:hanging="180"/>
+      </w:pPr>
+    </w:lvl>
+  </w:abstractNum>
+  <w:abstractNum w:abstractNumId="8" w15:restartNumberingAfterBreak="0">
     <w:nsid w:val="255F5799"/>
     <w:multiLevelType w:val="hybridMultilevel"/>
     <w:tmpl w:val="B8F40458"/>
@@ -3962,7 +4745,7 @@
       </w:pPr>
     </w:lvl>
   </w:abstractNum>
-  <w:abstractNum w:abstractNumId="7">
+  <w:abstractNum w:abstractNumId="9" w15:restartNumberingAfterBreak="0">
     <w:nsid w:val="42E93270"/>
     <w:multiLevelType w:val="multilevel"/>
     <w:tmpl w:val="8234A696"/>
@@ -4105,7 +4888,7 @@
       </w:rPr>
     </w:lvl>
   </w:abstractNum>
-  <w:abstractNum w:abstractNumId="8">
+  <w:abstractNum w:abstractNumId="10" w15:restartNumberingAfterBreak="0">
     <w:nsid w:val="487036EC"/>
     <w:multiLevelType w:val="hybridMultilevel"/>
     <w:tmpl w:val="BDFE724A"/>
@@ -4191,7 +4974,7 @@
       </w:pPr>
     </w:lvl>
   </w:abstractNum>
-  <w:abstractNum w:abstractNumId="9">
+  <w:abstractNum w:abstractNumId="11" w15:restartNumberingAfterBreak="0">
     <w:nsid w:val="52D90BB8"/>
     <w:multiLevelType w:val="hybridMultilevel"/>
     <w:tmpl w:val="1D2461DE"/>
@@ -4305,7 +5088,93 @@
       </w:rPr>
     </w:lvl>
   </w:abstractNum>
-  <w:abstractNum w:abstractNumId="10">
+  <w:abstractNum w:abstractNumId="12" w15:restartNumberingAfterBreak="0">
+    <w:nsid w:val="6BAC6FAB"/>
+    <w:multiLevelType w:val="hybridMultilevel"/>
+    <w:tmpl w:val="C8E210CC"/>
+    <w:lvl w:ilvl="0" w:tplc="FFFFFFFF">
+      <w:start w:val="1"/>
+      <w:numFmt w:val="decimal"/>
+      <w:lvlText w:val="%1."/>
+      <w:lvlJc w:val="left"/>
+      <w:pPr>
+        <w:ind w:left="720" w:hanging="360"/>
+      </w:pPr>
+    </w:lvl>
+    <w:lvl w:ilvl="1" w:tplc="FFFFFFFF" w:tentative="1">
+      <w:start w:val="1"/>
+      <w:numFmt w:val="lowerLetter"/>
+      <w:lvlText w:val="%2."/>
+      <w:lvlJc w:val="left"/>
+      <w:pPr>
+        <w:ind w:left="1440" w:hanging="360"/>
+      </w:pPr>
+    </w:lvl>
+    <w:lvl w:ilvl="2" w:tplc="FFFFFFFF" w:tentative="1">
+      <w:start w:val="1"/>
+      <w:numFmt w:val="lowerRoman"/>
+      <w:lvlText w:val="%3."/>
+      <w:lvlJc w:val="right"/>
+      <w:pPr>
+        <w:ind w:left="2160" w:hanging="180"/>
+      </w:pPr>
+    </w:lvl>
+    <w:lvl w:ilvl="3" w:tplc="FFFFFFFF" w:tentative="1">
+      <w:start w:val="1"/>
+      <w:numFmt w:val="decimal"/>
+      <w:lvlText w:val="%4."/>
+      <w:lvlJc w:val="left"/>
+      <w:pPr>
+        <w:ind w:left="2880" w:hanging="360"/>
+      </w:pPr>
+    </w:lvl>
+    <w:lvl w:ilvl="4" w:tplc="FFFFFFFF" w:tentative="1">
+      <w:start w:val="1"/>
+      <w:numFmt w:val="lowerLetter"/>
+      <w:lvlText w:val="%5."/>
+      <w:lvlJc w:val="left"/>
+      <w:pPr>
+        <w:ind w:left="3600" w:hanging="360"/>
+      </w:pPr>
+    </w:lvl>
+    <w:lvl w:ilvl="5" w:tplc="FFFFFFFF" w:tentative="1">
+      <w:start w:val="1"/>
+      <w:numFmt w:val="lowerRoman"/>
+      <w:lvlText w:val="%6."/>
+      <w:lvlJc w:val="right"/>
+      <w:pPr>
+        <w:ind w:left="4320" w:hanging="180"/>
+      </w:pPr>
+    </w:lvl>
+    <w:lvl w:ilvl="6" w:tplc="FFFFFFFF" w:tentative="1">
+      <w:start w:val="1"/>
+      <w:numFmt w:val="decimal"/>
+      <w:lvlText w:val="%7."/>
+      <w:lvlJc w:val="left"/>
+      <w:pPr>
+        <w:ind w:left="5040" w:hanging="360"/>
+      </w:pPr>
+    </w:lvl>
+    <w:lvl w:ilvl="7" w:tplc="FFFFFFFF" w:tentative="1">
+      <w:start w:val="1"/>
+      <w:numFmt w:val="lowerLetter"/>
+      <w:lvlText w:val="%8."/>
+      <w:lvlJc w:val="left"/>
+      <w:pPr>
+        <w:ind w:left="5760" w:hanging="360"/>
+      </w:pPr>
+    </w:lvl>
+    <w:lvl w:ilvl="8" w:tplc="FFFFFFFF" w:tentative="1">
+      <w:start w:val="1"/>
+      <w:numFmt w:val="lowerRoman"/>
+      <w:lvlText w:val="%9."/>
+      <w:lvlJc w:val="right"/>
+      <w:pPr>
+        <w:ind w:left="6480" w:hanging="180"/>
+      </w:pPr>
+    </w:lvl>
+  </w:abstractNum>
+  <w:abstractNum w:abstractNumId="13" w15:restartNumberingAfterBreak="0">
     <w:nsid w:val="708E589C"/>
     <w:multiLevelType w:val="multilevel"/>
     <w:tmpl w:val="381042DE"/>
@@ -4445,7 +5314,120 @@
       </w:rPr>
     </w:lvl>
   </w:abstractNum>
-  <w:abstractNum w:abstractNumId="11">
+  <w:abstractNum w:abstractNumId="14" w15:restartNumberingAfterBreak="0">
+    <w:nsid w:val="75713F41"/>
+    <w:multiLevelType w:val="hybridMultilevel"/>
+    <w:tmpl w:val="CF1C17EE"/>
+    <w:lvl w:ilvl="0" w:tplc="2C0A0001">
+      <w:start w:val="1"/>
+      <w:numFmt w:val="bullet"/>
+      <w:lvlText w:val=""/>
+      <w:lvlJc w:val="left"/>
+      <w:pPr>
+        <w:ind w:left="720" w:hanging="360"/>
+      </w:pPr>
+      <w:rPr>
+        <w:rFonts w:ascii="Symbol" w:hAnsi="Symbol" w:hint="default"/>
+      </w:rPr>
+    </w:lvl>
+    <w:lvl w:ilvl="1" w:tplc="2C0A0003" w:tentative="1">
+      <w:start w:val="1"/>
+      <w:numFmt w:val="bullet"/>
+      <w:lvlText w:val="o"/>
+      <w:lvlJc w:val="left"/>
+      <w:pPr>
+        <w:ind w:left="1440" w:hanging="360"/>
+      </w:pPr>
+      <w:rPr>
+        <w:rFonts w:ascii="Courier New" w:hAnsi="Courier New" w:cs="Courier New" w:hint="default"/>
+      </w:rPr>
+    </w:lvl>
+    <w:lvl w:ilvl="2" w:tplc="2C0A0005" w:tentative="1">
+      <w:start w:val="1"/>
+      <w:numFmt w:val="bullet"/>
+      <w:lvlText w:val=""/>
+      <w:lvlJc w:val="left"/>
+      <w:pPr>
+        <w:ind w:left="2160" w:hanging="360"/>
+      </w:pPr>
+      <w:rPr>
+        <w:rFonts w:ascii="Wingdings" w:hAnsi="Wingdings" w:hint="default"/>
+      </w:rPr>
+    </w:lvl>
+    <w:lvl w:ilvl="3" w:tplc="2C0A0001" w:tentative="1">
+      <w:start w:val="1"/>
+      <w:numFmt w:val="bullet"/>
+      <w:lvlText w:val=""/>
+      <w:lvlJc w:val="left"/>
+      <w:pPr>
+        <w:ind w:left="2880" w:hanging="360"/>
+      </w:pPr>
+      <w:rPr>
+        <w:rFonts w:ascii="Symbol" w:hAnsi="Symbol" w:hint="default"/>
+      </w:rPr>
+    </w:lvl>
+    <w:lvl w:ilvl="4" w:tplc="2C0A0003" w:tentative="1">
+      <w:start w:val="1"/>
+      <w:numFmt w:val="bullet"/>
+      <w:lvlText w:val="o"/>
+      <w:lvlJc w:val="left"/>
+      <w:pPr>
+        <w:ind w:left="3600" w:hanging="360"/>
+      </w:pPr>
+      <w:rPr>
+        <w:rFonts w:ascii="Courier New" w:hAnsi="Courier New" w:cs="Courier New" w:hint="default"/>
+      </w:rPr>
+    </w:lvl>
+    <w:lvl w:ilvl="5" w:tplc="2C0A0005" w:tentative="1">
+      <w:start w:val="1"/>
+      <w:numFmt w:val="bullet"/>
+      <w:lvlText w:val=""/>
+      <w:lvlJc w:val="left"/>
+      <w:pPr>
+        <w:ind w:left="4320" w:hanging="360"/>
+      </w:pPr>
+      <w:rPr>
+        <w:rFonts w:ascii="Wingdings" w:hAnsi="Wingdings" w:hint="default"/>
+      </w:rPr>
+    </w:lvl>
+    <w:lvl w:ilvl="6" w:tplc="2C0A0001" w:tentative="1">
+      <w:start w:val="1"/>
+      <w:numFmt w:val="bullet"/>
+      <w:lvlText w:val=""/>
+      <w:lvlJc w:val="left"/>
+      <w:pPr>
+        <w:ind w:left="5040" w:hanging="360"/>
+      </w:pPr>
+      <w:rPr>
+        <w:rFonts w:ascii="Symbol" w:hAnsi="Symbol" w:hint="default"/>
+      </w:rPr>
+    </w:lvl>
+    <w:lvl w:ilvl="7" w:tplc="2C0A0003" w:tentative="1">
+      <w:start w:val="1"/>
+      <w:numFmt w:val="bullet"/>
+      <w:lvlText w:val="o"/>
+      <w:lvlJc w:val="left"/>
+      <w:pPr>
+        <w:ind w:left="5760" w:hanging="360"/>
+      </w:pPr>
+      <w:rPr>
+        <w:rFonts w:ascii="Courier New" w:hAnsi="Courier New" w:cs="Courier New" w:hint="default"/>
+      </w:rPr>
+    </w:lvl>
+    <w:lvl w:ilvl="8" w:tplc="2C0A0005" w:tentative="1">
+      <w:start w:val="1"/>
+      <w:numFmt w:val="bullet"/>
+      <w:lvlText w:val=""/>
+      <w:lvlJc w:val="left"/>
+      <w:pPr>
+        <w:ind w:left="6480" w:hanging="360"/>
+      </w:pPr>
+      <w:rPr>
+        <w:rFonts w:ascii="Wingdings" w:hAnsi="Wingdings" w:hint="default"/>
+      </w:rPr>
+    </w:lvl>
+  </w:abstractNum>
+  <w:abstractNum w:abstractNumId="15" w15:restartNumberingAfterBreak="0">
     <w:nsid w:val="7DD64906"/>
     <w:multiLevelType w:val="hybridMultilevel"/>
     <w:tmpl w:val="795E7434"/>
@@ -4559,53 +5541,65 @@
       </w:rPr>
     </w:lvl>
   </w:abstractNum>
-  <w:num w:numId="1">
+  <w:num w:numId="1" w16cid:durableId="414785753">
+    <w:abstractNumId w:val="8"/>
+  </w:num>
+  <w:num w:numId="2" w16cid:durableId="1303585435">
+    <w:abstractNumId w:val="10"/>
+  </w:num>
+  <w:num w:numId="3" w16cid:durableId="1555265694">
+    <w:abstractNumId w:val="10"/>
+  </w:num>
+  <w:num w:numId="4" w16cid:durableId="628046493">
+    <w:abstractNumId w:val="10"/>
+  </w:num>
+  <w:num w:numId="5" w16cid:durableId="1534079364">
+    <w:abstractNumId w:val="1"/>
+  </w:num>
+  <w:num w:numId="6" w16cid:durableId="322584245">
+    <w:abstractNumId w:val="2"/>
+  </w:num>
+  <w:num w:numId="7" w16cid:durableId="607396929">
+    <w:abstractNumId w:val="3"/>
+  </w:num>
+  <w:num w:numId="8" w16cid:durableId="1598489550">
+    <w:abstractNumId w:val="0"/>
+  </w:num>
+  <w:num w:numId="9" w16cid:durableId="436297879">
+    <w:abstractNumId w:val="13"/>
+  </w:num>
+  <w:num w:numId="10" w16cid:durableId="560945410">
+    <w:abstractNumId w:val="15"/>
+  </w:num>
+  <w:num w:numId="11" w16cid:durableId="1333138663">
     <w:abstractNumId w:val="6"/>
   </w:num>
-  <w:num w:numId="2">
-    <w:abstractNumId w:val="8"/>
-  </w:num>
-  <w:num w:numId="3">
-    <w:abstractNumId w:val="8"/>
-  </w:num>
-  <w:num w:numId="4">
-    <w:abstractNumId w:val="8"/>
-  </w:num>
-  <w:num w:numId="5">
-    <w:abstractNumId w:val="1"/>
-  </w:num>
-  <w:num w:numId="6">
-    <w:abstractNumId w:val="2"/>
-  </w:num>
-  <w:num w:numId="7">
-    <w:abstractNumId w:val="3"/>
-  </w:num>
-  <w:num w:numId="8">
-    <w:abstractNumId w:val="0"/>
-  </w:num>
-  <w:num w:numId="9">
-    <w:abstractNumId w:val="10"/>
-  </w:num>
-  <w:num w:numId="10">
+  <w:num w:numId="12" w16cid:durableId="1254627759">
     <w:abstractNumId w:val="11"/>
   </w:num>
-  <w:num w:numId="11">
-    <w:abstractNumId w:val="5"/>
-  </w:num>
-  <w:num w:numId="12">
+  <w:num w:numId="13" w16cid:durableId="1695224841">
     <w:abstractNumId w:val="9"/>
   </w:num>
-  <w:num w:numId="13">
+  <w:num w:numId="14" w16cid:durableId="1346515612">
+    <w:abstractNumId w:val="4"/>
+  </w:num>
+  <w:num w:numId="15" w16cid:durableId="2105228912">
     <w:abstractNumId w:val="7"/>
   </w:num>
-  <w:num w:numId="14">
-    <w:abstractNumId w:val="4"/>
+  <w:num w:numId="16" w16cid:durableId="911352415">
+    <w:abstractNumId w:val="12"/>
+  </w:num>
+  <w:num w:numId="17" w16cid:durableId="1082725363">
+    <w:abstractNumId w:val="14"/>
+  </w:num>
+  <w:num w:numId="18" w16cid:durableId="1337347075">
+    <w:abstractNumId w:val="5"/>
   </w:num>
 </w:numbering>
 </file>
 
 <file path=word/styles.xml><?xml version="1.0" encoding="utf-8"?>
-<w:styles xmlns:r="http://schemas.openxmlformats.org/officeDocument/2006/relationships" xmlns:w="http://schemas.openxmlformats.org/wordprocessingml/2006/main">
+<w:styles xmlns:mc="http://schemas.openxmlformats.org/markup-compatibility/2006" xmlns:r="http://schemas.openxmlformats.org/officeDocument/2006/relationships" xmlns:w="http://schemas.openxmlformats.org/wordprocessingml/2006/main" xmlns:w14="http://schemas.microsoft.com/office/word/2010/wordml" xmlns:w15="http://schemas.microsoft.com/office/word/2012/wordml" xmlns:w16cex="http://schemas.microsoft.com/office/word/2018/wordml/cex" xmlns:w16cid="http://schemas.microsoft.com/office/word/2016/wordml/cid" xmlns:w16="http://schemas.microsoft.com/office/word/2018/wordml" xmlns:w16sdtdh="http://schemas.microsoft.com/office/word/2020/wordml/sdtdatahash" xmlns:w16se="http://schemas.microsoft.com/office/word/2015/wordml/symex" mc:Ignorable="w14 w15 w16se w16cid w16 w16cex w16sdtdh">
   <w:docDefaults>
     <w:rPrDefault>
       <w:rPr>
@@ -4615,145 +5609,383 @@
     </w:rPrDefault>
     <w:pPrDefault/>
   </w:docDefaults>
-  <w:latentStyles w:defLockedState="0" w:defUIPriority="99" w:defSemiHidden="1" w:defUnhideWhenUsed="1" w:defQFormat="0" w:count="267">
-    <w:lsdException w:name="Normal" w:semiHidden="0" w:uiPriority="0" w:unhideWhenUsed="0" w:qFormat="1"/>
-    <w:lsdException w:name="heading 1" w:semiHidden="0" w:uiPriority="0" w:unhideWhenUsed="0" w:qFormat="1"/>
-    <w:lsdException w:name="heading 2" w:uiPriority="0" w:qFormat="1"/>
-    <w:lsdException w:name="heading 3" w:uiPriority="9" w:qFormat="1"/>
-    <w:lsdException w:name="heading 4" w:uiPriority="9" w:qFormat="1"/>
-    <w:lsdException w:name="heading 5" w:uiPriority="9" w:qFormat="1"/>
-    <w:lsdException w:name="heading 6" w:uiPriority="9" w:qFormat="1"/>
-    <w:lsdException w:name="heading 7" w:uiPriority="9" w:qFormat="1"/>
-    <w:lsdException w:name="heading 8" w:uiPriority="9" w:qFormat="1"/>
-    <w:lsdException w:name="heading 9" w:uiPriority="9" w:qFormat="1"/>
-    <w:lsdException w:name="toc 1" w:uiPriority="39" w:qFormat="1"/>
-    <w:lsdException w:name="toc 2" w:uiPriority="39" w:qFormat="1"/>
-    <w:lsdException w:name="toc 3" w:uiPriority="39" w:qFormat="1"/>
-    <w:lsdException w:name="toc 4" w:uiPriority="39"/>
-    <w:lsdException w:name="toc 5" w:uiPriority="39"/>
-    <w:lsdException w:name="toc 6" w:uiPriority="39"/>
-    <w:lsdException w:name="toc 7" w:uiPriority="39"/>
-    <w:lsdException w:name="toc 8" w:uiPriority="39"/>
-    <w:lsdException w:name="toc 9" w:uiPriority="39"/>
-    <w:lsdException w:name="caption" w:uiPriority="35" w:qFormat="1"/>
-    <w:lsdException w:name="Title" w:semiHidden="0" w:uiPriority="10" w:unhideWhenUsed="0" w:qFormat="1"/>
-    <w:lsdException w:name="Default Paragraph Font" w:uiPriority="1"/>
-    <w:lsdException w:name="Body Text" w:uiPriority="0"/>
-    <w:lsdException w:name="Subtitle" w:semiHidden="0" w:uiPriority="11" w:unhideWhenUsed="0" w:qFormat="1"/>
-    <w:lsdException w:name="Strong" w:semiHidden="0" w:uiPriority="22" w:unhideWhenUsed="0" w:qFormat="1"/>
-    <w:lsdException w:name="Emphasis" w:semiHidden="0" w:uiPriority="20" w:unhideWhenUsed="0" w:qFormat="1"/>
-    <w:lsdException w:name="Table Grid" w:semiHidden="0" w:uiPriority="59" w:unhideWhenUsed="0"/>
-    <w:lsdException w:name="Placeholder Text" w:unhideWhenUsed="0"/>
-    <w:lsdException w:name="No Spacing" w:semiHidden="0" w:uiPriority="1" w:unhideWhenUsed="0" w:qFormat="1"/>
-    <w:lsdException w:name="Light Shading" w:semiHidden="0" w:uiPriority="60" w:unhideWhenUsed="0"/>
-    <w:lsdException w:name="Light List" w:semiHidden="0" w:uiPriority="61" w:unhideWhenUsed="0"/>
-    <w:lsdException w:name="Light Grid" w:semiHidden="0" w:uiPriority="62" w:unhideWhenUsed="0"/>
-    <w:lsdException w:name="Medium Shading 1" w:semiHidden="0" w:uiPriority="63" w:unhideWhenUsed="0"/>
-    <w:lsdException w:name="Medium Shading 2" w:semiHidden="0" w:uiPriority="64" w:unhideWhenUsed="0"/>
-    <w:lsdException w:name="Medium List 1" w:semiHidden="0" w:uiPriority="65" w:unhideWhenUsed="0"/>
-    <w:lsdException w:name="Medium List 2" w:semiHidden="0" w:uiPriority="66" w:unhideWhenUsed="0"/>
-    <w:lsdException w:name="Medium Grid 1" w:semiHidden="0" w:uiPriority="67" w:unhideWhenUsed="0"/>
-    <w:lsdException w:name="Medium Grid 2" w:semiHidden="0" w:uiPriority="68" w:unhideWhenUsed="0"/>
-    <w:lsdException w:name="Medium Grid 3" w:semiHidden="0" w:uiPriority="69" w:unhideWhenUsed="0"/>
-    <w:lsdException w:name="Dark List" w:semiHidden="0" w:uiPriority="70" w:unhideWhenUsed="0"/>
-    <w:lsdException w:name="Colorful Shading" w:semiHidden="0" w:uiPriority="71" w:unhideWhenUsed="0"/>
-    <w:lsdException w:name="Colorful List" w:semiHidden="0" w:uiPriority="72" w:unhideWhenUsed="0"/>
-    <w:lsdException w:name="Colorful Grid" w:semiHidden="0" w:uiPriority="73" w:unhideWhenUsed="0"/>
-    <w:lsdException w:name="Light Shading Accent 1" w:semiHidden="0" w:uiPriority="60" w:unhideWhenUsed="0"/>
-    <w:lsdException w:name="Light List Accent 1" w:semiHidden="0" w:uiPriority="61" w:unhideWhenUsed="0"/>
-    <w:lsdException w:name="Light Grid Accent 1" w:semiHidden="0" w:uiPriority="62" w:unhideWhenUsed="0"/>
-    <w:lsdException w:name="Medium Shading 1 Accent 1" w:semiHidden="0" w:uiPriority="63" w:unhideWhenUsed="0"/>
-    <w:lsdException w:name="Medium Shading 2 Accent 1" w:semiHidden="0" w:uiPriority="64" w:unhideWhenUsed="0"/>
-    <w:lsdException w:name="Medium List 1 Accent 1" w:semiHidden="0" w:uiPriority="65" w:unhideWhenUsed="0"/>
-    <w:lsdException w:name="Revision" w:unhideWhenUsed="0"/>
-    <w:lsdException w:name="List Paragraph" w:semiHidden="0" w:uiPriority="34" w:unhideWhenUsed="0" w:qFormat="1"/>
-    <w:lsdException w:name="Quote" w:semiHidden="0" w:uiPriority="29" w:unhideWhenUsed="0" w:qFormat="1"/>
-    <w:lsdException w:name="Intense Quote" w:semiHidden="0" w:uiPriority="30" w:unhideWhenUsed="0" w:qFormat="1"/>
-    <w:lsdException w:name="Medium List 2 Accent 1" w:semiHidden="0" w:uiPriority="66" w:unhideWhenUsed="0"/>
-    <w:lsdException w:name="Medium Grid 1 Accent 1" w:semiHidden="0" w:uiPriority="67" w:unhideWhenUsed="0"/>
-    <w:lsdException w:name="Medium Grid 2 Accent 1" w:semiHidden="0" w:uiPriority="68" w:unhideWhenUsed="0"/>
-    <w:lsdException w:name="Medium Grid 3 Accent 1" w:semiHidden="0" w:uiPriority="69" w:unhideWhenUsed="0"/>
-    <w:lsdException w:name="Dark List Accent 1" w:semiHidden="0" w:uiPriority="70" w:unhideWhenUsed="0"/>
-    <w:lsdException w:name="Colorful Shading Accent 1" w:semiHidden="0" w:uiPriority="71" w:unhideWhenUsed="0"/>
-    <w:lsdException w:name="Colorful List Accent 1" w:semiHidden="0" w:uiPriority="72" w:unhideWhenUsed="0"/>
-    <w:lsdException w:name="Colorful Grid Accent 1" w:semiHidden="0" w:uiPriority="73" w:unhideWhenUsed="0"/>
-    <w:lsdException w:name="Light Shading Accent 2" w:semiHidden="0" w:uiPriority="60" w:unhideWhenUsed="0"/>
-    <w:lsdException w:name="Light List Accent 2" w:semiHidden="0" w:uiPriority="61" w:unhideWhenUsed="0"/>
-    <w:lsdException w:name="Light Grid Accent 2" w:semiHidden="0" w:uiPriority="62" w:unhideWhenUsed="0"/>
-    <w:lsdException w:name="Medium Shading 1 Accent 2" w:semiHidden="0" w:uiPriority="63" w:unhideWhenUsed="0"/>
-    <w:lsdException w:name="Medium Shading 2 Accent 2" w:semiHidden="0" w:uiPriority="64" w:unhideWhenUsed="0"/>
-    <w:lsdException w:name="Medium List 1 Accent 2" w:semiHidden="0" w:uiPriority="65" w:unhideWhenUsed="0"/>
-    <w:lsdException w:name="Medium List 2 Accent 2" w:semiHidden="0" w:uiPriority="66" w:unhideWhenUsed="0"/>
-    <w:lsdException w:name="Medium Grid 1 Accent 2" w:semiHidden="0" w:uiPriority="67" w:unhideWhenUsed="0"/>
-    <w:lsdException w:name="Medium Grid 2 Accent 2" w:semiHidden="0" w:uiPriority="68" w:unhideWhenUsed="0"/>
-    <w:lsdException w:name="Medium Grid 3 Accent 2" w:semiHidden="0" w:uiPriority="69" w:unhideWhenUsed="0"/>
-    <w:lsdException w:name="Dark List Accent 2" w:semiHidden="0" w:uiPriority="70" w:unhideWhenUsed="0"/>
-    <w:lsdException w:name="Colorful Shading Accent 2" w:semiHidden="0" w:uiPriority="71" w:unhideWhenUsed="0"/>
-    <w:lsdException w:name="Colorful List Accent 2" w:semiHidden="0" w:uiPriority="72" w:unhideWhenUsed="0"/>
-    <w:lsdException w:name="Colorful Grid Accent 2" w:semiHidden="0" w:uiPriority="73" w:unhideWhenUsed="0"/>
-    <w:lsdException w:name="Light Shading Accent 3" w:semiHidden="0" w:uiPriority="60" w:unhideWhenUsed="0"/>
-    <w:lsdException w:name="Light List Accent 3" w:semiHidden="0" w:uiPriority="61" w:unhideWhenUsed="0"/>
-    <w:lsdException w:name="Light Grid Accent 3" w:semiHidden="0" w:uiPriority="62" w:unhideWhenUsed="0"/>
-    <w:lsdException w:name="Medium Shading 1 Accent 3" w:semiHidden="0" w:uiPriority="63" w:unhideWhenUsed="0"/>
-    <w:lsdException w:name="Medium Shading 2 Accent 3" w:semiHidden="0" w:uiPriority="64" w:unhideWhenUsed="0"/>
-    <w:lsdException w:name="Medium List 1 Accent 3" w:semiHidden="0" w:uiPriority="65" w:unhideWhenUsed="0"/>
-    <w:lsdException w:name="Medium List 2 Accent 3" w:semiHidden="0" w:uiPriority="66" w:unhideWhenUsed="0"/>
-    <w:lsdException w:name="Medium Grid 1 Accent 3" w:semiHidden="0" w:uiPriority="67" w:unhideWhenUsed="0"/>
-    <w:lsdException w:name="Medium Grid 2 Accent 3" w:semiHidden="0" w:uiPriority="68" w:unhideWhenUsed="0"/>
-    <w:lsdException w:name="Medium Grid 3 Accent 3" w:semiHidden="0" w:uiPriority="69" w:unhideWhenUsed="0"/>
-    <w:lsdException w:name="Dark List Accent 3" w:semiHidden="0" w:uiPriority="70" w:unhideWhenUsed="0"/>
-    <w:lsdException w:name="Colorful Shading Accent 3" w:semiHidden="0" w:uiPriority="71" w:unhideWhenUsed="0"/>
-    <w:lsdException w:name="Colorful List Accent 3" w:semiHidden="0" w:uiPriority="72" w:unhideWhenUsed="0"/>
-    <w:lsdException w:name="Colorful Grid Accent 3" w:semiHidden="0" w:uiPriority="73" w:unhideWhenUsed="0"/>
-    <w:lsdException w:name="Light Shading Accent 4" w:semiHidden="0" w:uiPriority="60" w:unhideWhenUsed="0"/>
-    <w:lsdException w:name="Light List Accent 4" w:semiHidden="0" w:uiPriority="61" w:unhideWhenUsed="0"/>
-    <w:lsdException w:name="Light Grid Accent 4" w:semiHidden="0" w:uiPriority="62" w:unhideWhenUsed="0"/>
-    <w:lsdException w:name="Medium Shading 1 Accent 4" w:semiHidden="0" w:uiPriority="63" w:unhideWhenUsed="0"/>
-    <w:lsdException w:name="Medium Shading 2 Accent 4" w:semiHidden="0" w:uiPriority="64" w:unhideWhenUsed="0"/>
-    <w:lsdException w:name="Medium List 1 Accent 4" w:semiHidden="0" w:uiPriority="65" w:unhideWhenUsed="0"/>
-    <w:lsdException w:name="Medium List 2 Accent 4" w:semiHidden="0" w:uiPriority="66" w:unhideWhenUsed="0"/>
-    <w:lsdException w:name="Medium Grid 1 Accent 4" w:semiHidden="0" w:uiPriority="67" w:unhideWhenUsed="0"/>
-    <w:lsdException w:name="Medium Grid 2 Accent 4" w:semiHidden="0" w:uiPriority="68" w:unhideWhenUsed="0"/>
-    <w:lsdException w:name="Medium Grid 3 Accent 4" w:semiHidden="0" w:uiPriority="69" w:unhideWhenUsed="0"/>
-    <w:lsdException w:name="Dark List Accent 4" w:semiHidden="0" w:uiPriority="70" w:unhideWhenUsed="0"/>
-    <w:lsdException w:name="Colorful Shading Accent 4" w:semiHidden="0" w:uiPriority="71" w:unhideWhenUsed="0"/>
-    <w:lsdException w:name="Colorful List Accent 4" w:semiHidden="0" w:uiPriority="72" w:unhideWhenUsed="0"/>
-    <w:lsdException w:name="Colorful Grid Accent 4" w:semiHidden="0" w:uiPriority="73" w:unhideWhenUsed="0"/>
-    <w:lsdException w:name="Light Shading Accent 5" w:semiHidden="0" w:uiPriority="60" w:unhideWhenUsed="0"/>
-    <w:lsdException w:name="Light List Accent 5" w:semiHidden="0" w:uiPriority="61" w:unhideWhenUsed="0"/>
-    <w:lsdException w:name="Light Grid Accent 5" w:semiHidden="0" w:uiPriority="62" w:unhideWhenUsed="0"/>
-    <w:lsdException w:name="Medium Shading 1 Accent 5" w:semiHidden="0" w:uiPriority="63" w:unhideWhenUsed="0"/>
-    <w:lsdException w:name="Medium Shading 2 Accent 5" w:semiHidden="0" w:uiPriority="64" w:unhideWhenUsed="0"/>
-    <w:lsdException w:name="Medium List 1 Accent 5" w:semiHidden="0" w:uiPriority="65" w:unhideWhenUsed="0"/>
-    <w:lsdException w:name="Medium List 2 Accent 5" w:semiHidden="0" w:uiPriority="66" w:unhideWhenUsed="0"/>
-    <w:lsdException w:name="Medium Grid 1 Accent 5" w:semiHidden="0" w:uiPriority="67" w:unhideWhenUsed="0"/>
-    <w:lsdException w:name="Medium Grid 2 Accent 5" w:semiHidden="0" w:uiPriority="68" w:unhideWhenUsed="0"/>
-    <w:lsdException w:name="Medium Grid 3 Accent 5" w:semiHidden="0" w:uiPriority="69" w:unhideWhenUsed="0"/>
-    <w:lsdException w:name="Dark List Accent 5" w:semiHidden="0" w:uiPriority="70" w:unhideWhenUsed="0"/>
-    <w:lsdException w:name="Colorful Shading Accent 5" w:semiHidden="0" w:uiPriority="71" w:unhideWhenUsed="0"/>
-    <w:lsdException w:name="Colorful List Accent 5" w:semiHidden="0" w:uiPriority="72" w:unhideWhenUsed="0"/>
-    <w:lsdException w:name="Colorful Grid Accent 5" w:semiHidden="0" w:uiPriority="73" w:unhideWhenUsed="0"/>
-    <w:lsdException w:name="Light Shading Accent 6" w:semiHidden="0" w:uiPriority="60" w:unhideWhenUsed="0"/>
-    <w:lsdException w:name="Light List Accent 6" w:semiHidden="0" w:uiPriority="61" w:unhideWhenUsed="0"/>
-    <w:lsdException w:name="Light Grid Accent 6" w:semiHidden="0" w:uiPriority="62" w:unhideWhenUsed="0"/>
-    <w:lsdException w:name="Medium Shading 1 Accent 6" w:semiHidden="0" w:uiPriority="63" w:unhideWhenUsed="0"/>
-    <w:lsdException w:name="Medium Shading 2 Accent 6" w:semiHidden="0" w:uiPriority="64" w:unhideWhenUsed="0"/>
-    <w:lsdException w:name="Medium List 1 Accent 6" w:semiHidden="0" w:uiPriority="65" w:unhideWhenUsed="0"/>
-    <w:lsdException w:name="Medium List 2 Accent 6" w:semiHidden="0" w:uiPriority="66" w:unhideWhenUsed="0"/>
-    <w:lsdException w:name="Medium Grid 1 Accent 6" w:semiHidden="0" w:uiPriority="67" w:unhideWhenUsed="0"/>
-    <w:lsdException w:name="Medium Grid 2 Accent 6" w:semiHidden="0" w:uiPriority="68" w:unhideWhenUsed="0"/>
-    <w:lsdException w:name="Medium Grid 3 Accent 6" w:semiHidden="0" w:uiPriority="69" w:unhideWhenUsed="0"/>
-    <w:lsdException w:name="Dark List Accent 6" w:semiHidden="0" w:uiPriority="70" w:unhideWhenUsed="0"/>
-    <w:lsdException w:name="Colorful Shading Accent 6" w:semiHidden="0" w:uiPriority="71" w:unhideWhenUsed="0"/>
-    <w:lsdException w:name="Colorful List Accent 6" w:semiHidden="0" w:uiPriority="72" w:unhideWhenUsed="0"/>
-    <w:lsdException w:name="Colorful Grid Accent 6" w:semiHidden="0" w:uiPriority="73" w:unhideWhenUsed="0"/>
-    <w:lsdException w:name="Subtle Emphasis" w:semiHidden="0" w:uiPriority="19" w:unhideWhenUsed="0" w:qFormat="1"/>
-    <w:lsdException w:name="Intense Emphasis" w:semiHidden="0" w:uiPriority="21" w:unhideWhenUsed="0" w:qFormat="1"/>
-    <w:lsdException w:name="Subtle Reference" w:semiHidden="0" w:uiPriority="31" w:unhideWhenUsed="0" w:qFormat="1"/>
-    <w:lsdException w:name="Intense Reference" w:semiHidden="0" w:uiPriority="32" w:unhideWhenUsed="0" w:qFormat="1"/>
-    <w:lsdException w:name="Book Title" w:semiHidden="0" w:uiPriority="33" w:unhideWhenUsed="0" w:qFormat="1"/>
-    <w:lsdException w:name="Bibliography" w:uiPriority="37"/>
-    <w:lsdException w:name="TOC Heading" w:uiPriority="39" w:qFormat="1"/>
+  <w:latentStyles w:defLockedState="0" w:defUIPriority="99" w:defSemiHidden="0" w:defUnhideWhenUsed="0" w:defQFormat="0" w:count="376">
+    <w:lsdException w:name="Normal" w:uiPriority="0" w:qFormat="1"/>
+    <w:lsdException w:name="heading 1" w:uiPriority="0" w:qFormat="1"/>
+    <w:lsdException w:name="heading 2" w:semiHidden="1" w:uiPriority="0" w:unhideWhenUsed="1" w:qFormat="1"/>
+    <w:lsdException w:name="heading 3" w:semiHidden="1" w:uiPriority="9" w:unhideWhenUsed="1" w:qFormat="1"/>
+    <w:lsdException w:name="heading 4" w:semiHidden="1" w:uiPriority="9" w:unhideWhenUsed="1" w:qFormat="1"/>
+    <w:lsdException w:name="heading 5" w:semiHidden="1" w:uiPriority="9" w:unhideWhenUsed="1" w:qFormat="1"/>
+    <w:lsdException w:name="heading 6" w:semiHidden="1" w:uiPriority="9" w:unhideWhenUsed="1" w:qFormat="1"/>
+    <w:lsdException w:name="heading 7" w:semiHidden="1" w:uiPriority="9" w:unhideWhenUsed="1" w:qFormat="1"/>
+    <w:lsdException w:name="heading 8" w:semiHidden="1" w:uiPriority="9" w:unhideWhenUsed="1" w:qFormat="1"/>
+    <w:lsdException w:name="heading 9" w:semiHidden="1" w:uiPriority="9" w:unhideWhenUsed="1" w:qFormat="1"/>
+    <w:lsdException w:name="index 1" w:semiHidden="1" w:unhideWhenUsed="1"/>
+    <w:lsdException w:name="index 2" w:semiHidden="1" w:unhideWhenUsed="1"/>
+    <w:lsdException w:name="index 3" w:semiHidden="1" w:unhideWhenUsed="1"/>
+    <w:lsdException w:name="index 4" w:semiHidden="1" w:unhideWhenUsed="1"/>
+    <w:lsdException w:name="index 5" w:semiHidden="1" w:unhideWhenUsed="1"/>
+    <w:lsdException w:name="index 6" w:semiHidden="1" w:unhideWhenUsed="1"/>
+    <w:lsdException w:name="index 7" w:semiHidden="1" w:unhideWhenUsed="1"/>
+    <w:lsdException w:name="index 8" w:semiHidden="1" w:unhideWhenUsed="1"/>
+    <w:lsdException w:name="index 9" w:semiHidden="1" w:unhideWhenUsed="1"/>
+    <w:lsdException w:name="toc 1" w:semiHidden="1" w:uiPriority="39" w:unhideWhenUsed="1" w:qFormat="1"/>
+    <w:lsdException w:name="toc 2" w:semiHidden="1" w:uiPriority="39" w:unhideWhenUsed="1" w:qFormat="1"/>
+    <w:lsdException w:name="toc 3" w:semiHidden="1" w:uiPriority="39" w:unhideWhenUsed="1" w:qFormat="1"/>
+    <w:lsdException w:name="toc 4" w:semiHidden="1" w:uiPriority="39" w:unhideWhenUsed="1"/>
+    <w:lsdException w:name="toc 5" w:semiHidden="1" w:uiPriority="39" w:unhideWhenUsed="1"/>
+    <w:lsdException w:name="toc 6" w:semiHidden="1" w:uiPriority="39" w:unhideWhenUsed="1"/>
+    <w:lsdException w:name="toc 7" w:semiHidden="1" w:uiPriority="39" w:unhideWhenUsed="1"/>
+    <w:lsdException w:name="toc 8" w:semiHidden="1" w:uiPriority="39" w:unhideWhenUsed="1"/>
+    <w:lsdException w:name="toc 9" w:semiHidden="1" w:uiPriority="39" w:unhideWhenUsed="1"/>
+    <w:lsdException w:name="Normal Indent" w:semiHidden="1" w:unhideWhenUsed="1"/>
+    <w:lsdException w:name="footnote text" w:semiHidden="1" w:unhideWhenUsed="1"/>
+    <w:lsdException w:name="annotation text" w:semiHidden="1" w:unhideWhenUsed="1"/>
+    <w:lsdException w:name="header" w:semiHidden="1" w:unhideWhenUsed="1"/>
+    <w:lsdException w:name="footer" w:semiHidden="1" w:unhideWhenUsed="1"/>
+    <w:lsdException w:name="index heading" w:semiHidden="1" w:unhideWhenUsed="1"/>
+    <w:lsdException w:name="caption" w:semiHidden="1" w:uiPriority="35" w:unhideWhenUsed="1" w:qFormat="1"/>
+    <w:lsdException w:name="table of figures" w:semiHidden="1" w:unhideWhenUsed="1"/>
+    <w:lsdException w:name="envelope address" w:semiHidden="1" w:unhideWhenUsed="1"/>
+    <w:lsdException w:name="envelope return" w:semiHidden="1" w:unhideWhenUsed="1"/>
+    <w:lsdException w:name="footnote reference" w:semiHidden="1" w:unhideWhenUsed="1"/>
+    <w:lsdException w:name="annotation reference" w:semiHidden="1" w:unhideWhenUsed="1"/>
+    <w:lsdException w:name="line number" w:semiHidden="1" w:unhideWhenUsed="1"/>
+    <w:lsdException w:name="page number" w:semiHidden="1" w:unhideWhenUsed="1"/>
+    <w:lsdException w:name="endnote reference" w:semiHidden="1" w:unhideWhenUsed="1"/>
+    <w:lsdException w:name="endnote text" w:semiHidden="1" w:unhideWhenUsed="1"/>
+    <w:lsdException w:name="table of authorities" w:semiHidden="1" w:unhideWhenUsed="1"/>
+    <w:lsdException w:name="macro" w:semiHidden="1" w:unhideWhenUsed="1"/>
+    <w:lsdException w:name="toa heading" w:semiHidden="1" w:unhideWhenUsed="1"/>
+    <w:lsdException w:name="List" w:semiHidden="1" w:unhideWhenUsed="1"/>
+    <w:lsdException w:name="List Bullet" w:semiHidden="1" w:unhideWhenUsed="1"/>
+    <w:lsdException w:name="List Number" w:semiHidden="1" w:unhideWhenUsed="1"/>
+    <w:lsdException w:name="List 2" w:semiHidden="1" w:unhideWhenUsed="1"/>
+    <w:lsdException w:name="List 3" w:semiHidden="1" w:unhideWhenUsed="1"/>
+    <w:lsdException w:name="List 4" w:semiHidden="1" w:unhideWhenUsed="1"/>
+    <w:lsdException w:name="List 5" w:semiHidden="1" w:unhideWhenUsed="1"/>
+    <w:lsdException w:name="List Bullet 2" w:semiHidden="1" w:unhideWhenUsed="1"/>
+    <w:lsdException w:name="List Bullet 3" w:semiHidden="1" w:unhideWhenUsed="1"/>
+    <w:lsdException w:name="List Bullet 4" w:semiHidden="1" w:unhideWhenUsed="1"/>
+    <w:lsdException w:name="List Bullet 5" w:semiHidden="1" w:unhideWhenUsed="1"/>
+    <w:lsdException w:name="List Number 2" w:semiHidden="1" w:unhideWhenUsed="1"/>
+    <w:lsdException w:name="List Number 3" w:semiHidden="1" w:unhideWhenUsed="1"/>
+    <w:lsdException w:name="List Number 4" w:semiHidden="1" w:unhideWhenUsed="1"/>
+    <w:lsdException w:name="List Number 5" w:semiHidden="1" w:unhideWhenUsed="1"/>
+    <w:lsdException w:name="Title" w:uiPriority="10" w:qFormat="1"/>
+    <w:lsdException w:name="Closing" w:semiHidden="1" w:unhideWhenUsed="1"/>
+    <w:lsdException w:name="Signature" w:semiHidden="1" w:unhideWhenUsed="1"/>
+    <w:lsdException w:name="Default Paragraph Font" w:semiHidden="1" w:uiPriority="1" w:unhideWhenUsed="1"/>
+    <w:lsdException w:name="Body Text" w:semiHidden="1" w:uiPriority="0" w:unhideWhenUsed="1"/>
+    <w:lsdException w:name="Body Text Indent" w:semiHidden="1" w:unhideWhenUsed="1"/>
+    <w:lsdException w:name="List Continue" w:semiHidden="1" w:unhideWhenUsed="1"/>
+    <w:lsdException w:name="List Continue 2" w:semiHidden="1" w:unhideWhenUsed="1"/>
+    <w:lsdException w:name="List Continue 3" w:semiHidden="1" w:unhideWhenUsed="1"/>
+    <w:lsdException w:name="List Continue 4" w:semiHidden="1" w:unhideWhenUsed="1"/>
+    <w:lsdException w:name="List Continue 5" w:semiHidden="1" w:unhideWhenUsed="1"/>
+    <w:lsdException w:name="Message Header" w:semiHidden="1" w:unhideWhenUsed="1"/>
+    <w:lsdException w:name="Subtitle" w:uiPriority="11" w:qFormat="1"/>
+    <w:lsdException w:name="Salutation" w:semiHidden="1" w:unhideWhenUsed="1"/>
+    <w:lsdException w:name="Date" w:semiHidden="1" w:unhideWhenUsed="1"/>
+    <w:lsdException w:name="Body Text First Indent" w:semiHidden="1" w:unhideWhenUsed="1"/>
+    <w:lsdException w:name="Body Text First Indent 2" w:semiHidden="1" w:unhideWhenUsed="1"/>
+    <w:lsdException w:name="Note Heading" w:semiHidden="1" w:unhideWhenUsed="1"/>
+    <w:lsdException w:name="Body Text 2" w:semiHidden="1" w:unhideWhenUsed="1"/>
+    <w:lsdException w:name="Body Text 3" w:semiHidden="1" w:unhideWhenUsed="1"/>
+    <w:lsdException w:name="Body Text Indent 2" w:semiHidden="1" w:unhideWhenUsed="1"/>
+    <w:lsdException w:name="Body Text Indent 3" w:semiHidden="1" w:unhideWhenUsed="1"/>
+    <w:lsdException w:name="Block Text" w:semiHidden="1" w:unhideWhenUsed="1"/>
+    <w:lsdException w:name="Hyperlink" w:semiHidden="1" w:unhideWhenUsed="1"/>
+    <w:lsdException w:name="FollowedHyperlink" w:semiHidden="1" w:unhideWhenUsed="1"/>
+    <w:lsdException w:name="Strong" w:uiPriority="22" w:qFormat="1"/>
+    <w:lsdException w:name="Emphasis" w:uiPriority="20" w:qFormat="1"/>
+    <w:lsdException w:name="Document Map" w:semiHidden="1" w:unhideWhenUsed="1"/>
+    <w:lsdException w:name="Plain Text" w:semiHidden="1" w:unhideWhenUsed="1"/>
+    <w:lsdException w:name="E-mail Signature" w:semiHidden="1" w:unhideWhenUsed="1"/>
+    <w:lsdException w:name="HTML Top of Form" w:semiHidden="1" w:unhideWhenUsed="1"/>
+    <w:lsdException w:name="HTML Bottom of Form" w:semiHidden="1" w:unhideWhenUsed="1"/>
+    <w:lsdException w:name="Normal (Web)" w:semiHidden="1" w:unhideWhenUsed="1"/>
+    <w:lsdException w:name="HTML Acronym" w:semiHidden="1" w:unhideWhenUsed="1"/>
+    <w:lsdException w:name="HTML Address" w:semiHidden="1" w:unhideWhenUsed="1"/>
+    <w:lsdException w:name="HTML Cite" w:semiHidden="1" w:unhideWhenUsed="1"/>
+    <w:lsdException w:name="HTML Code" w:semiHidden="1" w:unhideWhenUsed="1"/>
+    <w:lsdException w:name="HTML Definition" w:semiHidden="1" w:unhideWhenUsed="1"/>
+    <w:lsdException w:name="HTML Keyboard" w:semiHidden="1" w:unhideWhenUsed="1"/>
+    <w:lsdException w:name="HTML Preformatted" w:semiHidden="1" w:unhideWhenUsed="1"/>
+    <w:lsdException w:name="HTML Sample" w:semiHidden="1" w:unhideWhenUsed="1"/>
+    <w:lsdException w:name="HTML Typewriter" w:semiHidden="1" w:unhideWhenUsed="1"/>
+    <w:lsdException w:name="HTML Variable" w:semiHidden="1" w:unhideWhenUsed="1"/>
+    <w:lsdException w:name="Normal Table" w:semiHidden="1" w:unhideWhenUsed="1"/>
+    <w:lsdException w:name="annotation subject" w:semiHidden="1" w:unhideWhenUsed="1"/>
+    <w:lsdException w:name="No List" w:semiHidden="1" w:unhideWhenUsed="1"/>
+    <w:lsdException w:name="Outline List 1" w:semiHidden="1" w:unhideWhenUsed="1"/>
+    <w:lsdException w:name="Outline List 2" w:semiHidden="1" w:unhideWhenUsed="1"/>
+    <w:lsdException w:name="Outline List 3" w:semiHidden="1" w:unhideWhenUsed="1"/>
+    <w:lsdException w:name="Table Simple 1" w:semiHidden="1" w:unhideWhenUsed="1"/>
+    <w:lsdException w:name="Table Simple 2" w:semiHidden="1" w:unhideWhenUsed="1"/>
+    <w:lsdException w:name="Table Simple 3" w:semiHidden="1" w:unhideWhenUsed="1"/>
+    <w:lsdException w:name="Table Classic 1" w:semiHidden="1" w:unhideWhenUsed="1"/>
+    <w:lsdException w:name="Table Classic 2" w:semiHidden="1" w:unhideWhenUsed="1"/>
+    <w:lsdException w:name="Table Classic 3" w:semiHidden="1" w:unhideWhenUsed="1"/>
+    <w:lsdException w:name="Table Classic 4" w:semiHidden="1" w:unhideWhenUsed="1"/>
+    <w:lsdException w:name="Table Colorful 1" w:semiHidden="1" w:unhideWhenUsed="1"/>
+    <w:lsdException w:name="Table Colorful 2" w:semiHidden="1" w:unhideWhenUsed="1"/>
+    <w:lsdException w:name="Table Colorful 3" w:semiHidden="1" w:unhideWhenUsed="1"/>
+    <w:lsdException w:name="Table Columns 1" w:semiHidden="1" w:unhideWhenUsed="1"/>
+    <w:lsdException w:name="Table Columns 2" w:semiHidden="1" w:unhideWhenUsed="1"/>
+    <w:lsdException w:name="Table Columns 3" w:semiHidden="1" w:unhideWhenUsed="1"/>
+    <w:lsdException w:name="Table Columns 4" w:semiHidden="1" w:unhideWhenUsed="1"/>
+    <w:lsdException w:name="Table Columns 5" w:semiHidden="1" w:unhideWhenUsed="1"/>
+    <w:lsdException w:name="Table Grid 1" w:semiHidden="1" w:unhideWhenUsed="1"/>
+    <w:lsdException w:name="Table Grid 2" w:semiHidden="1" w:unhideWhenUsed="1"/>
+    <w:lsdException w:name="Table Grid 3" w:semiHidden="1" w:unhideWhenUsed="1"/>
+    <w:lsdException w:name="Table Grid 4" w:semiHidden="1" w:unhideWhenUsed="1"/>
+    <w:lsdException w:name="Table Grid 5" w:semiHidden="1" w:unhideWhenUsed="1"/>
+    <w:lsdException w:name="Table Grid 6" w:semiHidden="1" w:unhideWhenUsed="1"/>
+    <w:lsdException w:name="Table Grid 7" w:semiHidden="1" w:unhideWhenUsed="1"/>
+    <w:lsdException w:name="Table Grid 8" w:semiHidden="1" w:unhideWhenUsed="1"/>
+    <w:lsdException w:name="Table List 1" w:semiHidden="1" w:unhideWhenUsed="1"/>
+    <w:lsdException w:name="Table List 2" w:semiHidden="1" w:unhideWhenUsed="1"/>
+    <w:lsdException w:name="Table List 3" w:semiHidden="1" w:unhideWhenUsed="1"/>
+    <w:lsdException w:name="Table List 4" w:semiHidden="1" w:unhideWhenUsed="1"/>
+    <w:lsdException w:name="Table List 5" w:semiHidden="1" w:unhideWhenUsed="1"/>
+    <w:lsdException w:name="Table List 6" w:semiHidden="1" w:unhideWhenUsed="1"/>
+    <w:lsdException w:name="Table List 7" w:semiHidden="1" w:unhideWhenUsed="1"/>
+    <w:lsdException w:name="Table List 8" w:semiHidden="1" w:unhideWhenUsed="1"/>
+    <w:lsdException w:name="Table 3D effects 1" w:semiHidden="1" w:unhideWhenUsed="1"/>
+    <w:lsdException w:name="Table 3D effects 2" w:semiHidden="1" w:unhideWhenUsed="1"/>
+    <w:lsdException w:name="Table 3D effects 3" w:semiHidden="1" w:unhideWhenUsed="1"/>
+    <w:lsdException w:name="Table Contemporary" w:semiHidden="1" w:unhideWhenUsed="1"/>
+    <w:lsdException w:name="Table Elegant" w:semiHidden="1" w:unhideWhenUsed="1"/>
+    <w:lsdException w:name="Table Professional" w:semiHidden="1" w:unhideWhenUsed="1"/>
+    <w:lsdException w:name="Table Subtle 1" w:semiHidden="1" w:unhideWhenUsed="1"/>
+    <w:lsdException w:name="Table Subtle 2" w:semiHidden="1" w:unhideWhenUsed="1"/>
+    <w:lsdException w:name="Table Web 1" w:semiHidden="1" w:unhideWhenUsed="1"/>
+    <w:lsdException w:name="Table Web 2" w:semiHidden="1" w:unhideWhenUsed="1"/>
+    <w:lsdException w:name="Table Web 3" w:semiHidden="1" w:unhideWhenUsed="1"/>
+    <w:lsdException w:name="Balloon Text" w:semiHidden="1" w:unhideWhenUsed="1"/>
+    <w:lsdException w:name="Table Grid" w:uiPriority="59"/>
+    <w:lsdException w:name="Table Theme" w:semiHidden="1" w:unhideWhenUsed="1"/>
+    <w:lsdException w:name="Placeholder Text" w:semiHidden="1"/>
+    <w:lsdException w:name="No Spacing" w:uiPriority="1" w:qFormat="1"/>
+    <w:lsdException w:name="Light Shading" w:uiPriority="60"/>
+    <w:lsdException w:name="Light List" w:uiPriority="61"/>
+    <w:lsdException w:name="Light Grid" w:uiPriority="62"/>
+    <w:lsdException w:name="Medium Shading 1" w:uiPriority="63"/>
+    <w:lsdException w:name="Medium Shading 2" w:uiPriority="64"/>
+    <w:lsdException w:name="Medium List 1" w:uiPriority="65"/>
+    <w:lsdException w:name="Medium List 2" w:uiPriority="66"/>
+    <w:lsdException w:name="Medium Grid 1" w:uiPriority="67"/>
+    <w:lsdException w:name="Medium Grid 2" w:uiPriority="68"/>
+    <w:lsdException w:name="Medium Grid 3" w:uiPriority="69"/>
+    <w:lsdException w:name="Dark List" w:uiPriority="70"/>
+    <w:lsdException w:name="Colorful Shading" w:uiPriority="71"/>
+    <w:lsdException w:name="Colorful List" w:uiPriority="72"/>
+    <w:lsdException w:name="Colorful Grid" w:uiPriority="73"/>
+    <w:lsdException w:name="Light Shading Accent 1" w:uiPriority="60"/>
+    <w:lsdException w:name="Light List Accent 1" w:uiPriority="61"/>
+    <w:lsdException w:name="Light Grid Accent 1" w:uiPriority="62"/>
+    <w:lsdException w:name="Medium Shading 1 Accent 1" w:uiPriority="63"/>
+    <w:lsdException w:name="Medium Shading 2 Accent 1" w:uiPriority="64"/>
+    <w:lsdException w:name="Medium List 1 Accent 1" w:uiPriority="65"/>
+    <w:lsdException w:name="Revision" w:semiHidden="1"/>
+    <w:lsdException w:name="List Paragraph" w:uiPriority="34" w:qFormat="1"/>
+    <w:lsdException w:name="Quote" w:uiPriority="29" w:qFormat="1"/>
+    <w:lsdException w:name="Intense Quote" w:uiPriority="30" w:qFormat="1"/>
+    <w:lsdException w:name="Medium List 2 Accent 1" w:uiPriority="66"/>
+    <w:lsdException w:name="Medium Grid 1 Accent 1" w:uiPriority="67"/>
+    <w:lsdException w:name="Medium Grid 2 Accent 1" w:uiPriority="68"/>
+    <w:lsdException w:name="Medium Grid 3 Accent 1" w:uiPriority="69"/>
+    <w:lsdException w:name="Dark List Accent 1" w:uiPriority="70"/>
+    <w:lsdException w:name="Colorful Shading Accent 1" w:uiPriority="71"/>
+    <w:lsdException w:name="Colorful List Accent 1" w:uiPriority="72"/>
+    <w:lsdException w:name="Colorful Grid Accent 1" w:uiPriority="73"/>
+    <w:lsdException w:name="Light Shading Accent 2" w:uiPriority="60"/>
+    <w:lsdException w:name="Light List Accent 2" w:uiPriority="61"/>
+    <w:lsdException w:name="Light Grid Accent 2" w:uiPriority="62"/>
+    <w:lsdException w:name="Medium Shading 1 Accent 2" w:uiPriority="63"/>
+    <w:lsdException w:name="Medium Shading 2 Accent 2" w:uiPriority="64"/>
+    <w:lsdException w:name="Medium List 1 Accent 2" w:uiPriority="65"/>
+    <w:lsdException w:name="Medium List 2 Accent 2" w:uiPriority="66"/>
+    <w:lsdException w:name="Medium Grid 1 Accent 2" w:uiPriority="67"/>
+    <w:lsdException w:name="Medium Grid 2 Accent 2" w:uiPriority="68"/>
+    <w:lsdException w:name="Medium Grid 3 Accent 2" w:uiPriority="69"/>
+    <w:lsdException w:name="Dark List Accent 2" w:uiPriority="70"/>
+    <w:lsdException w:name="Colorful Shading Accent 2" w:uiPriority="71"/>
+    <w:lsdException w:name="Colorful List Accent 2" w:uiPriority="72"/>
+    <w:lsdException w:name="Colorful Grid Accent 2" w:uiPriority="73"/>
+    <w:lsdException w:name="Light Shading Accent 3" w:uiPriority="60"/>
+    <w:lsdException w:name="Light List Accent 3" w:uiPriority="61"/>
+    <w:lsdException w:name="Light Grid Accent 3" w:uiPriority="62"/>
+    <w:lsdException w:name="Medium Shading 1 Accent 3" w:uiPriority="63"/>
+    <w:lsdException w:name="Medium Shading 2 Accent 3" w:uiPriority="64"/>
+    <w:lsdException w:name="Medium List 1 Accent 3" w:uiPriority="65"/>
+    <w:lsdException w:name="Medium List 2 Accent 3" w:uiPriority="66"/>
+    <w:lsdException w:name="Medium Grid 1 Accent 3" w:uiPriority="67"/>
+    <w:lsdException w:name="Medium Grid 2 Accent 3" w:uiPriority="68"/>
+    <w:lsdException w:name="Medium Grid 3 Accent 3" w:uiPriority="69"/>
+    <w:lsdException w:name="Dark List Accent 3" w:uiPriority="70"/>
+    <w:lsdException w:name="Colorful Shading Accent 3" w:uiPriority="71"/>
+    <w:lsdException w:name="Colorful List Accent 3" w:uiPriority="72"/>
+    <w:lsdException w:name="Colorful Grid Accent 3" w:uiPriority="73"/>
+    <w:lsdException w:name="Light Shading Accent 4" w:uiPriority="60"/>
+    <w:lsdException w:name="Light List Accent 4" w:uiPriority="61"/>
+    <w:lsdException w:name="Light Grid Accent 4" w:uiPriority="62"/>
+    <w:lsdException w:name="Medium Shading 1 Accent 4" w:uiPriority="63"/>
+    <w:lsdException w:name="Medium Shading 2 Accent 4" w:uiPriority="64"/>
+    <w:lsdException w:name="Medium List 1 Accent 4" w:uiPriority="65"/>
+    <w:lsdException w:name="Medium List 2 Accent 4" w:uiPriority="66"/>
+    <w:lsdException w:name="Medium Grid 1 Accent 4" w:uiPriority="67"/>
+    <w:lsdException w:name="Medium Grid 2 Accent 4" w:uiPriority="68"/>
+    <w:lsdException w:name="Medium Grid 3 Accent 4" w:uiPriority="69"/>
+    <w:lsdException w:name="Dark List Accent 4" w:uiPriority="70"/>
+    <w:lsdException w:name="Colorful Shading Accent 4" w:uiPriority="71"/>
+    <w:lsdException w:name="Colorful List Accent 4" w:uiPriority="72"/>
+    <w:lsdException w:name="Colorful Grid Accent 4" w:uiPriority="73"/>
+    <w:lsdException w:name="Light Shading Accent 5" w:uiPriority="60"/>
+    <w:lsdException w:name="Light List Accent 5" w:uiPriority="61"/>
+    <w:lsdException w:name="Light Grid Accent 5" w:uiPriority="62"/>
+    <w:lsdException w:name="Medium Shading 1 Accent 5" w:uiPriority="63"/>
+    <w:lsdException w:name="Medium Shading 2 Accent 5" w:uiPriority="64"/>
+    <w:lsdException w:name="Medium List 1 Accent 5" w:uiPriority="65"/>
+    <w:lsdException w:name="Medium List 2 Accent 5" w:uiPriority="66"/>
+    <w:lsdException w:name="Medium Grid 1 Accent 5" w:uiPriority="67"/>
+    <w:lsdException w:name="Medium Grid 2 Accent 5" w:uiPriority="68"/>
+    <w:lsdException w:name="Medium Grid 3 Accent 5" w:uiPriority="69"/>
+    <w:lsdException w:name="Dark List Accent 5" w:uiPriority="70"/>
+    <w:lsdException w:name="Colorful Shading Accent 5" w:uiPriority="71"/>
+    <w:lsdException w:name="Colorful List Accent 5" w:uiPriority="72"/>
+    <w:lsdException w:name="Colorful Grid Accent 5" w:uiPriority="73"/>
+    <w:lsdException w:name="Light Shading Accent 6" w:uiPriority="60"/>
+    <w:lsdException w:name="Light List Accent 6" w:uiPriority="61"/>
+    <w:lsdException w:name="Light Grid Accent 6" w:uiPriority="62"/>
+    <w:lsdException w:name="Medium Shading 1 Accent 6" w:uiPriority="63"/>
+    <w:lsdException w:name="Medium Shading 2 Accent 6" w:uiPriority="64"/>
+    <w:lsdException w:name="Medium List 1 Accent 6" w:uiPriority="65"/>
+    <w:lsdException w:name="Medium List 2 Accent 6" w:uiPriority="66"/>
+    <w:lsdException w:name="Medium Grid 1 Accent 6" w:uiPriority="67"/>
+    <w:lsdException w:name="Medium Grid 2 Accent 6" w:uiPriority="68"/>
+    <w:lsdException w:name="Medium Grid 3 Accent 6" w:uiPriority="69"/>
+    <w:lsdException w:name="Dark List Accent 6" w:uiPriority="70"/>
+    <w:lsdException w:name="Colorful Shading Accent 6" w:uiPriority="71"/>
+    <w:lsdException w:name="Colorful List Accent 6" w:uiPriority="72"/>
+    <w:lsdException w:name="Colorful Grid Accent 6" w:uiPriority="73"/>
+    <w:lsdException w:name="Subtle Emphasis" w:uiPriority="19" w:qFormat="1"/>
+    <w:lsdException w:name="Intense Emphasis" w:uiPriority="21" w:qFormat="1"/>
+    <w:lsdException w:name="Subtle Reference" w:uiPriority="31" w:qFormat="1"/>
+    <w:lsdException w:name="Intense Reference" w:uiPriority="32" w:qFormat="1"/>
+    <w:lsdException w:name="Book Title" w:uiPriority="33" w:qFormat="1"/>
+    <w:lsdException w:name="Bibliography" w:semiHidden="1" w:uiPriority="37" w:unhideWhenUsed="1"/>
+    <w:lsdException w:name="TOC Heading" w:semiHidden="1" w:uiPriority="39" w:unhideWhenUsed="1" w:qFormat="1"/>
+    <w:lsdException w:name="Plain Table 1" w:uiPriority="41"/>
+    <w:lsdException w:name="Plain Table 2" w:uiPriority="42"/>
+    <w:lsdException w:name="Plain Table 3" w:uiPriority="43"/>
+    <w:lsdException w:name="Plain Table 4" w:uiPriority="44"/>
+    <w:lsdException w:name="Plain Table 5" w:uiPriority="45"/>
+    <w:lsdException w:name="Grid Table Light" w:uiPriority="40"/>
+    <w:lsdException w:name="Grid Table 1 Light" w:uiPriority="46"/>
+    <w:lsdException w:name="Grid Table 2" w:uiPriority="47"/>
+    <w:lsdException w:name="Grid Table 3" w:uiPriority="48"/>
+    <w:lsdException w:name="Grid Table 4" w:uiPriority="49"/>
+    <w:lsdException w:name="Grid Table 5 Dark" w:uiPriority="50"/>
+    <w:lsdException w:name="Grid Table 6 Colorful" w:uiPriority="51"/>
+    <w:lsdException w:name="Grid Table 7 Colorful" w:uiPriority="52"/>
+    <w:lsdException w:name="Grid Table 1 Light Accent 1" w:uiPriority="46"/>
+    <w:lsdException w:name="Grid Table 2 Accent 1" w:uiPriority="47"/>
+    <w:lsdException w:name="Grid Table 3 Accent 1" w:uiPriority="48"/>
+    <w:lsdException w:name="Grid Table 4 Accent 1" w:uiPriority="49"/>
+    <w:lsdException w:name="Grid Table 5 Dark Accent 1" w:uiPriority="50"/>
+    <w:lsdException w:name="Grid Table 6 Colorful Accent 1" w:uiPriority="51"/>
+    <w:lsdException w:name="Grid Table 7 Colorful Accent 1" w:uiPriority="52"/>
+    <w:lsdException w:name="Grid Table 1 Light Accent 2" w:uiPriority="46"/>
+    <w:lsdException w:name="Grid Table 2 Accent 2" w:uiPriority="47"/>
+    <w:lsdException w:name="Grid Table 3 Accent 2" w:uiPriority="48"/>
+    <w:lsdException w:name="Grid Table 4 Accent 2" w:uiPriority="49"/>
+    <w:lsdException w:name="Grid Table 5 Dark Accent 2" w:uiPriority="50"/>
+    <w:lsdException w:name="Grid Table 6 Colorful Accent 2" w:uiPriority="51"/>
+    <w:lsdException w:name="Grid Table 7 Colorful Accent 2" w:uiPriority="52"/>
+    <w:lsdException w:name="Grid Table 1 Light Accent 3" w:uiPriority="46"/>
+    <w:lsdException w:name="Grid Table 2 Accent 3" w:uiPriority="47"/>
+    <w:lsdException w:name="Grid Table 3 Accent 3" w:uiPriority="48"/>
+    <w:lsdException w:name="Grid Table 4 Accent 3" w:uiPriority="49"/>
+    <w:lsdException w:name="Grid Table 5 Dark Accent 3" w:uiPriority="50"/>
+    <w:lsdException w:name="Grid Table 6 Colorful Accent 3" w:uiPriority="51"/>
+    <w:lsdException w:name="Grid Table 7 Colorful Accent 3" w:uiPriority="52"/>
+    <w:lsdException w:name="Grid Table 1 Light Accent 4" w:uiPriority="46"/>
+    <w:lsdException w:name="Grid Table 2 Accent 4" w:uiPriority="47"/>
+    <w:lsdException w:name="Grid Table 3 Accent 4" w:uiPriority="48"/>
+    <w:lsdException w:name="Grid Table 4 Accent 4" w:uiPriority="49"/>
+    <w:lsdException w:name="Grid Table 5 Dark Accent 4" w:uiPriority="50"/>
+    <w:lsdException w:name="Grid Table 6 Colorful Accent 4" w:uiPriority="51"/>
+    <w:lsdException w:name="Grid Table 7 Colorful Accent 4" w:uiPriority="52"/>
+    <w:lsdException w:name="Grid Table 1 Light Accent 5" w:uiPriority="46"/>
+    <w:lsdException w:name="Grid Table 2 Accent 5" w:uiPriority="47"/>
+    <w:lsdException w:name="Grid Table 3 Accent 5" w:uiPriority="48"/>
+    <w:lsdException w:name="Grid Table 4 Accent 5" w:uiPriority="49"/>
+    <w:lsdException w:name="Grid Table 5 Dark Accent 5" w:uiPriority="50"/>
+    <w:lsdException w:name="Grid Table 6 Colorful Accent 5" w:uiPriority="51"/>
+    <w:lsdException w:name="Grid Table 7 Colorful Accent 5" w:uiPriority="52"/>
+    <w:lsdException w:name="Grid Table 1 Light Accent 6" w:uiPriority="46"/>
+    <w:lsdException w:name="Grid Table 2 Accent 6" w:uiPriority="47"/>
+    <w:lsdException w:name="Grid Table 3 Accent 6" w:uiPriority="48"/>
+    <w:lsdException w:name="Grid Table 4 Accent 6" w:uiPriority="49"/>
+    <w:lsdException w:name="Grid Table 5 Dark Accent 6" w:uiPriority="50"/>
+    <w:lsdException w:name="Grid Table 6 Colorful Accent 6" w:uiPriority="51"/>
+    <w:lsdException w:name="Grid Table 7 Colorful Accent 6" w:uiPriority="52"/>
+    <w:lsdException w:name="List Table 1 Light" w:uiPriority="46"/>
+    <w:lsdException w:name="List Table 2" w:uiPriority="47"/>
+    <w:lsdException w:name="List Table 3" w:uiPriority="48"/>
+    <w:lsdException w:name="List Table 4" w:uiPriority="49"/>
+    <w:lsdException w:name="List Table 5 Dark" w:uiPriority="50"/>
+    <w:lsdException w:name="List Table 6 Colorful" w:uiPriority="51"/>
+    <w:lsdException w:name="List Table 7 Colorful" w:uiPriority="52"/>
+    <w:lsdException w:name="List Table 1 Light Accent 1" w:uiPriority="46"/>
+    <w:lsdException w:name="List Table 2 Accent 1" w:uiPriority="47"/>
+    <w:lsdException w:name="List Table 3 Accent 1" w:uiPriority="48"/>
+    <w:lsdException w:name="List Table 4 Accent 1" w:uiPriority="49"/>
+    <w:lsdException w:name="List Table 5 Dark Accent 1" w:uiPriority="50"/>
+    <w:lsdException w:name="List Table 6 Colorful Accent 1" w:uiPriority="51"/>
+    <w:lsdException w:name="List Table 7 Colorful Accent 1" w:uiPriority="52"/>
+    <w:lsdException w:name="List Table 1 Light Accent 2" w:uiPriority="46"/>
+    <w:lsdException w:name="List Table 2 Accent 2" w:uiPriority="47"/>
+    <w:lsdException w:name="List Table 3 Accent 2" w:uiPriority="48"/>
+    <w:lsdException w:name="List Table 4 Accent 2" w:uiPriority="49"/>
+    <w:lsdException w:name="List Table 5 Dark Accent 2" w:uiPriority="50"/>
+    <w:lsdException w:name="List Table 6 Colorful Accent 2" w:uiPriority="51"/>
+    <w:lsdException w:name="List Table 7 Colorful Accent 2" w:uiPriority="52"/>
+    <w:lsdException w:name="List Table 1 Light Accent 3" w:uiPriority="46"/>
+    <w:lsdException w:name="List Table 2 Accent 3" w:uiPriority="47"/>
+    <w:lsdException w:name="List Table 3 Accent 3" w:uiPriority="48"/>
+    <w:lsdException w:name="List Table 4 Accent 3" w:uiPriority="49"/>
+    <w:lsdException w:name="List Table 5 Dark Accent 3" w:uiPriority="50"/>
+    <w:lsdException w:name="List Table 6 Colorful Accent 3" w:uiPriority="51"/>
+    <w:lsdException w:name="List Table 7 Colorful Accent 3" w:uiPriority="52"/>
+    <w:lsdException w:name="List Table 1 Light Accent 4" w:uiPriority="46"/>
+    <w:lsdException w:name="List Table 2 Accent 4" w:uiPriority="47"/>
+    <w:lsdException w:name="List Table 3 Accent 4" w:uiPriority="48"/>
+    <w:lsdException w:name="List Table 4 Accent 4" w:uiPriority="49"/>
+    <w:lsdException w:name="List Table 5 Dark Accent 4" w:uiPriority="50"/>
+    <w:lsdException w:name="List Table 6 Colorful Accent 4" w:uiPriority="51"/>
+    <w:lsdException w:name="List Table 7 Colorful Accent 4" w:uiPriority="52"/>
+    <w:lsdException w:name="List Table 1 Light Accent 5" w:uiPriority="46"/>
+    <w:lsdException w:name="List Table 2 Accent 5" w:uiPriority="47"/>
+    <w:lsdException w:name="List Table 3 Accent 5" w:uiPriority="48"/>
+    <w:lsdException w:name="List Table 4 Accent 5" w:uiPriority="49"/>
+    <w:lsdException w:name="List Table 5 Dark Accent 5" w:uiPriority="50"/>
+    <w:lsdException w:name="List Table 6 Colorful Accent 5" w:uiPriority="51"/>
+    <w:lsdException w:name="List Table 7 Colorful Accent 5" w:uiPriority="52"/>
+    <w:lsdException w:name="List Table 1 Light Accent 6" w:uiPriority="46"/>
+    <w:lsdException w:name="List Table 2 Accent 6" w:uiPriority="47"/>
+    <w:lsdException w:name="List Table 3 Accent 6" w:uiPriority="48"/>
+    <w:lsdException w:name="List Table 4 Accent 6" w:uiPriority="49"/>
+    <w:lsdException w:name="List Table 5 Dark Accent 6" w:uiPriority="50"/>
+    <w:lsdException w:name="List Table 6 Colorful Accent 6" w:uiPriority="51"/>
+    <w:lsdException w:name="List Table 7 Colorful Accent 6" w:uiPriority="52"/>
+    <w:lsdException w:name="Mention" w:semiHidden="1" w:unhideWhenUsed="1"/>
+    <w:lsdException w:name="Smart Hyperlink" w:semiHidden="1" w:unhideWhenUsed="1"/>
+    <w:lsdException w:name="Hashtag" w:semiHidden="1" w:unhideWhenUsed="1"/>
+    <w:lsdException w:name="Unresolved Mention" w:semiHidden="1" w:unhideWhenUsed="1"/>
+    <w:lsdException w:name="Smart Link" w:semiHidden="1" w:unhideWhenUsed="1"/>
   </w:latentStyles>
   <w:style w:type="paragraph" w:default="1" w:styleId="Normal">
     <w:name w:val="Normal"/>
@@ -4868,7 +6100,6 @@
     <w:uiPriority w:val="99"/>
     <w:semiHidden/>
     <w:unhideWhenUsed/>
-    <w:qFormat/>
     <w:tblPr>
       <w:tblInd w:w="0" w:type="dxa"/>
       <w:tblCellMar>
@@ -5253,7 +6484,7 @@
       <w:u w:val="single"/>
     </w:rPr>
   </w:style>
-  <w:style w:type="paragraph" w:styleId="TtulodeTDC">
+  <w:style w:type="paragraph" w:styleId="TtuloTDC">
     <w:name w:val="TOC Heading"/>
     <w:basedOn w:val="Ttulo1"/>
     <w:next w:val="Normal"/>
@@ -5895,7 +7126,7 @@
   <a:extraClrSchemeLst/>
   <a:extLst>
     <a:ext uri="{05A4C25C-085E-4340-85A3-A5531E510DB2}">
-      <thm15:themeFamily xmlns="" xmlns:thm15="http://schemas.microsoft.com/office/thememl/2012/main" name="Office Theme" id="{62F939B6-93AF-4DB8-9C6B-D6C7DFDC589F}" vid="{4A3C46E8-61CC-4603-A589-7422A47A8E4A}"/>
+      <thm15:themeFamily xmlns:thm15="http://schemas.microsoft.com/office/thememl/2012/main" name="Office Theme" id="{62F939B6-93AF-4DB8-9C6B-D6C7DFDC589F}" vid="{4A3C46E8-61CC-4603-A589-7422A47A8E4A}"/>
     </a:ext>
   </a:extLst>
 </a:theme>

</xml_diff>

<commit_message>
Documentación - Actualización Gestión SQA.
Se realiza actualización correspondiente a la documentación/entregable Informe final SQA de la fase Elaboración iteración 2.
</commit_message>
<xml_diff>
--- a/Fases_de_desarrollo/02-Elaboracion/07- Gestion de Calidad/E110-OSLO-Informe Final de SQA.docx
+++ b/Fases_de_desarrollo/02-Elaboracion/07- Gestion de Calidad/E110-OSLO-Informe Final de SQA.docx
@@ -259,7 +259,15 @@
                     <w:pStyle w:val="PSI-Comentario"/>
                   </w:pPr>
                   <w:r>
-                    <w:t>En este documento se detallan las mediciones sobre las actividades realizadas por el Responsable de SQA a lo largo del proyecto en cuanto a planificación vs. realizado, errores encontrados, cantidad de revisiones por documento, grado de apego al proceso. Se podrán utilizar gráficas para mejor visibilidad de la información.</w:t>
+                    <w:t xml:space="preserve">En este documento se detallan las mediciones sobre las actividades realizadas por el </w:t>
+                  </w:r>
+                  <w:proofErr w:type="gramStart"/>
+                  <w:r>
+                    <w:t>Responsable</w:t>
+                  </w:r>
+                  <w:proofErr w:type="gramEnd"/>
+                  <w:r>
+                    <w:t xml:space="preserve"> de SQA a lo largo del proyecto en cuanto a planificación vs. realizado, errores encontrados, cantidad de revisiones por documento, grado de apego al proceso. Se podrán utilizar gráficas para mejor visibilidad de la información.</w:t>
                   </w:r>
                 </w:p>
                 <w:p>
@@ -309,13 +317,15 @@
       <w:pPr>
         <w:pStyle w:val="TDC1"/>
         <w:rPr>
-          <w:rFonts w:eastAsia="Times New Roman"/>
+          <w:rFonts w:asciiTheme="minorHAnsi" w:eastAsiaTheme="minorEastAsia" w:hAnsiTheme="minorHAnsi" w:cstheme="minorBidi"/>
           <w:b w:val="0"/>
           <w:bCs w:val="0"/>
           <w:noProof/>
-          <w:sz w:val="22"/>
-          <w:szCs w:val="22"/>
-          <w:lang w:eastAsia="es-ES"/>
+          <w:kern w:val="2"/>
+          <w:sz w:val="24"/>
+          <w:szCs w:val="24"/>
+          <w:lang w:val="es-AR" w:eastAsia="es-AR"/>
+          <w14:ligatures w14:val="standardContextual"/>
         </w:rPr>
       </w:pPr>
       <w:r>
@@ -327,7 +337,7 @@
       <w:r>
         <w:fldChar w:fldCharType="separate"/>
       </w:r>
-      <w:hyperlink w:anchor="_Toc257626807" w:history="1">
+      <w:hyperlink w:anchor="_Toc178466171" w:history="1">
         <w:r>
           <w:rPr>
             <w:rStyle w:val="Hipervnculo"/>
@@ -354,7 +364,7 @@
             <w:noProof/>
             <w:webHidden/>
           </w:rPr>
-          <w:instrText xml:space="preserve"> PAGEREF _Toc257626807 \h </w:instrText>
+          <w:instrText xml:space="preserve"> PAGEREF _Toc178466171 \h </w:instrText>
         </w:r>
         <w:r>
           <w:rPr>
@@ -374,7 +384,7 @@
             <w:noProof/>
             <w:webHidden/>
           </w:rPr>
-          <w:t>2</w:t>
+          <w:t>4</w:t>
         </w:r>
         <w:r>
           <w:rPr>
@@ -389,16 +399,18 @@
       <w:pPr>
         <w:pStyle w:val="TDC2"/>
         <w:rPr>
-          <w:rFonts w:eastAsia="Times New Roman"/>
+          <w:rFonts w:asciiTheme="minorHAnsi" w:eastAsiaTheme="minorEastAsia" w:hAnsiTheme="minorHAnsi" w:cstheme="minorBidi"/>
           <w:i w:val="0"/>
           <w:iCs w:val="0"/>
           <w:noProof/>
-          <w:sz w:val="22"/>
-          <w:szCs w:val="22"/>
-          <w:lang w:eastAsia="es-ES"/>
+          <w:kern w:val="2"/>
+          <w:sz w:val="24"/>
+          <w:szCs w:val="24"/>
+          <w:lang w:val="es-AR" w:eastAsia="es-AR"/>
+          <w14:ligatures w14:val="standardContextual"/>
         </w:rPr>
       </w:pPr>
-      <w:hyperlink w:anchor="_Toc257626808" w:history="1">
+      <w:hyperlink w:anchor="_Toc178466172" w:history="1">
         <w:r>
           <w:rPr>
             <w:rStyle w:val="Hipervnculo"/>
@@ -425,7 +437,7 @@
             <w:noProof/>
             <w:webHidden/>
           </w:rPr>
-          <w:instrText xml:space="preserve"> PAGEREF _Toc257626808 \h </w:instrText>
+          <w:instrText xml:space="preserve"> PAGEREF _Toc178466172 \h </w:instrText>
         </w:r>
         <w:r>
           <w:rPr>
@@ -445,7 +457,149 @@
             <w:noProof/>
             <w:webHidden/>
           </w:rPr>
-          <w:t>2</w:t>
+          <w:t>4</w:t>
+        </w:r>
+        <w:r>
+          <w:rPr>
+            <w:noProof/>
+            <w:webHidden/>
+          </w:rPr>
+          <w:fldChar w:fldCharType="end"/>
+        </w:r>
+      </w:hyperlink>
+    </w:p>
+    <w:p>
+      <w:pPr>
+        <w:pStyle w:val="TDC3"/>
+        <w:rPr>
+          <w:rFonts w:asciiTheme="minorHAnsi" w:eastAsiaTheme="minorEastAsia" w:hAnsiTheme="minorHAnsi" w:cstheme="minorBidi"/>
+          <w:noProof/>
+          <w:kern w:val="2"/>
+          <w:sz w:val="24"/>
+          <w:szCs w:val="24"/>
+          <w:lang w:val="es-AR" w:eastAsia="es-AR"/>
+          <w14:ligatures w14:val="standardContextual"/>
+        </w:rPr>
+      </w:pPr>
+      <w:hyperlink w:anchor="_Toc178466173" w:history="1">
+        <w:r>
+          <w:rPr>
+            <w:rStyle w:val="Hipervnculo"/>
+            <w:noProof/>
+          </w:rPr>
+          <w:t>Planificado</w:t>
+        </w:r>
+        <w:r>
+          <w:rPr>
+            <w:noProof/>
+            <w:webHidden/>
+          </w:rPr>
+          <w:tab/>
+        </w:r>
+        <w:r>
+          <w:rPr>
+            <w:noProof/>
+            <w:webHidden/>
+          </w:rPr>
+          <w:fldChar w:fldCharType="begin"/>
+        </w:r>
+        <w:r>
+          <w:rPr>
+            <w:noProof/>
+            <w:webHidden/>
+          </w:rPr>
+          <w:instrText xml:space="preserve"> PAGEREF _Toc178466173 \h </w:instrText>
+        </w:r>
+        <w:r>
+          <w:rPr>
+            <w:noProof/>
+            <w:webHidden/>
+          </w:rPr>
+        </w:r>
+        <w:r>
+          <w:rPr>
+            <w:noProof/>
+            <w:webHidden/>
+          </w:rPr>
+          <w:fldChar w:fldCharType="separate"/>
+        </w:r>
+        <w:r>
+          <w:rPr>
+            <w:noProof/>
+            <w:webHidden/>
+          </w:rPr>
+          <w:t>4</w:t>
+        </w:r>
+        <w:r>
+          <w:rPr>
+            <w:noProof/>
+            <w:webHidden/>
+          </w:rPr>
+          <w:fldChar w:fldCharType="end"/>
+        </w:r>
+      </w:hyperlink>
+    </w:p>
+    <w:p>
+      <w:pPr>
+        <w:pStyle w:val="TDC3"/>
+        <w:rPr>
+          <w:rFonts w:asciiTheme="minorHAnsi" w:eastAsiaTheme="minorEastAsia" w:hAnsiTheme="minorHAnsi" w:cstheme="minorBidi"/>
+          <w:noProof/>
+          <w:kern w:val="2"/>
+          <w:sz w:val="24"/>
+          <w:szCs w:val="24"/>
+          <w:lang w:val="es-AR" w:eastAsia="es-AR"/>
+          <w14:ligatures w14:val="standardContextual"/>
+        </w:rPr>
+      </w:pPr>
+      <w:hyperlink w:anchor="_Toc178466174" w:history="1">
+        <w:r>
+          <w:rPr>
+            <w:rStyle w:val="Hipervnculo"/>
+            <w:noProof/>
+          </w:rPr>
+          <w:t>Realizado</w:t>
+        </w:r>
+        <w:r>
+          <w:rPr>
+            <w:noProof/>
+            <w:webHidden/>
+          </w:rPr>
+          <w:tab/>
+        </w:r>
+        <w:r>
+          <w:rPr>
+            <w:noProof/>
+            <w:webHidden/>
+          </w:rPr>
+          <w:fldChar w:fldCharType="begin"/>
+        </w:r>
+        <w:r>
+          <w:rPr>
+            <w:noProof/>
+            <w:webHidden/>
+          </w:rPr>
+          <w:instrText xml:space="preserve"> PAGEREF _Toc178466174 \h </w:instrText>
+        </w:r>
+        <w:r>
+          <w:rPr>
+            <w:noProof/>
+            <w:webHidden/>
+          </w:rPr>
+        </w:r>
+        <w:r>
+          <w:rPr>
+            <w:noProof/>
+            <w:webHidden/>
+          </w:rPr>
+          <w:fldChar w:fldCharType="separate"/>
+        </w:r>
+        <w:r>
+          <w:rPr>
+            <w:noProof/>
+            <w:webHidden/>
+          </w:rPr>
+          <w:t>4</w:t>
         </w:r>
         <w:r>
           <w:rPr>
@@ -460,16 +614,18 @@
       <w:pPr>
         <w:pStyle w:val="TDC2"/>
         <w:rPr>
-          <w:rFonts w:eastAsia="Times New Roman"/>
+          <w:rFonts w:asciiTheme="minorHAnsi" w:eastAsiaTheme="minorEastAsia" w:hAnsiTheme="minorHAnsi" w:cstheme="minorBidi"/>
           <w:i w:val="0"/>
           <w:iCs w:val="0"/>
           <w:noProof/>
-          <w:sz w:val="22"/>
-          <w:szCs w:val="22"/>
-          <w:lang w:eastAsia="es-ES"/>
+          <w:kern w:val="2"/>
+          <w:sz w:val="24"/>
+          <w:szCs w:val="24"/>
+          <w:lang w:val="es-AR" w:eastAsia="es-AR"/>
+          <w14:ligatures w14:val="standardContextual"/>
         </w:rPr>
       </w:pPr>
-      <w:hyperlink w:anchor="_Toc257626809" w:history="1">
+      <w:hyperlink w:anchor="_Toc178466175" w:history="1">
         <w:r>
           <w:rPr>
             <w:rStyle w:val="Hipervnculo"/>
@@ -496,7 +652,7 @@
             <w:noProof/>
             <w:webHidden/>
           </w:rPr>
-          <w:instrText xml:space="preserve"> PAGEREF _Toc257626809 \h </w:instrText>
+          <w:instrText xml:space="preserve"> PAGEREF _Toc178466175 \h </w:instrText>
         </w:r>
         <w:r>
           <w:rPr>
@@ -516,7 +672,7 @@
             <w:noProof/>
             <w:webHidden/>
           </w:rPr>
-          <w:t>2</w:t>
+          <w:t>5</w:t>
         </w:r>
         <w:r>
           <w:rPr>
@@ -531,20 +687,22 @@
       <w:pPr>
         <w:pStyle w:val="TDC3"/>
         <w:rPr>
-          <w:rFonts w:eastAsia="Times New Roman"/>
+          <w:rFonts w:asciiTheme="minorHAnsi" w:eastAsiaTheme="minorEastAsia" w:hAnsiTheme="minorHAnsi" w:cstheme="minorBidi"/>
           <w:noProof/>
-          <w:sz w:val="22"/>
-          <w:szCs w:val="22"/>
-          <w:lang w:eastAsia="es-ES"/>
+          <w:kern w:val="2"/>
+          <w:sz w:val="24"/>
+          <w:szCs w:val="24"/>
+          <w:lang w:val="es-AR" w:eastAsia="es-AR"/>
+          <w14:ligatures w14:val="standardContextual"/>
         </w:rPr>
       </w:pPr>
-      <w:hyperlink w:anchor="_Toc257626810" w:history="1">
+      <w:hyperlink w:anchor="_Toc178466176" w:history="1">
         <w:r>
           <w:rPr>
             <w:rStyle w:val="Hipervnculo"/>
             <w:noProof/>
           </w:rPr>
-          <w:t>[Producto X]</w:t>
+          <w:t>Producto</w:t>
         </w:r>
         <w:r>
           <w:rPr>
@@ -565,7 +723,7 @@
             <w:noProof/>
             <w:webHidden/>
           </w:rPr>
-          <w:instrText xml:space="preserve"> PAGEREF _Toc257626810 \h </w:instrText>
+          <w:instrText xml:space="preserve"> PAGEREF _Toc178466176 \h </w:instrText>
         </w:r>
         <w:r>
           <w:rPr>
@@ -585,7 +743,7 @@
             <w:noProof/>
             <w:webHidden/>
           </w:rPr>
-          <w:t>2</w:t>
+          <w:t>5</w:t>
         </w:r>
         <w:r>
           <w:rPr>
@@ -600,16 +758,18 @@
       <w:pPr>
         <w:pStyle w:val="TDC2"/>
         <w:rPr>
-          <w:rFonts w:eastAsia="Times New Roman"/>
+          <w:rFonts w:asciiTheme="minorHAnsi" w:eastAsiaTheme="minorEastAsia" w:hAnsiTheme="minorHAnsi" w:cstheme="minorBidi"/>
           <w:i w:val="0"/>
           <w:iCs w:val="0"/>
           <w:noProof/>
-          <w:sz w:val="22"/>
-          <w:szCs w:val="22"/>
-          <w:lang w:eastAsia="es-ES"/>
+          <w:kern w:val="2"/>
+          <w:sz w:val="24"/>
+          <w:szCs w:val="24"/>
+          <w:lang w:val="es-AR" w:eastAsia="es-AR"/>
+          <w14:ligatures w14:val="standardContextual"/>
         </w:rPr>
       </w:pPr>
-      <w:hyperlink w:anchor="_Toc257626811" w:history="1">
+      <w:hyperlink w:anchor="_Toc178466177" w:history="1">
         <w:r>
           <w:rPr>
             <w:rStyle w:val="Hipervnculo"/>
@@ -636,7 +796,7 @@
             <w:noProof/>
             <w:webHidden/>
           </w:rPr>
-          <w:instrText xml:space="preserve"> PAGEREF _Toc257626811 \h </w:instrText>
+          <w:instrText xml:space="preserve"> PAGEREF _Toc178466177 \h </w:instrText>
         </w:r>
         <w:r>
           <w:rPr>
@@ -656,7 +816,7 @@
             <w:noProof/>
             <w:webHidden/>
           </w:rPr>
-          <w:t>2</w:t>
+          <w:t>5</w:t>
         </w:r>
         <w:r>
           <w:rPr>
@@ -671,22 +831,39 @@
       <w:pPr>
         <w:pStyle w:val="TDC1"/>
         <w:rPr>
-          <w:rFonts w:eastAsia="Times New Roman"/>
+          <w:rFonts w:asciiTheme="minorHAnsi" w:eastAsiaTheme="minorEastAsia" w:hAnsiTheme="minorHAnsi" w:cstheme="minorBidi"/>
           <w:b w:val="0"/>
           <w:bCs w:val="0"/>
           <w:noProof/>
-          <w:sz w:val="22"/>
-          <w:szCs w:val="22"/>
-          <w:lang w:eastAsia="es-ES"/>
+          <w:kern w:val="2"/>
+          <w:sz w:val="24"/>
+          <w:szCs w:val="24"/>
+          <w:lang w:val="es-AR" w:eastAsia="es-AR"/>
+          <w14:ligatures w14:val="standardContextual"/>
         </w:rPr>
       </w:pPr>
-      <w:hyperlink w:anchor="_Toc257626812" w:history="1">
+      <w:hyperlink w:anchor="_Toc178466178" w:history="1">
         <w:r>
           <w:rPr>
             <w:rStyle w:val="Hipervnculo"/>
             <w:noProof/>
           </w:rPr>
-          <w:t>Evaluación Final</w:t>
+          <w:t>Evaluaci</w:t>
+        </w:r>
+        <w:r>
+          <w:rPr>
+            <w:rStyle w:val="Hipervnculo"/>
+            <w:rFonts w:hint="eastAsia"/>
+            <w:noProof/>
+          </w:rPr>
+          <w:t>ó</w:t>
+        </w:r>
+        <w:r>
+          <w:rPr>
+            <w:rStyle w:val="Hipervnculo"/>
+            <w:noProof/>
+          </w:rPr>
+          <w:t>n Final</w:t>
         </w:r>
         <w:r>
           <w:rPr>
@@ -707,7 +884,7 @@
             <w:noProof/>
             <w:webHidden/>
           </w:rPr>
-          <w:instrText xml:space="preserve"> PAGEREF _Toc257626812 \h </w:instrText>
+          <w:instrText xml:space="preserve"> PAGEREF _Toc178466178 \h </w:instrText>
         </w:r>
         <w:r>
           <w:rPr>
@@ -727,7 +904,7 @@
             <w:noProof/>
             <w:webHidden/>
           </w:rPr>
-          <w:t>2</w:t>
+          <w:t>6</w:t>
         </w:r>
         <w:r>
           <w:rPr>
@@ -742,16 +919,18 @@
       <w:pPr>
         <w:pStyle w:val="TDC2"/>
         <w:rPr>
-          <w:rFonts w:eastAsia="Times New Roman"/>
+          <w:rFonts w:asciiTheme="minorHAnsi" w:eastAsiaTheme="minorEastAsia" w:hAnsiTheme="minorHAnsi" w:cstheme="minorBidi"/>
           <w:i w:val="0"/>
           <w:iCs w:val="0"/>
           <w:noProof/>
-          <w:sz w:val="22"/>
-          <w:szCs w:val="22"/>
-          <w:lang w:eastAsia="es-ES"/>
+          <w:kern w:val="2"/>
+          <w:sz w:val="24"/>
+          <w:szCs w:val="24"/>
+          <w:lang w:val="es-AR" w:eastAsia="es-AR"/>
+          <w14:ligatures w14:val="standardContextual"/>
         </w:rPr>
       </w:pPr>
-      <w:hyperlink w:anchor="_Toc257626813" w:history="1">
+      <w:hyperlink w:anchor="_Toc178466179" w:history="1">
         <w:r>
           <w:rPr>
             <w:rStyle w:val="Hipervnculo"/>
@@ -778,7 +957,7 @@
             <w:noProof/>
             <w:webHidden/>
           </w:rPr>
-          <w:instrText xml:space="preserve"> PAGEREF _Toc257626813 \h </w:instrText>
+          <w:instrText xml:space="preserve"> PAGEREF _Toc178466179 \h </w:instrText>
         </w:r>
         <w:r>
           <w:rPr>
@@ -798,7 +977,7 @@
             <w:noProof/>
             <w:webHidden/>
           </w:rPr>
-          <w:t>2</w:t>
+          <w:t>6</w:t>
         </w:r>
         <w:r>
           <w:rPr>
@@ -813,22 +992,39 @@
       <w:pPr>
         <w:pStyle w:val="TDC2"/>
         <w:rPr>
-          <w:rFonts w:eastAsia="Times New Roman"/>
+          <w:rFonts w:asciiTheme="minorHAnsi" w:eastAsiaTheme="minorEastAsia" w:hAnsiTheme="minorHAnsi" w:cstheme="minorBidi"/>
           <w:i w:val="0"/>
           <w:iCs w:val="0"/>
           <w:noProof/>
-          <w:sz w:val="22"/>
-          <w:szCs w:val="22"/>
-          <w:lang w:eastAsia="es-ES"/>
+          <w:kern w:val="2"/>
+          <w:sz w:val="24"/>
+          <w:szCs w:val="24"/>
+          <w:lang w:val="es-AR" w:eastAsia="es-AR"/>
+          <w14:ligatures w14:val="standardContextual"/>
         </w:rPr>
       </w:pPr>
-      <w:hyperlink w:anchor="_Toc257626814" w:history="1">
+      <w:hyperlink w:anchor="_Toc178466180" w:history="1">
         <w:r>
           <w:rPr>
             <w:rStyle w:val="Hipervnculo"/>
             <w:noProof/>
           </w:rPr>
-          <w:t>Fase de Elaboración</w:t>
+          <w:t>Fase de Elaboraci</w:t>
+        </w:r>
+        <w:r>
+          <w:rPr>
+            <w:rStyle w:val="Hipervnculo"/>
+            <w:rFonts w:hint="eastAsia"/>
+            <w:noProof/>
+          </w:rPr>
+          <w:t>ó</w:t>
+        </w:r>
+        <w:r>
+          <w:rPr>
+            <w:rStyle w:val="Hipervnculo"/>
+            <w:noProof/>
+          </w:rPr>
+          <w:t>n</w:t>
         </w:r>
         <w:r>
           <w:rPr>
@@ -849,7 +1045,7 @@
             <w:noProof/>
             <w:webHidden/>
           </w:rPr>
-          <w:instrText xml:space="preserve"> PAGEREF _Toc257626814 \h </w:instrText>
+          <w:instrText xml:space="preserve"> PAGEREF _Toc178466180 \h </w:instrText>
         </w:r>
         <w:r>
           <w:rPr>
@@ -869,7 +1065,7 @@
             <w:noProof/>
             <w:webHidden/>
           </w:rPr>
-          <w:t>2</w:t>
+          <w:t>6</w:t>
         </w:r>
         <w:r>
           <w:rPr>
@@ -884,20 +1080,37 @@
       <w:pPr>
         <w:pStyle w:val="TDC3"/>
         <w:rPr>
-          <w:rFonts w:eastAsia="Times New Roman"/>
+          <w:rFonts w:asciiTheme="minorHAnsi" w:eastAsiaTheme="minorEastAsia" w:hAnsiTheme="minorHAnsi" w:cstheme="minorBidi"/>
           <w:noProof/>
-          <w:sz w:val="22"/>
-          <w:szCs w:val="22"/>
-          <w:lang w:eastAsia="es-ES"/>
+          <w:kern w:val="2"/>
+          <w:sz w:val="24"/>
+          <w:szCs w:val="24"/>
+          <w:lang w:val="es-AR" w:eastAsia="es-AR"/>
+          <w14:ligatures w14:val="standardContextual"/>
         </w:rPr>
       </w:pPr>
-      <w:hyperlink w:anchor="_Toc257626815" w:history="1">
+      <w:hyperlink w:anchor="_Toc178466181" w:history="1">
         <w:r>
           <w:rPr>
             <w:rStyle w:val="Hipervnculo"/>
             <w:noProof/>
           </w:rPr>
-          <w:t>Primera Iteración</w:t>
+          <w:t>Primera Iteraci</w:t>
+        </w:r>
+        <w:r>
+          <w:rPr>
+            <w:rStyle w:val="Hipervnculo"/>
+            <w:rFonts w:hint="eastAsia"/>
+            <w:noProof/>
+          </w:rPr>
+          <w:t>ó</w:t>
+        </w:r>
+        <w:r>
+          <w:rPr>
+            <w:rStyle w:val="Hipervnculo"/>
+            <w:noProof/>
+          </w:rPr>
+          <w:t>n (Finalizado)</w:t>
         </w:r>
         <w:r>
           <w:rPr>
@@ -918,7 +1131,7 @@
             <w:noProof/>
             <w:webHidden/>
           </w:rPr>
-          <w:instrText xml:space="preserve"> PAGEREF _Toc257626815 \h </w:instrText>
+          <w:instrText xml:space="preserve"> PAGEREF _Toc178466181 \h </w:instrText>
         </w:r>
         <w:r>
           <w:rPr>
@@ -938,76 +1151,7 @@
             <w:noProof/>
             <w:webHidden/>
           </w:rPr>
-          <w:t>2</w:t>
-        </w:r>
-        <w:r>
-          <w:rPr>
-            <w:noProof/>
-            <w:webHidden/>
-          </w:rPr>
-          <w:fldChar w:fldCharType="end"/>
-        </w:r>
-      </w:hyperlink>
-    </w:p>
-    <w:p>
-      <w:pPr>
-        <w:pStyle w:val="TDC3"/>
-        <w:rPr>
-          <w:rFonts w:eastAsia="Times New Roman"/>
-          <w:noProof/>
-          <w:sz w:val="22"/>
-          <w:szCs w:val="22"/>
-          <w:lang w:eastAsia="es-ES"/>
-        </w:rPr>
-      </w:pPr>
-      <w:hyperlink w:anchor="_Toc257626816" w:history="1">
-        <w:r>
-          <w:rPr>
-            <w:rStyle w:val="Hipervnculo"/>
-            <w:noProof/>
-          </w:rPr>
-          <w:t>Segunda Iteración</w:t>
-        </w:r>
-        <w:r>
-          <w:rPr>
-            <w:noProof/>
-            <w:webHidden/>
-          </w:rPr>
-          <w:tab/>
-        </w:r>
-        <w:r>
-          <w:rPr>
-            <w:noProof/>
-            <w:webHidden/>
-          </w:rPr>
-          <w:fldChar w:fldCharType="begin"/>
-        </w:r>
-        <w:r>
-          <w:rPr>
-            <w:noProof/>
-            <w:webHidden/>
-          </w:rPr>
-          <w:instrText xml:space="preserve"> PAGEREF _Toc257626816 \h </w:instrText>
-        </w:r>
-        <w:r>
-          <w:rPr>
-            <w:noProof/>
-            <w:webHidden/>
-          </w:rPr>
-        </w:r>
-        <w:r>
-          <w:rPr>
-            <w:noProof/>
-            <w:webHidden/>
-          </w:rPr>
-          <w:fldChar w:fldCharType="separate"/>
-        </w:r>
-        <w:r>
-          <w:rPr>
-            <w:noProof/>
-            <w:webHidden/>
-          </w:rPr>
-          <w:t>2</w:t>
+          <w:t>6</w:t>
         </w:r>
         <w:r>
           <w:rPr>
@@ -1058,7 +1202,7 @@
       <w:pPr>
         <w:pStyle w:val="PSI-Ttulo1"/>
       </w:pPr>
-      <w:bookmarkStart w:id="1" w:name="_Toc257626807"/>
+      <w:bookmarkStart w:id="1" w:name="_Toc178466171"/>
       <w:r>
         <w:t>Resultados</w:t>
       </w:r>
@@ -1114,7 +1258,7 @@
         <w:pStyle w:val="PSI-Ttulo2"/>
       </w:pPr>
       <w:bookmarkStart w:id="2" w:name="_Toc16487922"/>
-      <w:bookmarkStart w:id="3" w:name="_Toc257626808"/>
+      <w:bookmarkStart w:id="3" w:name="_Toc178466172"/>
       <w:r>
         <w:t>Planificado vs. Realizado</w:t>
       </w:r>
@@ -1125,9 +1269,11 @@
       <w:pPr>
         <w:pStyle w:val="PSI-Ttulo3"/>
       </w:pPr>
+      <w:bookmarkStart w:id="4" w:name="_Toc178466173"/>
       <w:r>
         <w:t>Planificado</w:t>
       </w:r>
+      <w:bookmarkEnd w:id="4"/>
     </w:p>
     <w:p>
       <w:pPr>
@@ -1299,9 +1445,11 @@
       <w:pPr>
         <w:pStyle w:val="PSI-Ttulo3"/>
       </w:pPr>
+      <w:bookmarkStart w:id="5" w:name="_Toc178466174"/>
       <w:r>
         <w:t>Realizado</w:t>
       </w:r>
+      <w:bookmarkEnd w:id="5"/>
     </w:p>
     <w:p>
       <w:r>
@@ -1403,7 +1551,7 @@
         <w:t xml:space="preserve"> </w:t>
       </w:r>
       <w:r>
-        <w:t>79.62</w:t>
+        <w:t>82.69</w:t>
       </w:r>
       <w:r>
         <w:t>%</w:t>
@@ -1419,81 +1567,74 @@
     </w:p>
     <w:p>
       <w:pPr>
-        <w:numPr>
-          <w:ilvl w:val="0"/>
-          <w:numId w:val="16"/>
-        </w:numPr>
         <w:spacing w:before="0" w:line="240" w:lineRule="auto"/>
-      </w:pPr>
-      <w:r>
+        <w:ind w:left="567" w:hanging="283"/>
+      </w:pPr>
+      <w:r>
+        <w:t>1.</w:t>
+      </w:r>
+      <w:r>
+        <w:tab/>
         <w:t>Planificación y seguimiento del cronograma. Si=20%</w:t>
       </w:r>
     </w:p>
     <w:p>
       <w:pPr>
-        <w:numPr>
-          <w:ilvl w:val="0"/>
-          <w:numId w:val="16"/>
-        </w:numPr>
         <w:spacing w:before="0" w:line="240" w:lineRule="auto"/>
-      </w:pPr>
-      <w:r>
+        <w:ind w:left="567" w:hanging="283"/>
+      </w:pPr>
+      <w:r>
+        <w:t>2.</w:t>
+      </w:r>
+      <w:r>
+        <w:tab/>
         <w:t>Gestión de riesgos. Si=20%</w:t>
       </w:r>
     </w:p>
     <w:p>
       <w:pPr>
-        <w:numPr>
-          <w:ilvl w:val="0"/>
-          <w:numId w:val="16"/>
-        </w:numPr>
         <w:spacing w:before="0" w:line="240" w:lineRule="auto"/>
+        <w:ind w:left="567" w:hanging="283"/>
       </w:pPr>
       <w:r>
         <w:lastRenderedPageBreak/>
+        <w:t>3.</w:t>
+      </w:r>
+      <w:r>
+        <w:tab/>
         <w:t>Comunicación interna con el cliente. Si=20%</w:t>
       </w:r>
     </w:p>
     <w:p>
       <w:pPr>
-        <w:numPr>
-          <w:ilvl w:val="0"/>
-          <w:numId w:val="16"/>
-        </w:numPr>
         <w:spacing w:before="0" w:line="240" w:lineRule="auto"/>
-      </w:pPr>
-      <w:r>
-        <w:t xml:space="preserve">Documentación y registros. </w:t>
-      </w:r>
-      <w:r>
-        <w:t>No</w:t>
-      </w:r>
-      <w:r>
-        <w:t>=</w:t>
-      </w:r>
-      <w:r>
-        <w:t>14.62</w:t>
-      </w:r>
-      <w:r>
-        <w:t>%</w:t>
-      </w:r>
-    </w:p>
-    <w:p>
-      <w:pPr>
-        <w:numPr>
-          <w:ilvl w:val="0"/>
-          <w:numId w:val="16"/>
-        </w:numPr>
+        <w:ind w:left="567" w:hanging="283"/>
+      </w:pPr>
+      <w:r>
+        <w:t>4.</w:t>
+      </w:r>
+      <w:r>
+        <w:tab/>
+        <w:t>Documentación y registros. No=17.69%</w:t>
+      </w:r>
+    </w:p>
+    <w:p>
+      <w:pPr>
         <w:spacing w:before="0" w:line="240" w:lineRule="auto"/>
-      </w:pPr>
-      <w:r>
+        <w:ind w:left="567" w:hanging="283"/>
+      </w:pPr>
+      <w:r>
+        <w:t>5.</w:t>
+      </w:r>
+      <w:r>
+        <w:tab/>
         <w:t>Gestión de configuración. No = 5%</w:t>
       </w:r>
     </w:p>
     <w:p>
       <w:pPr>
         <w:spacing w:before="0" w:line="240" w:lineRule="auto"/>
-        <w:ind w:left="0" w:firstLine="0"/>
+        <w:ind w:left="567" w:hanging="283"/>
       </w:pPr>
     </w:p>
     <w:p>
@@ -1595,24 +1736,25 @@
         <w:pStyle w:val="PSI-Ttulo2"/>
         <w:spacing w:before="0" w:line="240" w:lineRule="auto"/>
       </w:pPr>
-      <w:bookmarkStart w:id="4" w:name="_Toc16487923"/>
-      <w:bookmarkStart w:id="5" w:name="_Toc257626809"/>
+      <w:bookmarkStart w:id="6" w:name="_Toc16487923"/>
+      <w:bookmarkStart w:id="7" w:name="_Toc178466175"/>
       <w:r>
         <w:t>Cantidad de errores encontrados:</w:t>
       </w:r>
-      <w:bookmarkEnd w:id="4"/>
-      <w:bookmarkEnd w:id="5"/>
+      <w:bookmarkEnd w:id="6"/>
+      <w:bookmarkEnd w:id="7"/>
     </w:p>
     <w:p>
       <w:pPr>
         <w:pStyle w:val="PSI-Ttulo3"/>
         <w:spacing w:before="0" w:line="240" w:lineRule="auto"/>
       </w:pPr>
-      <w:bookmarkStart w:id="6" w:name="_Toc16487924"/>
-      <w:bookmarkStart w:id="7" w:name="_Toc257626810"/>
+      <w:bookmarkStart w:id="8" w:name="_Toc16487924"/>
+      <w:bookmarkStart w:id="9" w:name="_Toc178466176"/>
       <w:r>
         <w:t>Producto</w:t>
       </w:r>
+      <w:bookmarkEnd w:id="9"/>
     </w:p>
     <w:p>
       <w:r>
@@ -1634,8 +1776,7 @@
         <w:br/>
       </w:r>
     </w:p>
-    <w:bookmarkEnd w:id="6"/>
-    <w:bookmarkEnd w:id="7"/>
+    <w:bookmarkEnd w:id="8"/>
     <w:p>
       <w:pPr>
         <w:spacing w:before="0" w:line="240" w:lineRule="auto"/>
@@ -1887,13 +2028,13 @@
       <w:pPr>
         <w:pStyle w:val="PSI-Ttulo2"/>
       </w:pPr>
-      <w:bookmarkStart w:id="8" w:name="_Toc16487925"/>
-      <w:bookmarkStart w:id="9" w:name="_Toc257626811"/>
+      <w:bookmarkStart w:id="10" w:name="_Toc16487925"/>
+      <w:bookmarkStart w:id="11" w:name="_Toc178466177"/>
       <w:r>
         <w:t>Grado de Apego al proceso</w:t>
       </w:r>
-      <w:bookmarkEnd w:id="8"/>
-      <w:bookmarkEnd w:id="9"/>
+      <w:bookmarkEnd w:id="10"/>
+      <w:bookmarkEnd w:id="11"/>
     </w:p>
     <w:p>
       <w:r>
@@ -3033,130 +3174,136 @@
       <w:pPr>
         <w:pStyle w:val="PSI-Ttulo1"/>
       </w:pPr>
-      <w:bookmarkStart w:id="10" w:name="_Toc16487926"/>
-      <w:bookmarkStart w:id="11" w:name="_Toc257626812"/>
+      <w:bookmarkStart w:id="12" w:name="_Toc16487926"/>
+      <w:bookmarkStart w:id="13" w:name="_Toc178466178"/>
       <w:r>
         <w:t>Evaluación Final</w:t>
-      </w:r>
-      <w:bookmarkEnd w:id="10"/>
-      <w:bookmarkEnd w:id="11"/>
-    </w:p>
-    <w:p>
-      <w:pPr>
-        <w:spacing w:before="0" w:line="240" w:lineRule="auto"/>
-      </w:pPr>
-      <w:r>
-        <w:t xml:space="preserve">Se realizo el análisis de los valores obtenidos para la documentación general la misma se realizo en su totalidad </w:t>
-      </w:r>
-      <w:r>
-        <w:t xml:space="preserve">completando el 100% </w:t>
-      </w:r>
-      <w:r>
-        <w:t>sobrepasando la planificación, en cuanto a los documentos clave solo se revisó un 28.57% debido a la naturaleza de la fase de Elaboración iteración 1 en la que se encuentra el equipo de desarrollo OSLO así mismo se planifico una revisión técnica formal (RTF) para el fin de la iteración y que no fue realizada debido a que no fue estrictamente necesaria abarcando un 0%, de las reuniones de equipo se llevaron a cabo 12 (1 Cancelada) en total 11 es decir un 100% sobrepasando la planificación, de estas actividades podemos concluir que la gestión de calidad se llevó en un 95.83% del 100% planificado. Independientemente y dado en la fase que nos encontramos la cobertura de pruebas fue de un 0% a la espera de pruebas en fases tempranas de desarrollo o sobre prototipos</w:t>
-      </w:r>
-      <w:r>
-        <w:t>. Por otra parte, e</w:t>
-      </w:r>
-      <w:r>
-        <w:t>l apego al proceso de gestión organizacional</w:t>
-      </w:r>
-      <w:r>
-        <w:t xml:space="preserve"> fue de un</w:t>
-      </w:r>
-      <w:r>
-        <w:t xml:space="preserve"> </w:t>
-      </w:r>
-      <w:r>
-        <w:t>79.62</w:t>
-      </w:r>
-      <w:r>
-        <w:t>%</w:t>
-      </w:r>
-      <w:r>
-        <w:t xml:space="preserve"> sobre el 100% planificado estas i</w:t>
-      </w:r>
-      <w:r>
-        <w:t>ncluyen y se dividen en</w:t>
-      </w:r>
-      <w:r>
-        <w:t xml:space="preserve"> p</w:t>
-      </w:r>
-      <w:r>
-        <w:t>lanificación y seguimiento del cronograma</w:t>
-      </w:r>
-      <w:r>
-        <w:t xml:space="preserve"> </w:t>
-      </w:r>
-      <w:r>
-        <w:t>20%</w:t>
-      </w:r>
-      <w:r>
-        <w:t>, g</w:t>
-      </w:r>
-      <w:r>
-        <w:t>estión de riesgos</w:t>
-      </w:r>
-      <w:r>
-        <w:t xml:space="preserve"> </w:t>
-      </w:r>
-      <w:r>
-        <w:t>20%</w:t>
-      </w:r>
-      <w:r>
-        <w:t>, c</w:t>
-      </w:r>
-      <w:r>
-        <w:t>omunicación interna con el cliente</w:t>
-      </w:r>
-      <w:r>
-        <w:t xml:space="preserve"> </w:t>
-      </w:r>
-      <w:r>
-        <w:t>20%</w:t>
-      </w:r>
-      <w:r>
-        <w:t>, d</w:t>
-      </w:r>
-      <w:r>
-        <w:t>ocumentación y registros</w:t>
-      </w:r>
-      <w:r>
-        <w:t xml:space="preserve"> </w:t>
-      </w:r>
-      <w:r>
-        <w:t>14.62</w:t>
-      </w:r>
-      <w:r>
-        <w:t>%</w:t>
-      </w:r>
-      <w:r>
-        <w:t>, g</w:t>
-      </w:r>
-      <w:r>
-        <w:t>estión de configuración</w:t>
-      </w:r>
-      <w:r>
-        <w:t xml:space="preserve"> </w:t>
-      </w:r>
-      <w:r>
-        <w:t>5%</w:t>
-      </w:r>
-      <w:r>
-        <w:t>, se realizará el ajuste correspondiente para que en la siguiente iteración el proceso se apegue a lo planificado y establecido en el plan de SQA calidad.</w:t>
-      </w:r>
-    </w:p>
-    <w:p/>
-    <w:p>
-      <w:pPr>
-        <w:pStyle w:val="PSI-Ttulo2"/>
-      </w:pPr>
-      <w:bookmarkStart w:id="12" w:name="_Toc16487927"/>
-      <w:bookmarkStart w:id="13" w:name="_Toc257626813"/>
-      <w:r>
-        <w:t>Fase Inicial</w:t>
       </w:r>
       <w:bookmarkEnd w:id="12"/>
       <w:bookmarkEnd w:id="13"/>
+    </w:p>
+    <w:p>
+      <w:pPr>
+        <w:spacing w:before="0" w:line="240" w:lineRule="auto"/>
+      </w:pPr>
+      <w:r>
+        <w:t xml:space="preserve">Se realizo el análisis de los valores obtenidos para la documentación general la misma se </w:t>
+      </w:r>
+      <w:r>
+        <w:t>realizó</w:t>
+      </w:r>
+      <w:r>
+        <w:t xml:space="preserve"> en su totalidad </w:t>
+      </w:r>
+      <w:r>
+        <w:t xml:space="preserve">completando el 100% </w:t>
+      </w:r>
+      <w:r>
+        <w:t>sobrepasando la planificación, en cuanto a los documentos clave solo se revisó un 28.57% debido a la naturaleza de la fase de Elaboración iteración 1 en la que se encuentra el equipo de desarrollo OSLO así mismo se planifico una revisión técnica formal (RTF) para el fin de la iteración y que no fue realizada debido a que no fue estrictamente necesaria abarcando un 0%, de las reuniones de equipo se llevaron a cabo 12 (1 Cancelada) en total 11 es decir un 100% sobrepasando la planificación, de estas actividades podemos concluir que la gestión de calidad se llevó en un 95.83% del 100% planificado. Independientemente y dado en la fase que nos encontramos la cobertura de pruebas fue de un 0% a la espera de pruebas en fases tempranas de desarrollo o sobre prototipos</w:t>
+      </w:r>
+      <w:r>
+        <w:t>. Por otra parte, e</w:t>
+      </w:r>
+      <w:r>
+        <w:t>l apego al proceso de gestión organizacional</w:t>
+      </w:r>
+      <w:r>
+        <w:t xml:space="preserve"> fue de un</w:t>
+      </w:r>
+      <w:r>
+        <w:t xml:space="preserve"> </w:t>
+      </w:r>
+      <w:r>
+        <w:t>82.69</w:t>
+      </w:r>
+      <w:r>
+        <w:t>%</w:t>
+      </w:r>
+      <w:r>
+        <w:t xml:space="preserve"> sobre el 100% planificado estas i</w:t>
+      </w:r>
+      <w:r>
+        <w:t>ncluyen y se dividen en</w:t>
+      </w:r>
+      <w:r>
+        <w:t xml:space="preserve"> p</w:t>
+      </w:r>
+      <w:r>
+        <w:t>lanificación y seguimiento del cronograma</w:t>
+      </w:r>
+      <w:r>
+        <w:t xml:space="preserve"> </w:t>
+      </w:r>
+      <w:r>
+        <w:t>20%</w:t>
+      </w:r>
+      <w:r>
+        <w:t>, g</w:t>
+      </w:r>
+      <w:r>
+        <w:t>estión de riesgos</w:t>
+      </w:r>
+      <w:r>
+        <w:t xml:space="preserve"> </w:t>
+      </w:r>
+      <w:r>
+        <w:t>20%</w:t>
+      </w:r>
+      <w:r>
+        <w:t>, c</w:t>
+      </w:r>
+      <w:r>
+        <w:t>omunicación interna con el cliente</w:t>
+      </w:r>
+      <w:r>
+        <w:t xml:space="preserve"> </w:t>
+      </w:r>
+      <w:r>
+        <w:t>20%</w:t>
+      </w:r>
+      <w:r>
+        <w:t>, d</w:t>
+      </w:r>
+      <w:r>
+        <w:t>ocumentación y registros</w:t>
+      </w:r>
+      <w:r>
+        <w:t xml:space="preserve"> </w:t>
+      </w:r>
+      <w:r>
+        <w:t>17.69</w:t>
+      </w:r>
+      <w:r>
+        <w:t>%</w:t>
+      </w:r>
+      <w:r>
+        <w:t>, g</w:t>
+      </w:r>
+      <w:r>
+        <w:t>estión de configuración</w:t>
+      </w:r>
+      <w:r>
+        <w:t xml:space="preserve"> </w:t>
+      </w:r>
+      <w:r>
+        <w:t>5%</w:t>
+      </w:r>
+      <w:r>
+        <w:t>, se realizará el ajuste correspondiente para que en la siguiente iteración el proceso se apegue a lo planificado y establecido en el plan de SQA calidad.</w:t>
+      </w:r>
+    </w:p>
+    <w:p/>
+    <w:p>
+      <w:pPr>
+        <w:pStyle w:val="PSI-Ttulo2"/>
+      </w:pPr>
+      <w:bookmarkStart w:id="14" w:name="_Toc16487927"/>
+      <w:bookmarkStart w:id="15" w:name="_Toc178466179"/>
+      <w:r>
+        <w:t>Fase Inicial</w:t>
+      </w:r>
+      <w:bookmarkEnd w:id="14"/>
+      <w:bookmarkEnd w:id="15"/>
     </w:p>
     <w:p>
       <w:r>
@@ -3193,25 +3340,24 @@
       <w:pPr>
         <w:pStyle w:val="PSI-Ttulo2"/>
       </w:pPr>
-      <w:bookmarkStart w:id="14" w:name="_Toc16487928"/>
-      <w:bookmarkStart w:id="15" w:name="_Toc257626814"/>
+      <w:bookmarkStart w:id="16" w:name="_Toc16487928"/>
+      <w:bookmarkStart w:id="17" w:name="_Toc178466180"/>
       <w:r>
         <w:t>Fase de Elaboración</w:t>
-      </w:r>
-      <w:bookmarkEnd w:id="14"/>
-      <w:bookmarkEnd w:id="15"/>
-    </w:p>
-    <w:p>
-      <w:pPr>
-        <w:pStyle w:val="PSI-Ttulo3"/>
-      </w:pPr>
-      <w:bookmarkStart w:id="16" w:name="_Toc16487929"/>
-      <w:bookmarkStart w:id="17" w:name="_Toc257626815"/>
-      <w:r>
-        <w:t>Primera Iteración</w:t>
       </w:r>
       <w:bookmarkEnd w:id="16"/>
       <w:bookmarkEnd w:id="17"/>
+    </w:p>
+    <w:p>
+      <w:pPr>
+        <w:pStyle w:val="PSI-Ttulo3"/>
+      </w:pPr>
+      <w:bookmarkStart w:id="18" w:name="_Toc16487929"/>
+      <w:bookmarkStart w:id="19" w:name="_Toc178466181"/>
+      <w:r>
+        <w:t>Primera Iteración</w:t>
+      </w:r>
+      <w:bookmarkEnd w:id="18"/>
       <w:r>
         <w:t xml:space="preserve"> (</w:t>
       </w:r>
@@ -3221,6 +3367,7 @@
       <w:r>
         <w:t>)</w:t>
       </w:r>
+      <w:bookmarkEnd w:id="19"/>
     </w:p>
     <w:p>
       <w:r>

</xml_diff>